<commit_message>
made some textual adjustments to the rover webpage documentation. Mustafa, please review :-)
</commit_message>
<xml_diff>
--- a/RoverImplementation/RoverWebpage/documentation/RoverWebpageDocumentation.docx
+++ b/RoverImplementation/RoverWebpage/documentation/RoverWebpageDocumentation.docx
@@ -23,7 +23,7 @@
           <w:b/>
           <w:noProof/>
           <w:spacing w:val="0"/>
-          <w:lang w:val="en-US" w:eastAsia="en-GB"/>
+          <w:lang w:val="en-GB" w:eastAsia="en-GB"/>
         </w:rPr>
         <w:drawing>
           <wp:anchor distT="0" distB="0" distL="114300" distR="114300" simplePos="0" relativeHeight="251712000" behindDoc="0" locked="0" layoutInCell="1" allowOverlap="1" wp14:anchorId="107C3C8E" wp14:editId="0BEE5AEE">
@@ -104,7 +104,7 @@
           <w:b/>
           <w:noProof/>
           <w:spacing w:val="0"/>
-          <w:lang w:val="en-US" w:eastAsia="en-GB"/>
+          <w:lang w:val="en-GB" w:eastAsia="en-GB"/>
         </w:rPr>
         <w:drawing>
           <wp:anchor distT="0" distB="0" distL="114300" distR="114300" simplePos="0" relativeHeight="251699712" behindDoc="0" locked="0" layoutInCell="1" allowOverlap="1" wp14:anchorId="72E49B6D" wp14:editId="472B936B">
@@ -308,7 +308,6 @@
         </w:rPr>
         <w:t xml:space="preserve">Keyboard and Button Control </w:t>
       </w:r>
-      <w:proofErr w:type="spellStart"/>
       <w:r>
         <w:rPr>
           <w:rFonts w:ascii="Helvetica" w:hAnsi="Helvetica"/>
@@ -323,16 +322,15 @@
           <w:sz w:val="28"/>
           <w:lang w:val="en-US"/>
         </w:rPr>
-        <w:t>script</w:t>
-      </w:r>
-      <w:proofErr w:type="spellEnd"/>
+        <w:t>script Guide</w:t>
+      </w:r>
       <w:r>
         <w:rPr>
           <w:rFonts w:ascii="Helvetica" w:hAnsi="Helvetica"/>
           <w:sz w:val="28"/>
           <w:lang w:val="en-US"/>
         </w:rPr>
-        <w:t xml:space="preserve"> Guide</w:t>
+        <w:t xml:space="preserve"> for Rover</w:t>
       </w:r>
       <w:r>
         <w:rPr>
@@ -340,23 +338,7 @@
           <w:sz w:val="28"/>
           <w:lang w:val="en-US"/>
         </w:rPr>
-        <w:t xml:space="preserve"> for Rover</w:t>
-      </w:r>
-      <w:r>
-        <w:rPr>
-          <w:rFonts w:ascii="Helvetica" w:hAnsi="Helvetica"/>
-          <w:sz w:val="28"/>
-          <w:lang w:val="en-US"/>
-        </w:rPr>
-        <w:t xml:space="preserve">, </w:t>
-      </w:r>
-      <w:r>
-        <w:rPr>
-          <w:rFonts w:ascii="Helvetica" w:hAnsi="Helvetica"/>
-          <w:sz w:val="28"/>
-          <w:lang w:val="en-US"/>
-        </w:rPr>
-        <w:t>Rev. 002</w:t>
+        <w:t xml:space="preserve"> (APP4MC)</w:t>
       </w:r>
       <w:r>
         <w:rPr>
@@ -369,8 +351,8 @@
         <w:rPr>
           <w:rFonts w:ascii="Helvetica" w:hAnsi="Helvetica"/>
           <w:color w:val="A6A6A6" w:themeColor="background1" w:themeShade="A6"/>
-          <w:sz w:val="20"/>
-          <w:szCs w:val="20"/>
+          <w:sz w:val="18"/>
+          <w:szCs w:val="18"/>
           <w:lang w:val="en-US"/>
         </w:rPr>
         <w:t>Implementation and Documentation</w:t>
@@ -379,8 +361,8 @@
         <w:rPr>
           <w:rFonts w:ascii="Helvetica" w:hAnsi="Helvetica"/>
           <w:color w:val="A6A6A6" w:themeColor="background1" w:themeShade="A6"/>
-          <w:sz w:val="20"/>
-          <w:szCs w:val="20"/>
+          <w:sz w:val="18"/>
+          <w:szCs w:val="18"/>
           <w:lang w:val="en-US"/>
         </w:rPr>
         <w:t>:</w:t>
@@ -389,8 +371,8 @@
         <w:rPr>
           <w:rFonts w:ascii="Helvetica" w:hAnsi="Helvetica"/>
           <w:color w:val="A6A6A6" w:themeColor="background1" w:themeShade="A6"/>
-          <w:sz w:val="20"/>
-          <w:szCs w:val="20"/>
+          <w:sz w:val="18"/>
+          <w:szCs w:val="18"/>
           <w:lang w:val="en-US"/>
         </w:rPr>
         <w:tab/>
@@ -399,8 +381,8 @@
         <w:rPr>
           <w:rFonts w:ascii="Helvetica" w:hAnsi="Helvetica"/>
           <w:color w:val="A6A6A6" w:themeColor="background1" w:themeShade="A6"/>
-          <w:sz w:val="20"/>
-          <w:szCs w:val="20"/>
+          <w:sz w:val="18"/>
+          <w:szCs w:val="18"/>
           <w:lang w:val="en-US"/>
         </w:rPr>
         <w:t>M.</w:t>
@@ -409,52 +391,28 @@
         <w:rPr>
           <w:rFonts w:ascii="Helvetica" w:hAnsi="Helvetica"/>
           <w:color w:val="A6A6A6" w:themeColor="background1" w:themeShade="A6"/>
-          <w:sz w:val="20"/>
-          <w:szCs w:val="20"/>
+          <w:sz w:val="18"/>
+          <w:szCs w:val="18"/>
           <w:lang w:val="en-US"/>
         </w:rPr>
         <w:t xml:space="preserve"> </w:t>
       </w:r>
-      <w:proofErr w:type="spellStart"/>
-      <w:proofErr w:type="gramStart"/>
       <w:r>
         <w:rPr>
           <w:rFonts w:ascii="Helvetica" w:hAnsi="Helvetica"/>
           <w:color w:val="A6A6A6" w:themeColor="background1" w:themeShade="A6"/>
-          <w:sz w:val="20"/>
-          <w:szCs w:val="20"/>
-          <w:lang w:val="en-US"/>
-        </w:rPr>
-        <w:t>Özcelikörs</w:t>
-      </w:r>
-      <w:proofErr w:type="spellEnd"/>
+          <w:sz w:val="18"/>
+          <w:szCs w:val="18"/>
+          <w:lang w:val="en-US"/>
+        </w:rPr>
+        <w:t>Özcelikörs  &lt;mozcelikors@gmail.com&gt;</w:t>
+      </w:r>
       <w:r>
         <w:rPr>
           <w:rFonts w:ascii="Helvetica" w:hAnsi="Helvetica"/>
           <w:color w:val="A6A6A6" w:themeColor="background1" w:themeShade="A6"/>
-          <w:sz w:val="20"/>
-          <w:szCs w:val="20"/>
-          <w:lang w:val="en-US"/>
-        </w:rPr>
-        <w:t xml:space="preserve">  &lt;</w:t>
-      </w:r>
-      <w:proofErr w:type="gramEnd"/>
-      <w:r>
-        <w:rPr>
-          <w:rFonts w:ascii="Helvetica" w:hAnsi="Helvetica"/>
-          <w:color w:val="A6A6A6" w:themeColor="background1" w:themeShade="A6"/>
-          <w:sz w:val="20"/>
-          <w:szCs w:val="20"/>
-          <w:lang w:val="en-US"/>
-        </w:rPr>
-        <w:t>mozcelikors@gmail.com&gt;</w:t>
-      </w:r>
-      <w:r>
-        <w:rPr>
-          <w:rFonts w:ascii="Helvetica" w:hAnsi="Helvetica"/>
-          <w:color w:val="A6A6A6" w:themeColor="background1" w:themeShade="A6"/>
-          <w:sz w:val="20"/>
-          <w:szCs w:val="20"/>
+          <w:sz w:val="18"/>
+          <w:szCs w:val="18"/>
           <w:lang w:val="en-US"/>
         </w:rPr>
         <w:br/>
@@ -464,8 +422,8 @@
         <w:rPr>
           <w:rFonts w:ascii="Helvetica" w:hAnsi="Helvetica"/>
           <w:color w:val="A6A6A6" w:themeColor="background1" w:themeShade="A6"/>
-          <w:sz w:val="20"/>
-          <w:szCs w:val="20"/>
+          <w:sz w:val="18"/>
+          <w:szCs w:val="18"/>
           <w:lang w:val="en-US"/>
         </w:rPr>
         <w:tab/>
@@ -474,8 +432,8 @@
         <w:rPr>
           <w:rFonts w:ascii="Helvetica" w:hAnsi="Helvetica"/>
           <w:color w:val="A6A6A6" w:themeColor="background1" w:themeShade="A6"/>
-          <w:sz w:val="20"/>
-          <w:szCs w:val="20"/>
+          <w:sz w:val="18"/>
+          <w:szCs w:val="18"/>
           <w:lang w:val="en-US"/>
         </w:rPr>
         <w:tab/>
@@ -484,8 +442,8 @@
         <w:rPr>
           <w:rFonts w:ascii="Helvetica" w:hAnsi="Helvetica"/>
           <w:color w:val="A6A6A6" w:themeColor="background1" w:themeShade="A6"/>
-          <w:sz w:val="20"/>
-          <w:szCs w:val="20"/>
+          <w:sz w:val="18"/>
+          <w:szCs w:val="18"/>
           <w:lang w:val="en-US"/>
         </w:rPr>
         <w:t>R.</w:t>
@@ -494,30 +452,28 @@
         <w:rPr>
           <w:rFonts w:ascii="Helvetica" w:hAnsi="Helvetica"/>
           <w:color w:val="A6A6A6" w:themeColor="background1" w:themeShade="A6"/>
-          <w:sz w:val="20"/>
-          <w:szCs w:val="20"/>
+          <w:sz w:val="18"/>
+          <w:szCs w:val="18"/>
           <w:lang w:val="en-US"/>
         </w:rPr>
         <w:t xml:space="preserve"> </w:t>
       </w:r>
-      <w:proofErr w:type="spellStart"/>
       <w:r>
         <w:rPr>
           <w:rFonts w:ascii="Helvetica" w:hAnsi="Helvetica"/>
           <w:color w:val="A6A6A6" w:themeColor="background1" w:themeShade="A6"/>
-          <w:sz w:val="20"/>
-          <w:szCs w:val="20"/>
+          <w:sz w:val="18"/>
+          <w:szCs w:val="18"/>
           <w:lang w:val="en-US"/>
         </w:rPr>
         <w:t>Höttger</w:t>
       </w:r>
-      <w:proofErr w:type="spellEnd"/>
       <w:r>
         <w:rPr>
           <w:rFonts w:ascii="Helvetica" w:hAnsi="Helvetica"/>
           <w:color w:val="A6A6A6" w:themeColor="background1" w:themeShade="A6"/>
-          <w:sz w:val="20"/>
-          <w:szCs w:val="20"/>
+          <w:sz w:val="18"/>
+          <w:szCs w:val="18"/>
           <w:lang w:val="en-US"/>
         </w:rPr>
         <w:t xml:space="preserve"> &lt;Robert.hoettger@fh-dortmund.de&gt;</w:t>
@@ -526,8 +482,8 @@
         <w:rPr>
           <w:rFonts w:ascii="Helvetica" w:hAnsi="Helvetica"/>
           <w:color w:val="A6A6A6" w:themeColor="background1" w:themeShade="A6"/>
-          <w:sz w:val="20"/>
-          <w:szCs w:val="20"/>
+          <w:sz w:val="18"/>
+          <w:szCs w:val="18"/>
           <w:lang w:val="en-US"/>
         </w:rPr>
         <w:br/>
@@ -537,8 +493,8 @@
         <w:rPr>
           <w:rFonts w:ascii="Helvetica" w:hAnsi="Helvetica"/>
           <w:color w:val="A6A6A6" w:themeColor="background1" w:themeShade="A6"/>
-          <w:sz w:val="20"/>
-          <w:szCs w:val="20"/>
+          <w:sz w:val="18"/>
+          <w:szCs w:val="18"/>
           <w:lang w:val="en-US"/>
         </w:rPr>
         <w:tab/>
@@ -547,8 +503,8 @@
         <w:rPr>
           <w:rFonts w:ascii="Helvetica" w:hAnsi="Helvetica"/>
           <w:color w:val="A6A6A6" w:themeColor="background1" w:themeShade="A6"/>
-          <w:sz w:val="20"/>
-          <w:szCs w:val="20"/>
+          <w:sz w:val="18"/>
+          <w:szCs w:val="18"/>
           <w:lang w:val="en-US"/>
         </w:rPr>
         <w:tab/>
@@ -557,8 +513,8 @@
         <w:rPr>
           <w:rFonts w:ascii="Helvetica" w:hAnsi="Helvetica"/>
           <w:color w:val="A6A6A6" w:themeColor="background1" w:themeShade="A6"/>
-          <w:sz w:val="20"/>
-          <w:szCs w:val="20"/>
+          <w:sz w:val="18"/>
+          <w:szCs w:val="18"/>
           <w:lang w:val="en-US"/>
         </w:rPr>
         <w:tab/>
@@ -567,8 +523,8 @@
         <w:rPr>
           <w:rFonts w:ascii="Helvetica" w:hAnsi="Helvetica"/>
           <w:color w:val="A6A6A6" w:themeColor="background1" w:themeShade="A6"/>
-          <w:sz w:val="20"/>
-          <w:szCs w:val="20"/>
+          <w:sz w:val="18"/>
+          <w:szCs w:val="18"/>
           <w:lang w:val="en-US"/>
         </w:rPr>
         <w:tab/>
@@ -577,8 +533,8 @@
         <w:rPr>
           <w:rFonts w:ascii="Helvetica" w:hAnsi="Helvetica"/>
           <w:color w:val="A6A6A6" w:themeColor="background1" w:themeShade="A6"/>
-          <w:sz w:val="20"/>
-          <w:szCs w:val="20"/>
+          <w:sz w:val="18"/>
+          <w:szCs w:val="18"/>
           <w:lang w:val="en-US"/>
         </w:rPr>
         <w:tab/>
@@ -587,40 +543,18 @@
         <w:rPr>
           <w:rFonts w:ascii="Helvetica" w:hAnsi="Helvetica"/>
           <w:color w:val="A6A6A6" w:themeColor="background1" w:themeShade="A6"/>
-          <w:sz w:val="20"/>
-          <w:szCs w:val="20"/>
-          <w:lang w:val="en-US"/>
-        </w:rPr>
-        <w:t xml:space="preserve">FH Dortmund - </w:t>
-      </w:r>
-      <w:proofErr w:type="spellStart"/>
+          <w:sz w:val="18"/>
+          <w:szCs w:val="18"/>
+          <w:lang w:val="en-US"/>
+        </w:rPr>
+        <w:t>FH Dortmund - IDiAL Institute</w:t>
+      </w:r>
       <w:r>
         <w:rPr>
           <w:rFonts w:ascii="Helvetica" w:hAnsi="Helvetica"/>
           <w:color w:val="A6A6A6" w:themeColor="background1" w:themeShade="A6"/>
-          <w:sz w:val="20"/>
-          <w:szCs w:val="20"/>
-          <w:lang w:val="en-US"/>
-        </w:rPr>
-        <w:t>IDiAL</w:t>
-      </w:r>
-      <w:proofErr w:type="spellEnd"/>
-      <w:r>
-        <w:rPr>
-          <w:rFonts w:ascii="Helvetica" w:hAnsi="Helvetica"/>
-          <w:color w:val="A6A6A6" w:themeColor="background1" w:themeShade="A6"/>
-          <w:sz w:val="20"/>
-          <w:szCs w:val="20"/>
-          <w:lang w:val="en-US"/>
-        </w:rPr>
-        <w:t xml:space="preserve"> Institute</w:t>
-      </w:r>
-      <w:r>
-        <w:rPr>
-          <w:rFonts w:ascii="Helvetica" w:hAnsi="Helvetica"/>
-          <w:color w:val="A6A6A6" w:themeColor="background1" w:themeShade="A6"/>
-          <w:sz w:val="20"/>
-          <w:szCs w:val="20"/>
+          <w:sz w:val="18"/>
+          <w:szCs w:val="18"/>
           <w:lang w:val="en-US"/>
         </w:rPr>
         <w:t xml:space="preserve"> – APP4MC rover</w:t>
@@ -663,7 +597,7 @@
       <w:r>
         <w:rPr>
           <w:noProof/>
-          <w:lang w:val="en-US" w:eastAsia="en-GB"/>
+          <w:lang w:val="en-GB" w:eastAsia="en-GB"/>
         </w:rPr>
         <w:drawing>
           <wp:inline distT="0" distB="0" distL="0" distR="0" wp14:anchorId="34DC569B" wp14:editId="03F3377A">
@@ -859,23 +793,21 @@
           <w:rFonts w:ascii="Helvetica" w:hAnsi="Helvetica"/>
           <w:lang w:val="en-US"/>
         </w:rPr>
-        <w:t xml:space="preserve">If your rover has the hotspot from </w:t>
-      </w:r>
-      <w:proofErr w:type="spellStart"/>
-      <w:r>
-        <w:rPr>
-          <w:rFonts w:ascii="Helvetica" w:hAnsi="Helvetica"/>
-          <w:lang w:val="en-US"/>
-        </w:rPr>
-        <w:t>PolarSys</w:t>
-      </w:r>
-      <w:proofErr w:type="spellEnd"/>
-      <w:r>
-        <w:rPr>
-          <w:rFonts w:ascii="Helvetica" w:hAnsi="Helvetica"/>
-          <w:lang w:val="en-US"/>
-        </w:rPr>
-        <w:t>, use</w:t>
+        <w:t xml:space="preserve">If your rover </w:t>
+      </w:r>
+      <w:r>
+        <w:rPr>
+          <w:rFonts w:ascii="Helvetica" w:hAnsi="Helvetica"/>
+          <w:lang w:val="en-US"/>
+        </w:rPr>
+        <w:t>provides</w:t>
+      </w:r>
+      <w:r>
+        <w:rPr>
+          <w:rFonts w:ascii="Helvetica" w:hAnsi="Helvetica"/>
+          <w:lang w:val="en-US"/>
+        </w:rPr>
+        <w:t xml:space="preserve"> the hotspot from PolarSys, use</w:t>
       </w:r>
       <w:r>
         <w:rPr>
@@ -984,7 +916,30 @@
           <w:rFonts w:ascii="Helvetica" w:hAnsi="Helvetica"/>
           <w:lang w:val="en-US"/>
         </w:rPr>
-        <w:t>web page, one should install Apache2 and PHP5</w:t>
+        <w:t xml:space="preserve">web page, one should install </w:t>
+      </w:r>
+      <w:r>
+        <w:rPr>
+          <w:rFonts w:ascii="Helvetica" w:hAnsi="Helvetica"/>
+          <w:b/>
+          <w:lang w:val="en-US"/>
+        </w:rPr>
+        <w:t>Apache2</w:t>
+      </w:r>
+      <w:r>
+        <w:rPr>
+          <w:rFonts w:ascii="Helvetica" w:hAnsi="Helvetica"/>
+          <w:lang w:val="en-US"/>
+        </w:rPr>
+        <w:t xml:space="preserve"> and </w:t>
+      </w:r>
+      <w:r>
+        <w:rPr>
+          <w:rFonts w:ascii="Helvetica" w:hAnsi="Helvetica"/>
+          <w:b/>
+          <w:lang w:val="en-US"/>
+        </w:rPr>
+        <w:t>PHP5</w:t>
       </w:r>
       <w:r>
         <w:rPr>
@@ -1033,7 +988,43 @@
           <w:rFonts w:ascii="Helvetica" w:hAnsi="Helvetica"/>
           <w:lang w:val="en-US"/>
         </w:rPr>
-        <w:t>go into shell and type:</w:t>
+        <w:t>go into shell and type</w:t>
+      </w:r>
+      <w:r>
+        <w:rPr>
+          <w:rFonts w:ascii="Helvetica" w:hAnsi="Helvetica"/>
+          <w:lang w:val="en-US"/>
+        </w:rPr>
+        <w:t xml:space="preserve"> </w:t>
+      </w:r>
+      <w:r>
+        <w:rPr>
+          <w:rFonts w:ascii="Helvetica" w:hAnsi="Helvetica"/>
+          <w:lang w:val="en-US"/>
+        </w:rPr>
+        <w:t>(</w:t>
+      </w:r>
+      <w:r>
+        <w:rPr>
+          <w:rFonts w:ascii="Helvetica" w:hAnsi="Helvetica"/>
+          <w:i/>
+          <w:lang w:val="en-US"/>
+        </w:rPr>
+        <w:t>internet connectivity required</w:t>
+      </w:r>
+      <w:r>
+        <w:rPr>
+          <w:rFonts w:ascii="Helvetica" w:hAnsi="Helvetica"/>
+          <w:lang w:val="en-US"/>
+        </w:rPr>
+        <w:t>)</w:t>
+      </w:r>
+      <w:r>
+        <w:rPr>
+          <w:rFonts w:ascii="Helvetica" w:hAnsi="Helvetica"/>
+          <w:lang w:val="en-US"/>
+        </w:rPr>
+        <w:t>:</w:t>
       </w:r>
     </w:p>
     <w:tbl>
@@ -1060,49 +1051,22 @@
                 <w:lang w:val="en-US"/>
               </w:rPr>
             </w:pPr>
-            <w:proofErr w:type="spellStart"/>
             <w:r>
               <w:rPr>
                 <w:rFonts w:ascii="Courier" w:hAnsi="Courier" w:cs="Courier New"/>
                 <w:color w:val="1F497D" w:themeColor="text2"/>
                 <w:lang w:val="en-US"/>
               </w:rPr>
-              <w:t>sudo</w:t>
-            </w:r>
-            <w:proofErr w:type="spellEnd"/>
+              <w:t>sudo apt-get update</w:t>
+            </w:r>
             <w:r>
               <w:rPr>
                 <w:rFonts w:ascii="Courier" w:hAnsi="Courier" w:cs="Courier New"/>
                 <w:color w:val="1F497D" w:themeColor="text2"/>
                 <w:lang w:val="en-US"/>
               </w:rPr>
-              <w:t xml:space="preserve"> apt-get update</w:t>
-            </w:r>
-            <w:r>
-              <w:rPr>
-                <w:rFonts w:ascii="Courier" w:hAnsi="Courier" w:cs="Courier New"/>
-                <w:color w:val="1F497D" w:themeColor="text2"/>
-                <w:lang w:val="en-US"/>
-              </w:rPr>
               <w:br/>
-            </w:r>
-            <w:proofErr w:type="spellStart"/>
-            <w:r>
-              <w:rPr>
-                <w:rFonts w:ascii="Courier" w:hAnsi="Courier" w:cs="Courier New"/>
-                <w:color w:val="1F497D" w:themeColor="text2"/>
-                <w:lang w:val="en-US"/>
-              </w:rPr>
-              <w:t>sudo</w:t>
-            </w:r>
-            <w:proofErr w:type="spellEnd"/>
-            <w:r>
-              <w:rPr>
-                <w:rFonts w:ascii="Courier" w:hAnsi="Courier" w:cs="Courier New"/>
-                <w:color w:val="1F497D" w:themeColor="text2"/>
-                <w:lang w:val="en-US"/>
-              </w:rPr>
-              <w:t xml:space="preserve"> apt-get upgrade</w:t>
+              <w:t>sudo apt-get upgrade</w:t>
             </w:r>
             <w:r>
               <w:rPr>
@@ -1167,49 +1131,22 @@
                 <w:lang w:val="en-US"/>
               </w:rPr>
             </w:pPr>
-            <w:proofErr w:type="spellStart"/>
             <w:r>
               <w:rPr>
                 <w:rFonts w:ascii="Courier" w:hAnsi="Courier" w:cs="Courier New"/>
                 <w:color w:val="1F497D" w:themeColor="text2"/>
                 <w:lang w:val="en-US"/>
               </w:rPr>
-              <w:t>sudo</w:t>
-            </w:r>
-            <w:proofErr w:type="spellEnd"/>
+              <w:t>sudo apt-get install apache2 -y</w:t>
+            </w:r>
             <w:r>
               <w:rPr>
                 <w:rFonts w:ascii="Courier" w:hAnsi="Courier" w:cs="Courier New"/>
                 <w:color w:val="1F497D" w:themeColor="text2"/>
                 <w:lang w:val="en-US"/>
               </w:rPr>
-              <w:t xml:space="preserve"> apt-get install apache2 -y</w:t>
-            </w:r>
-            <w:r>
-              <w:rPr>
-                <w:rFonts w:ascii="Courier" w:hAnsi="Courier" w:cs="Courier New"/>
-                <w:color w:val="1F497D" w:themeColor="text2"/>
-                <w:lang w:val="en-US"/>
-              </w:rPr>
               <w:br/>
-            </w:r>
-            <w:proofErr w:type="spellStart"/>
-            <w:r>
-              <w:rPr>
-                <w:rFonts w:ascii="Courier" w:hAnsi="Courier" w:cs="Courier New"/>
-                <w:color w:val="1F497D" w:themeColor="text2"/>
-                <w:lang w:val="en-US"/>
-              </w:rPr>
-              <w:t>sudo</w:t>
-            </w:r>
-            <w:proofErr w:type="spellEnd"/>
-            <w:r>
-              <w:rPr>
-                <w:rFonts w:ascii="Courier" w:hAnsi="Courier" w:cs="Courier New"/>
-                <w:color w:val="1F497D" w:themeColor="text2"/>
-                <w:lang w:val="en-US"/>
-              </w:rPr>
-              <w:t xml:space="preserve"> apt-get install php5 libapache2-mod-php5 –y</w:t>
+              <w:t>sudo apt-get install php5 libapache2-mod-php5 –y</w:t>
             </w:r>
           </w:p>
         </w:tc>
@@ -1239,30 +1176,43 @@
           <w:rFonts w:ascii="Helvetica" w:hAnsi="Helvetica"/>
           <w:lang w:val="en-US"/>
         </w:rPr>
-        <w:t>Now you should have your web p</w:t>
-      </w:r>
-      <w:r>
-        <w:rPr>
-          <w:rFonts w:ascii="Helvetica" w:hAnsi="Helvetica"/>
-          <w:lang w:val="en-US"/>
-        </w:rPr>
-        <w:t>age at /</w:t>
-      </w:r>
-      <w:proofErr w:type="spellStart"/>
-      <w:r>
-        <w:rPr>
-          <w:rFonts w:ascii="Helvetica" w:hAnsi="Helvetica"/>
-          <w:lang w:val="en-US"/>
-        </w:rPr>
-        <w:t>var</w:t>
-      </w:r>
-      <w:proofErr w:type="spellEnd"/>
-      <w:r>
-        <w:rPr>
-          <w:rFonts w:ascii="Helvetica" w:hAnsi="Helvetica"/>
-          <w:lang w:val="en-US"/>
-        </w:rPr>
-        <w:t xml:space="preserve">/www/html directory. </w:t>
+        <w:t>Afterwards,</w:t>
+      </w:r>
+      <w:r>
+        <w:rPr>
+          <w:rFonts w:ascii="Helvetica" w:hAnsi="Helvetica"/>
+          <w:lang w:val="en-US"/>
+        </w:rPr>
+        <w:t xml:space="preserve"> </w:t>
+      </w:r>
+      <w:r>
+        <w:rPr>
+          <w:rFonts w:ascii="Helvetica" w:hAnsi="Helvetica"/>
+          <w:lang w:val="en-US"/>
+        </w:rPr>
+        <w:t>the webpage should be located</w:t>
+      </w:r>
+      <w:r>
+        <w:rPr>
+          <w:rFonts w:ascii="Helvetica" w:hAnsi="Helvetica"/>
+          <w:lang w:val="en-US"/>
+        </w:rPr>
+        <w:t xml:space="preserve"> at </w:t>
+      </w:r>
+      <w:r>
+        <w:rPr>
+          <w:rFonts w:ascii="Helvetica" w:hAnsi="Helvetica"/>
+          <w:i/>
+          <w:lang w:val="en-US"/>
+        </w:rPr>
+        <w:t>/var/www/html</w:t>
+      </w:r>
+      <w:r>
+        <w:rPr>
+          <w:rFonts w:ascii="Helvetica" w:hAnsi="Helvetica"/>
+          <w:lang w:val="en-US"/>
+        </w:rPr>
+        <w:t xml:space="preserve"> directory. </w:t>
       </w:r>
       <w:r>
         <w:rPr>
@@ -1276,7 +1226,21 @@
           <w:rFonts w:ascii="Helvetica" w:hAnsi="Helvetica"/>
           <w:lang w:val="en-US"/>
         </w:rPr>
-        <w:t>permissions to the current user type:</w:t>
+        <w:t xml:space="preserve">permissions to the current user </w:t>
+      </w:r>
+      <w:r>
+        <w:rPr>
+          <w:rFonts w:ascii="Helvetica" w:hAnsi="Helvetica"/>
+          <w:lang w:val="en-US"/>
+        </w:rPr>
+        <w:t>execute</w:t>
+      </w:r>
+      <w:r>
+        <w:rPr>
+          <w:rFonts w:ascii="Helvetica" w:hAnsi="Helvetica"/>
+          <w:lang w:val="en-US"/>
+        </w:rPr>
+        <w:t>:</w:t>
       </w:r>
     </w:p>
     <w:tbl>
@@ -1302,219 +1266,31 @@
                 <w:lang w:val="en-US"/>
               </w:rPr>
             </w:pPr>
-            <w:proofErr w:type="spellStart"/>
             <w:r>
               <w:rPr>
                 <w:rFonts w:ascii="Courier" w:hAnsi="Courier" w:cs="Courier New"/>
                 <w:color w:val="1F497D" w:themeColor="text2"/>
                 <w:lang w:val="en-US"/>
               </w:rPr>
-              <w:t>sudo</w:t>
-            </w:r>
-            <w:proofErr w:type="spellEnd"/>
+              <w:t>sudo chgrp -R www-data /var/www/html</w:t>
+            </w:r>
             <w:r>
               <w:rPr>
                 <w:rFonts w:ascii="Courier" w:hAnsi="Courier" w:cs="Courier New"/>
                 <w:color w:val="1F497D" w:themeColor="text2"/>
                 <w:lang w:val="en-US"/>
               </w:rPr>
-              <w:t xml:space="preserve"> </w:t>
-            </w:r>
-            <w:proofErr w:type="spellStart"/>
+              <w:br/>
+              <w:t>sudo find /var/www/html -type d -exec chmod g+rx {} +</w:t>
+            </w:r>
             <w:r>
               <w:rPr>
                 <w:rFonts w:ascii="Courier" w:hAnsi="Courier" w:cs="Courier New"/>
                 <w:color w:val="1F497D" w:themeColor="text2"/>
                 <w:lang w:val="en-US"/>
               </w:rPr>
-              <w:t>chgrp</w:t>
-            </w:r>
-            <w:proofErr w:type="spellEnd"/>
-            <w:r>
-              <w:rPr>
-                <w:rFonts w:ascii="Courier" w:hAnsi="Courier" w:cs="Courier New"/>
-                <w:color w:val="1F497D" w:themeColor="text2"/>
-                <w:lang w:val="en-US"/>
-              </w:rPr>
-              <w:t xml:space="preserve"> -R www-data /</w:t>
-            </w:r>
-            <w:proofErr w:type="spellStart"/>
-            <w:r>
-              <w:rPr>
-                <w:rFonts w:ascii="Courier" w:hAnsi="Courier" w:cs="Courier New"/>
-                <w:color w:val="1F497D" w:themeColor="text2"/>
-                <w:lang w:val="en-US"/>
-              </w:rPr>
-              <w:t>var</w:t>
-            </w:r>
-            <w:proofErr w:type="spellEnd"/>
-            <w:r>
-              <w:rPr>
-                <w:rFonts w:ascii="Courier" w:hAnsi="Courier" w:cs="Courier New"/>
-                <w:color w:val="1F497D" w:themeColor="text2"/>
-                <w:lang w:val="en-US"/>
-              </w:rPr>
-              <w:t>/www/html</w:t>
-            </w:r>
-            <w:r>
-              <w:rPr>
-                <w:rFonts w:ascii="Courier" w:hAnsi="Courier" w:cs="Courier New"/>
-                <w:color w:val="1F497D" w:themeColor="text2"/>
-                <w:lang w:val="en-US"/>
-              </w:rPr>
               <w:br/>
-            </w:r>
-            <w:proofErr w:type="spellStart"/>
-            <w:r>
-              <w:rPr>
-                <w:rFonts w:ascii="Courier" w:hAnsi="Courier" w:cs="Courier New"/>
-                <w:color w:val="1F497D" w:themeColor="text2"/>
-                <w:lang w:val="en-US"/>
-              </w:rPr>
-              <w:t>sudo</w:t>
-            </w:r>
-            <w:proofErr w:type="spellEnd"/>
-            <w:r>
-              <w:rPr>
-                <w:rFonts w:ascii="Courier" w:hAnsi="Courier" w:cs="Courier New"/>
-                <w:color w:val="1F497D" w:themeColor="text2"/>
-                <w:lang w:val="en-US"/>
-              </w:rPr>
-              <w:t xml:space="preserve"> find /</w:t>
-            </w:r>
-            <w:proofErr w:type="spellStart"/>
-            <w:r>
-              <w:rPr>
-                <w:rFonts w:ascii="Courier" w:hAnsi="Courier" w:cs="Courier New"/>
-                <w:color w:val="1F497D" w:themeColor="text2"/>
-                <w:lang w:val="en-US"/>
-              </w:rPr>
-              <w:t>var</w:t>
-            </w:r>
-            <w:proofErr w:type="spellEnd"/>
-            <w:r>
-              <w:rPr>
-                <w:rFonts w:ascii="Courier" w:hAnsi="Courier" w:cs="Courier New"/>
-                <w:color w:val="1F497D" w:themeColor="text2"/>
-                <w:lang w:val="en-US"/>
-              </w:rPr>
-              <w:t xml:space="preserve">/www/html -type d -exec </w:t>
-            </w:r>
-            <w:proofErr w:type="spellStart"/>
-            <w:r>
-              <w:rPr>
-                <w:rFonts w:ascii="Courier" w:hAnsi="Courier" w:cs="Courier New"/>
-                <w:color w:val="1F497D" w:themeColor="text2"/>
-                <w:lang w:val="en-US"/>
-              </w:rPr>
-              <w:t>chmod</w:t>
-            </w:r>
-            <w:proofErr w:type="spellEnd"/>
-            <w:r>
-              <w:rPr>
-                <w:rFonts w:ascii="Courier" w:hAnsi="Courier" w:cs="Courier New"/>
-                <w:color w:val="1F497D" w:themeColor="text2"/>
-                <w:lang w:val="en-US"/>
-              </w:rPr>
-              <w:t xml:space="preserve"> </w:t>
-            </w:r>
-            <w:proofErr w:type="spellStart"/>
-            <w:r>
-              <w:rPr>
-                <w:rFonts w:ascii="Courier" w:hAnsi="Courier" w:cs="Courier New"/>
-                <w:color w:val="1F497D" w:themeColor="text2"/>
-                <w:lang w:val="en-US"/>
-              </w:rPr>
-              <w:t>g+rx</w:t>
-            </w:r>
-            <w:proofErr w:type="spellEnd"/>
-            <w:r>
-              <w:rPr>
-                <w:rFonts w:ascii="Courier" w:hAnsi="Courier" w:cs="Courier New"/>
-                <w:color w:val="1F497D" w:themeColor="text2"/>
-                <w:lang w:val="en-US"/>
-              </w:rPr>
-              <w:t xml:space="preserve"> {} +</w:t>
-            </w:r>
-            <w:r>
-              <w:rPr>
-                <w:rFonts w:ascii="Courier" w:hAnsi="Courier" w:cs="Courier New"/>
-                <w:color w:val="1F497D" w:themeColor="text2"/>
-                <w:lang w:val="en-US"/>
-              </w:rPr>
-              <w:br/>
-            </w:r>
-            <w:proofErr w:type="spellStart"/>
-            <w:r>
-              <w:rPr>
-                <w:rFonts w:ascii="Courier" w:hAnsi="Courier" w:cs="Courier New"/>
-                <w:color w:val="1F497D" w:themeColor="text2"/>
-                <w:lang w:val="en-US"/>
-              </w:rPr>
-              <w:t>sudo</w:t>
-            </w:r>
-            <w:proofErr w:type="spellEnd"/>
-            <w:r>
-              <w:rPr>
-                <w:rFonts w:ascii="Courier" w:hAnsi="Courier" w:cs="Courier New"/>
-                <w:color w:val="1F497D" w:themeColor="text2"/>
-                <w:lang w:val="en-US"/>
-              </w:rPr>
-              <w:t xml:space="preserve"> find /</w:t>
-            </w:r>
-            <w:proofErr w:type="spellStart"/>
-            <w:r>
-              <w:rPr>
-                <w:rFonts w:ascii="Courier" w:hAnsi="Courier" w:cs="Courier New"/>
-                <w:color w:val="1F497D" w:themeColor="text2"/>
-                <w:lang w:val="en-US"/>
-              </w:rPr>
-              <w:t>var</w:t>
-            </w:r>
-            <w:proofErr w:type="spellEnd"/>
-            <w:r>
-              <w:rPr>
-                <w:rFonts w:ascii="Courier" w:hAnsi="Courier" w:cs="Courier New"/>
-                <w:color w:val="1F497D" w:themeColor="text2"/>
-                <w:lang w:val="en-US"/>
-              </w:rPr>
-              <w:t xml:space="preserve">/www/html -type f -exec </w:t>
-            </w:r>
-            <w:proofErr w:type="spellStart"/>
-            <w:r>
-              <w:rPr>
-                <w:rFonts w:ascii="Courier" w:hAnsi="Courier" w:cs="Courier New"/>
-                <w:color w:val="1F497D" w:themeColor="text2"/>
-                <w:lang w:val="en-US"/>
-              </w:rPr>
-              <w:t>chmod</w:t>
-            </w:r>
-            <w:proofErr w:type="spellEnd"/>
-            <w:r>
-              <w:rPr>
-                <w:rFonts w:ascii="Courier" w:hAnsi="Courier" w:cs="Courier New"/>
-                <w:color w:val="1F497D" w:themeColor="text2"/>
-                <w:lang w:val="en-US"/>
-              </w:rPr>
-              <w:t xml:space="preserve"> </w:t>
-            </w:r>
-            <w:proofErr w:type="spellStart"/>
-            <w:r>
-              <w:rPr>
-                <w:rFonts w:ascii="Courier" w:hAnsi="Courier" w:cs="Courier New"/>
-                <w:color w:val="1F497D" w:themeColor="text2"/>
-                <w:lang w:val="en-US"/>
-              </w:rPr>
-              <w:t>g+r</w:t>
-            </w:r>
-            <w:proofErr w:type="spellEnd"/>
-            <w:r>
-              <w:rPr>
-                <w:rFonts w:ascii="Courier" w:hAnsi="Courier" w:cs="Courier New"/>
-                <w:color w:val="1F497D" w:themeColor="text2"/>
-                <w:lang w:val="en-US"/>
-              </w:rPr>
-              <w:t xml:space="preserve"> {} +</w:t>
+              <w:t>sudo find /var/www/html -type f -exec chmod g+r {} +</w:t>
             </w:r>
           </w:p>
         </w:tc>
@@ -1551,23 +1327,7 @@
           <w:rFonts w:ascii="Helvetica" w:hAnsi="Helvetica"/>
           <w:lang w:val="en-US"/>
         </w:rPr>
-        <w:t xml:space="preserve">h is typically "pi" in </w:t>
-      </w:r>
-      <w:proofErr w:type="spellStart"/>
-      <w:r>
-        <w:rPr>
-          <w:rFonts w:ascii="Helvetica" w:hAnsi="Helvetica"/>
-          <w:lang w:val="en-US"/>
-        </w:rPr>
-        <w:t>Raspbian</w:t>
-      </w:r>
-      <w:proofErr w:type="spellEnd"/>
-      <w:r>
-        <w:rPr>
-          <w:rFonts w:ascii="Helvetica" w:hAnsi="Helvetica"/>
-          <w:lang w:val="en-US"/>
-        </w:rPr>
-        <w:t>:</w:t>
+        <w:t>h is typically "pi" in Raspbian:</w:t>
       </w:r>
     </w:p>
     <w:tbl>
@@ -1593,219 +1353,31 @@
                 <w:lang w:val="en-US"/>
               </w:rPr>
             </w:pPr>
-            <w:proofErr w:type="spellStart"/>
             <w:r>
               <w:rPr>
                 <w:rFonts w:ascii="Courier" w:hAnsi="Courier" w:cs="Courier New"/>
                 <w:color w:val="1F497D" w:themeColor="text2"/>
                 <w:lang w:val="en-US"/>
               </w:rPr>
-              <w:t>sudo</w:t>
-            </w:r>
-            <w:proofErr w:type="spellEnd"/>
+              <w:t>sudo chown -R USER /var/www/html/</w:t>
+            </w:r>
             <w:r>
               <w:rPr>
                 <w:rFonts w:ascii="Courier" w:hAnsi="Courier" w:cs="Courier New"/>
                 <w:color w:val="1F497D" w:themeColor="text2"/>
                 <w:lang w:val="en-US"/>
               </w:rPr>
-              <w:t xml:space="preserve"> </w:t>
-            </w:r>
-            <w:proofErr w:type="spellStart"/>
+              <w:br/>
+              <w:t>sudo find /var/www/html -type d -exec chmod u+rwx {} +</w:t>
+            </w:r>
             <w:r>
               <w:rPr>
                 <w:rFonts w:ascii="Courier" w:hAnsi="Courier" w:cs="Courier New"/>
                 <w:color w:val="1F497D" w:themeColor="text2"/>
                 <w:lang w:val="en-US"/>
               </w:rPr>
-              <w:t>chown</w:t>
-            </w:r>
-            <w:proofErr w:type="spellEnd"/>
-            <w:r>
-              <w:rPr>
-                <w:rFonts w:ascii="Courier" w:hAnsi="Courier" w:cs="Courier New"/>
-                <w:color w:val="1F497D" w:themeColor="text2"/>
-                <w:lang w:val="en-US"/>
-              </w:rPr>
-              <w:t xml:space="preserve"> -R USER /</w:t>
-            </w:r>
-            <w:proofErr w:type="spellStart"/>
-            <w:r>
-              <w:rPr>
-                <w:rFonts w:ascii="Courier" w:hAnsi="Courier" w:cs="Courier New"/>
-                <w:color w:val="1F497D" w:themeColor="text2"/>
-                <w:lang w:val="en-US"/>
-              </w:rPr>
-              <w:t>var</w:t>
-            </w:r>
-            <w:proofErr w:type="spellEnd"/>
-            <w:r>
-              <w:rPr>
-                <w:rFonts w:ascii="Courier" w:hAnsi="Courier" w:cs="Courier New"/>
-                <w:color w:val="1F497D" w:themeColor="text2"/>
-                <w:lang w:val="en-US"/>
-              </w:rPr>
-              <w:t>/www/html/</w:t>
-            </w:r>
-            <w:r>
-              <w:rPr>
-                <w:rFonts w:ascii="Courier" w:hAnsi="Courier" w:cs="Courier New"/>
-                <w:color w:val="1F497D" w:themeColor="text2"/>
-                <w:lang w:val="en-US"/>
-              </w:rPr>
               <w:br/>
-            </w:r>
-            <w:proofErr w:type="spellStart"/>
-            <w:r>
-              <w:rPr>
-                <w:rFonts w:ascii="Courier" w:hAnsi="Courier" w:cs="Courier New"/>
-                <w:color w:val="1F497D" w:themeColor="text2"/>
-                <w:lang w:val="en-US"/>
-              </w:rPr>
-              <w:t>sudo</w:t>
-            </w:r>
-            <w:proofErr w:type="spellEnd"/>
-            <w:r>
-              <w:rPr>
-                <w:rFonts w:ascii="Courier" w:hAnsi="Courier" w:cs="Courier New"/>
-                <w:color w:val="1F497D" w:themeColor="text2"/>
-                <w:lang w:val="en-US"/>
-              </w:rPr>
-              <w:t xml:space="preserve"> find /</w:t>
-            </w:r>
-            <w:proofErr w:type="spellStart"/>
-            <w:r>
-              <w:rPr>
-                <w:rFonts w:ascii="Courier" w:hAnsi="Courier" w:cs="Courier New"/>
-                <w:color w:val="1F497D" w:themeColor="text2"/>
-                <w:lang w:val="en-US"/>
-              </w:rPr>
-              <w:t>var</w:t>
-            </w:r>
-            <w:proofErr w:type="spellEnd"/>
-            <w:r>
-              <w:rPr>
-                <w:rFonts w:ascii="Courier" w:hAnsi="Courier" w:cs="Courier New"/>
-                <w:color w:val="1F497D" w:themeColor="text2"/>
-                <w:lang w:val="en-US"/>
-              </w:rPr>
-              <w:t xml:space="preserve">/www/html -type d -exec </w:t>
-            </w:r>
-            <w:proofErr w:type="spellStart"/>
-            <w:r>
-              <w:rPr>
-                <w:rFonts w:ascii="Courier" w:hAnsi="Courier" w:cs="Courier New"/>
-                <w:color w:val="1F497D" w:themeColor="text2"/>
-                <w:lang w:val="en-US"/>
-              </w:rPr>
-              <w:t>chmod</w:t>
-            </w:r>
-            <w:proofErr w:type="spellEnd"/>
-            <w:r>
-              <w:rPr>
-                <w:rFonts w:ascii="Courier" w:hAnsi="Courier" w:cs="Courier New"/>
-                <w:color w:val="1F497D" w:themeColor="text2"/>
-                <w:lang w:val="en-US"/>
-              </w:rPr>
-              <w:t xml:space="preserve"> </w:t>
-            </w:r>
-            <w:proofErr w:type="spellStart"/>
-            <w:r>
-              <w:rPr>
-                <w:rFonts w:ascii="Courier" w:hAnsi="Courier" w:cs="Courier New"/>
-                <w:color w:val="1F497D" w:themeColor="text2"/>
-                <w:lang w:val="en-US"/>
-              </w:rPr>
-              <w:t>u+rwx</w:t>
-            </w:r>
-            <w:proofErr w:type="spellEnd"/>
-            <w:r>
-              <w:rPr>
-                <w:rFonts w:ascii="Courier" w:hAnsi="Courier" w:cs="Courier New"/>
-                <w:color w:val="1F497D" w:themeColor="text2"/>
-                <w:lang w:val="en-US"/>
-              </w:rPr>
-              <w:t xml:space="preserve"> {} +</w:t>
-            </w:r>
-            <w:r>
-              <w:rPr>
-                <w:rFonts w:ascii="Courier" w:hAnsi="Courier" w:cs="Courier New"/>
-                <w:color w:val="1F497D" w:themeColor="text2"/>
-                <w:lang w:val="en-US"/>
-              </w:rPr>
-              <w:br/>
-            </w:r>
-            <w:proofErr w:type="spellStart"/>
-            <w:r>
-              <w:rPr>
-                <w:rFonts w:ascii="Courier" w:hAnsi="Courier" w:cs="Courier New"/>
-                <w:color w:val="1F497D" w:themeColor="text2"/>
-                <w:lang w:val="en-US"/>
-              </w:rPr>
-              <w:t>sudo</w:t>
-            </w:r>
-            <w:proofErr w:type="spellEnd"/>
-            <w:r>
-              <w:rPr>
-                <w:rFonts w:ascii="Courier" w:hAnsi="Courier" w:cs="Courier New"/>
-                <w:color w:val="1F497D" w:themeColor="text2"/>
-                <w:lang w:val="en-US"/>
-              </w:rPr>
-              <w:t xml:space="preserve"> find /</w:t>
-            </w:r>
-            <w:proofErr w:type="spellStart"/>
-            <w:r>
-              <w:rPr>
-                <w:rFonts w:ascii="Courier" w:hAnsi="Courier" w:cs="Courier New"/>
-                <w:color w:val="1F497D" w:themeColor="text2"/>
-                <w:lang w:val="en-US"/>
-              </w:rPr>
-              <w:t>var</w:t>
-            </w:r>
-            <w:proofErr w:type="spellEnd"/>
-            <w:r>
-              <w:rPr>
-                <w:rFonts w:ascii="Courier" w:hAnsi="Courier" w:cs="Courier New"/>
-                <w:color w:val="1F497D" w:themeColor="text2"/>
-                <w:lang w:val="en-US"/>
-              </w:rPr>
-              <w:t xml:space="preserve">/www/html -type f -exec </w:t>
-            </w:r>
-            <w:proofErr w:type="spellStart"/>
-            <w:r>
-              <w:rPr>
-                <w:rFonts w:ascii="Courier" w:hAnsi="Courier" w:cs="Courier New"/>
-                <w:color w:val="1F497D" w:themeColor="text2"/>
-                <w:lang w:val="en-US"/>
-              </w:rPr>
-              <w:t>chmod</w:t>
-            </w:r>
-            <w:proofErr w:type="spellEnd"/>
-            <w:r>
-              <w:rPr>
-                <w:rFonts w:ascii="Courier" w:hAnsi="Courier" w:cs="Courier New"/>
-                <w:color w:val="1F497D" w:themeColor="text2"/>
-                <w:lang w:val="en-US"/>
-              </w:rPr>
-              <w:t xml:space="preserve"> </w:t>
-            </w:r>
-            <w:proofErr w:type="spellStart"/>
-            <w:r>
-              <w:rPr>
-                <w:rFonts w:ascii="Courier" w:hAnsi="Courier" w:cs="Courier New"/>
-                <w:color w:val="1F497D" w:themeColor="text2"/>
-                <w:lang w:val="en-US"/>
-              </w:rPr>
-              <w:t>u+rw</w:t>
-            </w:r>
-            <w:proofErr w:type="spellEnd"/>
-            <w:r>
-              <w:rPr>
-                <w:rFonts w:ascii="Courier" w:hAnsi="Courier" w:cs="Courier New"/>
-                <w:color w:val="1F497D" w:themeColor="text2"/>
-                <w:lang w:val="en-US"/>
-              </w:rPr>
-              <w:t xml:space="preserve"> {} +</w:t>
+              <w:t>sudo find /var/www/html -type f -exec chmod u+rw {} +</w:t>
             </w:r>
           </w:p>
         </w:tc>
@@ -1834,14 +1406,63 @@
           <w:rFonts w:ascii="Helvetica" w:hAnsi="Helvetica"/>
           <w:lang w:val="en-US"/>
         </w:rPr>
-        <w:t>Now, we want to enable access to Linux file-syste</w:t>
-      </w:r>
-      <w:r>
-        <w:rPr>
-          <w:rFonts w:ascii="Helvetica" w:hAnsi="Helvetica"/>
-          <w:lang w:val="en-US"/>
-        </w:rPr>
-        <w:t>m from our web page. To do that:</w:t>
+        <w:t>Subsequently</w:t>
+      </w:r>
+      <w:r>
+        <w:rPr>
+          <w:rFonts w:ascii="Helvetica" w:hAnsi="Helvetica"/>
+          <w:lang w:val="en-US"/>
+        </w:rPr>
+        <w:t xml:space="preserve">, enable access to </w:t>
+      </w:r>
+      <w:r>
+        <w:rPr>
+          <w:rFonts w:ascii="Helvetica" w:hAnsi="Helvetica"/>
+          <w:lang w:val="en-US"/>
+        </w:rPr>
+        <w:t xml:space="preserve">the </w:t>
+      </w:r>
+      <w:r>
+        <w:rPr>
+          <w:rFonts w:ascii="Helvetica" w:hAnsi="Helvetica"/>
+          <w:lang w:val="en-US"/>
+        </w:rPr>
+        <w:t>Linux file-syste</w:t>
+      </w:r>
+      <w:r>
+        <w:rPr>
+          <w:rFonts w:ascii="Helvetica" w:hAnsi="Helvetica"/>
+          <w:lang w:val="en-US"/>
+        </w:rPr>
+        <w:t xml:space="preserve">m from </w:t>
+      </w:r>
+      <w:r>
+        <w:rPr>
+          <w:rFonts w:ascii="Helvetica" w:hAnsi="Helvetica"/>
+          <w:lang w:val="en-US"/>
+        </w:rPr>
+        <w:t>the provided web</w:t>
+      </w:r>
+      <w:r>
+        <w:rPr>
+          <w:rFonts w:ascii="Helvetica" w:hAnsi="Helvetica"/>
+          <w:lang w:val="en-US"/>
+        </w:rPr>
+        <w:t>page</w:t>
+      </w:r>
+      <w:r>
+        <w:rPr>
+          <w:rFonts w:ascii="Helvetica" w:hAnsi="Helvetica"/>
+          <w:lang w:val="en-US"/>
+        </w:rPr>
+        <w:t xml:space="preserve"> via</w:t>
+      </w:r>
+      <w:r>
+        <w:rPr>
+          <w:rFonts w:ascii="Helvetica" w:hAnsi="Helvetica"/>
+          <w:lang w:val="en-US"/>
+        </w:rPr>
+        <w:t>:</w:t>
       </w:r>
     </w:p>
     <w:tbl>
@@ -1868,34 +1489,14 @@
                 <w:lang w:val="en-US"/>
               </w:rPr>
             </w:pPr>
-            <w:proofErr w:type="spellStart"/>
             <w:r>
               <w:rPr>
                 <w:rFonts w:ascii="Courier" w:hAnsi="Courier" w:cs="Courier New"/>
                 <w:color w:val="1F497D" w:themeColor="text2"/>
                 <w:lang w:val="en-US"/>
               </w:rPr>
-              <w:t>sudo</w:t>
-            </w:r>
-            <w:proofErr w:type="spellEnd"/>
-            <w:r>
-              <w:rPr>
-                <w:rFonts w:ascii="Courier" w:hAnsi="Courier" w:cs="Courier New"/>
-                <w:color w:val="1F497D" w:themeColor="text2"/>
-                <w:lang w:val="en-US"/>
-              </w:rPr>
-              <w:t xml:space="preserve"> </w:t>
-            </w:r>
-            <w:proofErr w:type="spellStart"/>
-            <w:r>
-              <w:rPr>
-                <w:rFonts w:ascii="Courier" w:hAnsi="Courier" w:cs="Courier New"/>
-                <w:color w:val="1F497D" w:themeColor="text2"/>
-                <w:lang w:val="en-US"/>
-              </w:rPr>
-              <w:t>visudo</w:t>
-            </w:r>
-            <w:proofErr w:type="spellEnd"/>
+              <w:t>sudo visudo</w:t>
+            </w:r>
           </w:p>
         </w:tc>
       </w:tr>
@@ -1923,14 +1524,70 @@
           <w:rFonts w:ascii="Helvetica" w:hAnsi="Helvetica"/>
           <w:lang w:val="en-US"/>
         </w:rPr>
-        <w:t>In the page add the following to the end o</w:t>
-      </w:r>
-      <w:r>
-        <w:rPr>
-          <w:rFonts w:ascii="Helvetica" w:hAnsi="Helvetica"/>
-          <w:lang w:val="en-US"/>
-        </w:rPr>
-        <w:t>f the page, Then save and exit:</w:t>
+        <w:t>Within</w:t>
+      </w:r>
+      <w:r>
+        <w:rPr>
+          <w:rFonts w:ascii="Helvetica" w:hAnsi="Helvetica"/>
+          <w:lang w:val="en-US"/>
+        </w:rPr>
+        <w:t xml:space="preserve"> the</w:t>
+      </w:r>
+      <w:r>
+        <w:rPr>
+          <w:rFonts w:ascii="Helvetica" w:hAnsi="Helvetica"/>
+          <w:lang w:val="en-US"/>
+        </w:rPr>
+        <w:t xml:space="preserve"> opened</w:t>
+      </w:r>
+      <w:r>
+        <w:rPr>
+          <w:rFonts w:ascii="Helvetica" w:hAnsi="Helvetica"/>
+          <w:lang w:val="en-US"/>
+        </w:rPr>
+        <w:t xml:space="preserve"> page</w:t>
+      </w:r>
+      <w:r>
+        <w:rPr>
+          <w:rFonts w:ascii="Helvetica" w:hAnsi="Helvetica"/>
+          <w:lang w:val="en-US"/>
+        </w:rPr>
+        <w:t>,</w:t>
+      </w:r>
+      <w:r>
+        <w:rPr>
+          <w:rFonts w:ascii="Helvetica" w:hAnsi="Helvetica"/>
+          <w:lang w:val="en-US"/>
+        </w:rPr>
+        <w:t xml:space="preserve"> add the following to the end</w:t>
+      </w:r>
+      <w:r>
+        <w:rPr>
+          <w:rFonts w:ascii="Helvetica" w:hAnsi="Helvetica"/>
+          <w:lang w:val="en-US"/>
+        </w:rPr>
+        <w:t xml:space="preserve">, </w:t>
+      </w:r>
+      <w:r>
+        <w:rPr>
+          <w:rFonts w:ascii="Helvetica" w:hAnsi="Helvetica"/>
+          <w:lang w:val="en-US"/>
+        </w:rPr>
+        <w:t>save</w:t>
+      </w:r>
+      <w:r>
+        <w:rPr>
+          <w:rFonts w:ascii="Helvetica" w:hAnsi="Helvetica"/>
+          <w:lang w:val="en-US"/>
+        </w:rPr>
+        <w:t xml:space="preserve"> the file,</w:t>
+      </w:r>
+      <w:r>
+        <w:rPr>
+          <w:rFonts w:ascii="Helvetica" w:hAnsi="Helvetica"/>
+          <w:lang w:val="en-US"/>
+        </w:rPr>
+        <w:t xml:space="preserve"> and exit:</w:t>
       </w:r>
       <w:r>
         <w:rPr>
@@ -1940,86 +1597,43 @@
         <w:br/>
         <w:t xml:space="preserve">(Saving and exiting in Nano editor   </w:t>
       </w:r>
-      <w:proofErr w:type="spellStart"/>
       <w:r>
         <w:rPr>
           <w:rFonts w:ascii="Courier" w:hAnsi="Courier"/>
           <w:color w:val="1F497D" w:themeColor="text2"/>
           <w:lang w:val="en-US"/>
         </w:rPr>
-        <w:t>Ctrl+O</w:t>
-      </w:r>
-      <w:proofErr w:type="spellEnd"/>
+        <w:t>Ctrl+O &gt; Y &gt; Enter</w:t>
+      </w:r>
+      <w:r>
+        <w:rPr>
+          <w:rFonts w:ascii="Helvetica" w:hAnsi="Helvetica"/>
+          <w:lang w:val="en-US"/>
+        </w:rPr>
+        <w:t>)</w:t>
+      </w:r>
+      <w:r>
+        <w:rPr>
+          <w:rFonts w:ascii="Helvetica" w:hAnsi="Helvetica"/>
+          <w:lang w:val="en-US"/>
+        </w:rPr>
+        <w:br/>
+        <w:t xml:space="preserve">(Saving and exiting in Emacs editor </w:t>
+      </w:r>
+      <w:r>
+        <w:rPr>
+          <w:rFonts w:ascii="Helvetica" w:hAnsi="Helvetica"/>
+          <w:lang w:val="en-US"/>
+        </w:rPr>
+        <w:t xml:space="preserve"> </w:t>
+      </w:r>
       <w:r>
         <w:rPr>
           <w:rFonts w:ascii="Courier" w:hAnsi="Courier"/>
           <w:color w:val="1F497D" w:themeColor="text2"/>
           <w:lang w:val="en-US"/>
         </w:rPr>
-        <w:t xml:space="preserve"> &gt; Y &gt; Enter</w:t>
-      </w:r>
-      <w:r>
-        <w:rPr>
-          <w:rFonts w:ascii="Helvetica" w:hAnsi="Helvetica"/>
-          <w:lang w:val="en-US"/>
-        </w:rPr>
-        <w:t>)</w:t>
-      </w:r>
-      <w:r>
-        <w:rPr>
-          <w:rFonts w:ascii="Helvetica" w:hAnsi="Helvetica"/>
-          <w:lang w:val="en-US"/>
-        </w:rPr>
-        <w:br/>
-        <w:t xml:space="preserve">(Saving and exiting in </w:t>
-      </w:r>
-      <w:proofErr w:type="spellStart"/>
-      <w:r>
-        <w:rPr>
-          <w:rFonts w:ascii="Helvetica" w:hAnsi="Helvetica"/>
-          <w:lang w:val="en-US"/>
-        </w:rPr>
-        <w:t>Emacs</w:t>
-      </w:r>
-      <w:proofErr w:type="spellEnd"/>
-      <w:r>
-        <w:rPr>
-          <w:rFonts w:ascii="Helvetica" w:hAnsi="Helvetica"/>
-          <w:lang w:val="en-US"/>
-        </w:rPr>
-        <w:t xml:space="preserve"> </w:t>
-      </w:r>
-      <w:proofErr w:type="gramStart"/>
-      <w:r>
-        <w:rPr>
-          <w:rFonts w:ascii="Helvetica" w:hAnsi="Helvetica"/>
-          <w:lang w:val="en-US"/>
-        </w:rPr>
-        <w:t xml:space="preserve">editor </w:t>
-      </w:r>
-      <w:r>
-        <w:rPr>
-          <w:rFonts w:ascii="Helvetica" w:hAnsi="Helvetica"/>
-          <w:lang w:val="en-US"/>
-        </w:rPr>
-        <w:t xml:space="preserve"> </w:t>
-      </w:r>
-      <w:r>
-        <w:rPr>
-          <w:rFonts w:ascii="Courier" w:hAnsi="Courier"/>
-          <w:color w:val="1F497D" w:themeColor="text2"/>
-          <w:lang w:val="en-US"/>
-        </w:rPr>
-        <w:t>Ctrl</w:t>
-      </w:r>
-      <w:proofErr w:type="gramEnd"/>
-      <w:r>
-        <w:rPr>
-          <w:rFonts w:ascii="Courier" w:hAnsi="Courier"/>
-          <w:color w:val="1F497D" w:themeColor="text2"/>
-          <w:lang w:val="en-US"/>
-        </w:rPr>
-        <w:t xml:space="preserve"> + X</w:t>
+        <w:t>Ctrl + X</w:t>
       </w:r>
       <w:r>
         <w:rPr>
@@ -2115,35 +1729,77 @@
           <w:rFonts w:ascii="Helvetica" w:hAnsi="Helvetica"/>
           <w:lang w:val="en-US"/>
         </w:rPr>
-        <w:t xml:space="preserve">Now that everything has been setup, we need to download the </w:t>
-      </w:r>
-      <w:r>
-        <w:rPr>
-          <w:rFonts w:ascii="Helvetica" w:hAnsi="Helvetica"/>
-          <w:lang w:val="en-US"/>
-        </w:rPr>
-        <w:t xml:space="preserve">zip </w:t>
-      </w:r>
-      <w:r>
-        <w:rPr>
-          <w:rFonts w:ascii="Helvetica" w:hAnsi="Helvetica"/>
-          <w:lang w:val="en-US"/>
-        </w:rPr>
-        <w:t>file provided</w:t>
-      </w:r>
-      <w:r>
-        <w:rPr>
-          <w:rFonts w:ascii="Helvetica" w:hAnsi="Helvetica"/>
-          <w:lang w:val="en-US"/>
-        </w:rPr>
-        <w:t xml:space="preserve">. After you downloaded the file, place that file into your </w:t>
-      </w:r>
-      <w:r>
-        <w:rPr>
-          <w:rFonts w:ascii="Helvetica" w:hAnsi="Helvetica"/>
-          <w:lang w:val="en-US"/>
-        </w:rPr>
-        <w:t>web server folder by:</w:t>
+        <w:t xml:space="preserve">After the RPI setup is complete, move the provided webpage zip file </w:t>
+      </w:r>
+      <w:r>
+        <w:rPr>
+          <w:rFonts w:ascii="Helvetica" w:hAnsi="Helvetica"/>
+          <w:lang w:val="en-US"/>
+        </w:rPr>
+        <w:t>to</w:t>
+      </w:r>
+      <w:r>
+        <w:rPr>
+          <w:rFonts w:ascii="Helvetica" w:hAnsi="Helvetica"/>
+          <w:lang w:val="en-US"/>
+        </w:rPr>
+        <w:t xml:space="preserve"> the</w:t>
+      </w:r>
+      <w:r>
+        <w:rPr>
+          <w:rFonts w:ascii="Helvetica" w:hAnsi="Helvetica"/>
+          <w:lang w:val="en-US"/>
+        </w:rPr>
+        <w:t xml:space="preserve"> </w:t>
+      </w:r>
+      <w:r>
+        <w:rPr>
+          <w:rFonts w:ascii="Helvetica" w:hAnsi="Helvetica"/>
+          <w:lang w:val="en-US"/>
+        </w:rPr>
+        <w:t>web server folder</w:t>
+      </w:r>
+      <w:r>
+        <w:rPr>
+          <w:rFonts w:ascii="Helvetica" w:hAnsi="Helvetica"/>
+          <w:lang w:val="en-US"/>
+        </w:rPr>
+        <w:t>,</w:t>
+      </w:r>
+      <w:r>
+        <w:rPr>
+          <w:rFonts w:ascii="Helvetica" w:hAnsi="Helvetica"/>
+          <w:lang w:val="en-US"/>
+        </w:rPr>
+        <w:t xml:space="preserve"> </w:t>
+      </w:r>
+      <w:r>
+        <w:rPr>
+          <w:rFonts w:ascii="Helvetica" w:hAnsi="Helvetica"/>
+          <w:lang w:val="en-US"/>
+        </w:rPr>
+        <w:t xml:space="preserve">extract it, and </w:t>
+      </w:r>
+      <w:r>
+        <w:rPr>
+          <w:rFonts w:ascii="Helvetica" w:hAnsi="Helvetica"/>
+          <w:lang w:val="en-US"/>
+        </w:rPr>
+        <w:t>delete the zip</w:t>
+      </w:r>
+      <w:r>
+        <w:rPr>
+          <w:rFonts w:ascii="Helvetica" w:hAnsi="Helvetica"/>
+          <w:lang w:val="en-US"/>
+        </w:rPr>
+        <w:t xml:space="preserve"> via</w:t>
+      </w:r>
+      <w:r>
+        <w:rPr>
+          <w:rFonts w:ascii="Helvetica" w:hAnsi="Helvetica"/>
+          <w:lang w:val="en-US"/>
+        </w:rPr>
+        <w:t>:</w:t>
       </w:r>
     </w:p>
     <w:tbl>
@@ -2164,48 +1820,70 @@
           <w:p>
             <w:pPr>
               <w:spacing w:line="0" w:lineRule="atLeast"/>
-              <w:jc w:val="both"/>
+              <w:rPr>
+                <w:rFonts w:ascii="Courier" w:hAnsi="Courier" w:cs="Courier New"/>
+                <w:color w:val="1F497D" w:themeColor="text2"/>
+                <w:lang w:val="en-US"/>
+              </w:rPr>
+            </w:pPr>
+            <w:r>
+              <w:rPr>
+                <w:rFonts w:ascii="Courier" w:hAnsi="Courier" w:cs="Courier New"/>
+                <w:color w:val="1F497D" w:themeColor="text2"/>
+                <w:lang w:val="en-US"/>
+              </w:rPr>
+              <w:t>sudo mv /home/pi/Downloads/RoverWebpage_FHDO.zip /var/www/</w:t>
+            </w:r>
+          </w:p>
+          <w:p>
+            <w:pPr>
+              <w:spacing w:line="0" w:lineRule="atLeast"/>
+              <w:rPr>
+                <w:rFonts w:ascii="Courier" w:hAnsi="Courier" w:cs="Courier New"/>
+                <w:color w:val="1F497D" w:themeColor="text2"/>
+                <w:lang w:val="en-US"/>
+              </w:rPr>
+            </w:pPr>
+            <w:r>
+              <w:rPr>
+                <w:rFonts w:ascii="Courier" w:hAnsi="Courier" w:cs="Courier New"/>
+                <w:color w:val="1F497D" w:themeColor="text2"/>
+                <w:lang w:val="en-US"/>
+              </w:rPr>
+              <w:t xml:space="preserve">cd /var/www/ </w:t>
+            </w:r>
+            <w:r>
+              <w:rPr>
+                <w:rFonts w:ascii="Helvetica" w:hAnsi="Helvetica" w:cs="Courier New"/>
+                <w:lang w:val="en-US"/>
+              </w:rPr>
+              <w:br/>
+            </w:r>
+            <w:r>
+              <w:rPr>
+                <w:rFonts w:ascii="Courier" w:hAnsi="Courier" w:cs="Courier New"/>
+                <w:color w:val="1F497D" w:themeColor="text2"/>
+                <w:lang w:val="en-US"/>
+              </w:rPr>
+              <w:t>sudo unzip RoverWebpage_FHDO.zip</w:t>
+            </w:r>
+          </w:p>
+          <w:p>
+            <w:pPr>
+              <w:spacing w:line="0" w:lineRule="atLeast"/>
               <w:rPr>
                 <w:rFonts w:ascii="Courier" w:hAnsi="Courier"/>
                 <w:color w:val="1F497D" w:themeColor="text2"/>
                 <w:lang w:val="en-US"/>
               </w:rPr>
             </w:pPr>
-            <w:proofErr w:type="spellStart"/>
             <w:r>
               <w:rPr>
                 <w:rFonts w:ascii="Courier" w:hAnsi="Courier" w:cs="Courier New"/>
                 <w:color w:val="1F497D" w:themeColor="text2"/>
                 <w:lang w:val="en-US"/>
               </w:rPr>
-              <w:t>sudo</w:t>
-            </w:r>
-            <w:proofErr w:type="spellEnd"/>
-            <w:r>
-              <w:rPr>
-                <w:rFonts w:ascii="Courier" w:hAnsi="Courier" w:cs="Courier New"/>
-                <w:color w:val="1F497D" w:themeColor="text2"/>
-                <w:lang w:val="en-US"/>
-              </w:rPr>
-              <w:t xml:space="preserve"> mv /home/pi/Downloads/RoverWebpage_FHDO.zip /</w:t>
-            </w:r>
-            <w:proofErr w:type="spellStart"/>
-            <w:r>
-              <w:rPr>
-                <w:rFonts w:ascii="Courier" w:hAnsi="Courier" w:cs="Courier New"/>
-                <w:color w:val="1F497D" w:themeColor="text2"/>
-                <w:lang w:val="en-US"/>
-              </w:rPr>
-              <w:t>var</w:t>
-            </w:r>
-            <w:proofErr w:type="spellEnd"/>
-            <w:r>
-              <w:rPr>
-                <w:rFonts w:ascii="Courier" w:hAnsi="Courier" w:cs="Courier New"/>
-                <w:color w:val="1F497D" w:themeColor="text2"/>
-                <w:lang w:val="en-US"/>
-              </w:rPr>
-              <w:t>/www/</w:t>
+              <w:t>sudo rm -rf RoverWebpage_FHDO.zip</w:t>
             </w:r>
           </w:p>
         </w:tc>
@@ -2215,242 +1893,6 @@
       <w:pPr>
         <w:spacing w:after="0" w:line="0" w:lineRule="atLeast"/>
         <w:rPr>
-          <w:rFonts w:ascii="Helvetica" w:hAnsi="Helvetica"/>
-          <w:lang w:val="en-US"/>
-        </w:rPr>
-      </w:pPr>
-    </w:p>
-    <w:p>
-      <w:pPr>
-        <w:spacing w:after="0" w:line="0" w:lineRule="atLeast"/>
-        <w:rPr>
-          <w:rFonts w:ascii="Courier" w:hAnsi="Courier" w:cs="Courier New"/>
-          <w:color w:val="1F497D" w:themeColor="text2"/>
-          <w:lang w:val="en-US"/>
-        </w:rPr>
-      </w:pPr>
-      <w:r>
-        <w:rPr>
-          <w:rFonts w:ascii="Helvetica" w:hAnsi="Helvetica"/>
-          <w:lang w:val="en-US"/>
-        </w:rPr>
-        <w:t>The</w:t>
-      </w:r>
-      <w:r>
-        <w:rPr>
-          <w:rFonts w:ascii="Helvetica" w:hAnsi="Helvetica"/>
-          <w:lang w:val="en-US"/>
-        </w:rPr>
-        <w:t>n, extract the archive via:</w:t>
-      </w:r>
-    </w:p>
-    <w:tbl>
-      <w:tblPr>
-        <w:tblStyle w:val="TableGrid"/>
-        <w:tblW w:w="0" w:type="auto"/>
-        <w:tblLook w:val="04A0" w:firstRow="1" w:lastRow="0" w:firstColumn="1" w:lastColumn="0" w:noHBand="0" w:noVBand="1"/>
-      </w:tblPr>
-      <w:tblGrid>
-        <w:gridCol w:w="9060"/>
-      </w:tblGrid>
-      <w:tr>
-        <w:tc>
-          <w:tcPr>
-            <w:tcW w:w="9062" w:type="dxa"/>
-            <w:shd w:val="clear" w:color="auto" w:fill="F2F2F2" w:themeFill="background1" w:themeFillShade="F2"/>
-          </w:tcPr>
-          <w:p>
-            <w:pPr>
-              <w:spacing w:line="0" w:lineRule="atLeast"/>
-              <w:rPr>
-                <w:rFonts w:ascii="Helvetica" w:hAnsi="Helvetica" w:cs="Courier New"/>
-                <w:lang w:val="en-US"/>
-              </w:rPr>
-            </w:pPr>
-            <w:r>
-              <w:rPr>
-                <w:rFonts w:ascii="Courier" w:hAnsi="Courier" w:cs="Courier New"/>
-                <w:color w:val="1F497D" w:themeColor="text2"/>
-                <w:lang w:val="en-US"/>
-              </w:rPr>
-              <w:t>cd /</w:t>
-            </w:r>
-            <w:proofErr w:type="spellStart"/>
-            <w:r>
-              <w:rPr>
-                <w:rFonts w:ascii="Courier" w:hAnsi="Courier" w:cs="Courier New"/>
-                <w:color w:val="1F497D" w:themeColor="text2"/>
-                <w:lang w:val="en-US"/>
-              </w:rPr>
-              <w:t>var</w:t>
-            </w:r>
-            <w:proofErr w:type="spellEnd"/>
-            <w:r>
-              <w:rPr>
-                <w:rFonts w:ascii="Courier" w:hAnsi="Courier" w:cs="Courier New"/>
-                <w:color w:val="1F497D" w:themeColor="text2"/>
-                <w:lang w:val="en-US"/>
-              </w:rPr>
-              <w:t xml:space="preserve">/www/ </w:t>
-            </w:r>
-            <w:r>
-              <w:rPr>
-                <w:rFonts w:ascii="Helvetica" w:hAnsi="Helvetica" w:cs="Courier New"/>
-                <w:lang w:val="en-US"/>
-              </w:rPr>
-              <w:br/>
-            </w:r>
-            <w:proofErr w:type="spellStart"/>
-            <w:r>
-              <w:rPr>
-                <w:rFonts w:ascii="Courier" w:hAnsi="Courier" w:cs="Courier New"/>
-                <w:color w:val="1F497D" w:themeColor="text2"/>
-                <w:lang w:val="en-US"/>
-              </w:rPr>
-              <w:t>sudo</w:t>
-            </w:r>
-            <w:proofErr w:type="spellEnd"/>
-            <w:r>
-              <w:rPr>
-                <w:rFonts w:ascii="Courier" w:hAnsi="Courier" w:cs="Courier New"/>
-                <w:color w:val="1F497D" w:themeColor="text2"/>
-                <w:lang w:val="en-US"/>
-              </w:rPr>
-              <w:t xml:space="preserve"> unzip RoverWebpage_FHDO.zip</w:t>
-            </w:r>
-          </w:p>
-        </w:tc>
-      </w:tr>
-    </w:tbl>
-    <w:p>
-      <w:pPr>
-        <w:spacing w:after="0" w:line="0" w:lineRule="atLeast"/>
-        <w:rPr>
-          <w:rFonts w:ascii="Helvetica" w:hAnsi="Helvetica"/>
-          <w:lang w:val="en-US"/>
-        </w:rPr>
-      </w:pPr>
-    </w:p>
-    <w:p>
-      <w:pPr>
-        <w:spacing w:after="0" w:line="0" w:lineRule="atLeast"/>
-        <w:rPr>
-          <w:rFonts w:ascii="Courier" w:hAnsi="Courier" w:cs="Courier New"/>
-          <w:color w:val="1F497D" w:themeColor="text2"/>
-          <w:lang w:val="en-US"/>
-        </w:rPr>
-      </w:pPr>
-      <w:r>
-        <w:rPr>
-          <w:rFonts w:ascii="Helvetica" w:hAnsi="Helvetica"/>
-          <w:lang w:val="en-US"/>
-        </w:rPr>
-        <w:t>Now that you have all the files, you can delete</w:t>
-      </w:r>
-      <w:r>
-        <w:rPr>
-          <w:rFonts w:ascii="Helvetica" w:hAnsi="Helvetica"/>
-          <w:lang w:val="en-US"/>
-        </w:rPr>
-        <w:t xml:space="preserve"> the archive file if you like</w:t>
-      </w:r>
-      <w:r>
-        <w:rPr>
-          <w:rFonts w:ascii="Helvetica" w:hAnsi="Helvetica"/>
-          <w:lang w:val="en-US"/>
-        </w:rPr>
-        <w:t>:</w:t>
-      </w:r>
-    </w:p>
-    <w:tbl>
-      <w:tblPr>
-        <w:tblStyle w:val="TableGrid"/>
-        <w:tblW w:w="0" w:type="auto"/>
-        <w:tblLook w:val="04A0" w:firstRow="1" w:lastRow="0" w:firstColumn="1" w:lastColumn="0" w:noHBand="0" w:noVBand="1"/>
-      </w:tblPr>
-      <w:tblGrid>
-        <w:gridCol w:w="9060"/>
-      </w:tblGrid>
-      <w:tr>
-        <w:trPr>
-          <w:trHeight w:val="222"/>
-        </w:trPr>
-        <w:tc>
-          <w:tcPr>
-            <w:tcW w:w="9062" w:type="dxa"/>
-            <w:shd w:val="clear" w:color="auto" w:fill="F2F2F2" w:themeFill="background1" w:themeFillShade="F2"/>
-          </w:tcPr>
-          <w:p>
-            <w:pPr>
-              <w:spacing w:line="0" w:lineRule="atLeast"/>
-              <w:rPr>
-                <w:rFonts w:ascii="Courier" w:hAnsi="Courier" w:cs="Courier New"/>
-                <w:color w:val="1F497D" w:themeColor="text2"/>
-                <w:lang w:val="en-US"/>
-              </w:rPr>
-            </w:pPr>
-            <w:proofErr w:type="spellStart"/>
-            <w:r>
-              <w:rPr>
-                <w:rFonts w:ascii="Courier" w:hAnsi="Courier" w:cs="Courier New"/>
-                <w:color w:val="1F497D" w:themeColor="text2"/>
-                <w:lang w:val="en-US"/>
-              </w:rPr>
-              <w:t>sudo</w:t>
-            </w:r>
-            <w:proofErr w:type="spellEnd"/>
-            <w:r>
-              <w:rPr>
-                <w:rFonts w:ascii="Courier" w:hAnsi="Courier" w:cs="Courier New"/>
-                <w:color w:val="1F497D" w:themeColor="text2"/>
-                <w:lang w:val="en-US"/>
-              </w:rPr>
-              <w:t xml:space="preserve"> </w:t>
-            </w:r>
-            <w:proofErr w:type="spellStart"/>
-            <w:r>
-              <w:rPr>
-                <w:rFonts w:ascii="Courier" w:hAnsi="Courier" w:cs="Courier New"/>
-                <w:color w:val="1F497D" w:themeColor="text2"/>
-                <w:lang w:val="en-US"/>
-              </w:rPr>
-              <w:t>rm</w:t>
-            </w:r>
-            <w:proofErr w:type="spellEnd"/>
-            <w:r>
-              <w:rPr>
-                <w:rFonts w:ascii="Courier" w:hAnsi="Courier" w:cs="Courier New"/>
-                <w:color w:val="1F497D" w:themeColor="text2"/>
-                <w:lang w:val="en-US"/>
-              </w:rPr>
-              <w:t xml:space="preserve"> -</w:t>
-            </w:r>
-            <w:proofErr w:type="spellStart"/>
-            <w:r>
-              <w:rPr>
-                <w:rFonts w:ascii="Courier" w:hAnsi="Courier" w:cs="Courier New"/>
-                <w:color w:val="1F497D" w:themeColor="text2"/>
-                <w:lang w:val="en-US"/>
-              </w:rPr>
-              <w:t>rf</w:t>
-            </w:r>
-            <w:proofErr w:type="spellEnd"/>
-            <w:r>
-              <w:rPr>
-                <w:rFonts w:ascii="Courier" w:hAnsi="Courier" w:cs="Courier New"/>
-                <w:color w:val="1F497D" w:themeColor="text2"/>
-                <w:lang w:val="en-US"/>
-              </w:rPr>
-              <w:t xml:space="preserve"> RoverWebpage_FHDO.zip</w:t>
-            </w:r>
-          </w:p>
-        </w:tc>
-      </w:tr>
-    </w:tbl>
-    <w:p>
-      <w:pPr>
-        <w:spacing w:after="0" w:line="0" w:lineRule="atLeast"/>
-        <w:rPr>
           <w:rStyle w:val="Heading2Char"/>
           <w:rFonts w:ascii="Helvetica" w:hAnsi="Helvetica"/>
           <w:color w:val="1F497D" w:themeColor="text2"/>
@@ -2496,19 +1938,8 @@
           <w:lang w:val="en-US"/>
         </w:rPr>
         <w:lastRenderedPageBreak/>
-        <w:t xml:space="preserve">Installing </w:t>
-      </w:r>
-      <w:proofErr w:type="spellStart"/>
-      <w:r>
-        <w:rPr>
-          <w:rStyle w:val="Heading2Char"/>
-          <w:rFonts w:ascii="Helvetica" w:hAnsi="Helvetica"/>
-          <w:color w:val="1F497D" w:themeColor="text2"/>
-          <w:lang w:val="en-US"/>
-        </w:rPr>
-        <w:t>psutil</w:t>
-      </w:r>
-      <w:proofErr w:type="spellEnd"/>
+        <w:t>Installing psutil</w:t>
+      </w:r>
     </w:p>
     <w:p>
       <w:pPr>
@@ -2524,30 +1955,21 @@
           <w:rFonts w:ascii="Helvetica" w:hAnsi="Helvetica"/>
           <w:lang w:val="en-US"/>
         </w:rPr>
-        <w:t>There is a python pip package called '</w:t>
-      </w:r>
-      <w:proofErr w:type="spellStart"/>
-      <w:r>
-        <w:rPr>
-          <w:rFonts w:ascii="Helvetica" w:hAnsi="Helvetica"/>
-          <w:lang w:val="en-US"/>
-        </w:rPr>
-        <w:t>psutil</w:t>
-      </w:r>
-      <w:proofErr w:type="spellEnd"/>
-      <w:r>
-        <w:rPr>
-          <w:rFonts w:ascii="Helvetica" w:hAnsi="Helvetica"/>
-          <w:lang w:val="en-US"/>
-        </w:rPr>
-        <w:t>' which is a library to monitor cores, to use this, we should first install it.</w:t>
-      </w:r>
-      <w:r>
-        <w:rPr>
-          <w:rFonts w:ascii="Helvetica" w:hAnsi="Helvetica"/>
-          <w:lang w:val="en-US"/>
-        </w:rPr>
-        <w:t xml:space="preserve"> Doing so is quite simple:</w:t>
+        <w:t xml:space="preserve">In order to monitor core utilization, </w:t>
+      </w:r>
+      <w:r>
+        <w:rPr>
+          <w:rFonts w:ascii="Helvetica" w:hAnsi="Helvetica"/>
+          <w:lang w:val="en-US"/>
+        </w:rPr>
+        <w:t xml:space="preserve">a python pip package called 'psutil' </w:t>
+      </w:r>
+      <w:r>
+        <w:rPr>
+          <w:rFonts w:ascii="Helvetica" w:hAnsi="Helvetica"/>
+          <w:lang w:val="en-US"/>
+        </w:rPr>
+        <w:t>needs to be installed:</w:t>
       </w:r>
     </w:p>
     <w:tbl>
@@ -2575,101 +1997,38 @@
                 <w:lang w:val="en-US"/>
               </w:rPr>
             </w:pPr>
-            <w:proofErr w:type="spellStart"/>
             <w:r>
               <w:rPr>
                 <w:rFonts w:ascii="Courier" w:hAnsi="Courier" w:cs="Courier New"/>
                 <w:color w:val="1F497D" w:themeColor="text2"/>
                 <w:lang w:val="en-US"/>
               </w:rPr>
-              <w:t>sudo</w:t>
-            </w:r>
-            <w:proofErr w:type="spellEnd"/>
+              <w:t>sudo apt-get install python-dev python3-dev</w:t>
+            </w:r>
+            <w:r>
+              <w:rPr>
+                <w:rFonts w:ascii="Courier" w:hAnsi="Courier"/>
+                <w:color w:val="1F497D" w:themeColor="text2"/>
+                <w:lang w:val="en-US"/>
+              </w:rPr>
+              <w:br/>
+            </w:r>
             <w:r>
               <w:rPr>
                 <w:rFonts w:ascii="Courier" w:hAnsi="Courier" w:cs="Courier New"/>
                 <w:color w:val="1F497D" w:themeColor="text2"/>
                 <w:lang w:val="en-US"/>
               </w:rPr>
-              <w:t xml:space="preserve"> apt-get install python-dev python3-dev</w:t>
-            </w:r>
-            <w:r>
-              <w:rPr>
-                <w:rFonts w:ascii="Courier" w:hAnsi="Courier"/>
+              <w:t>cd /var/www/html/</w:t>
+            </w:r>
+            <w:r>
+              <w:rPr>
+                <w:rFonts w:ascii="Courier" w:hAnsi="Courier" w:cs="Courier New"/>
                 <w:color w:val="1F497D" w:themeColor="text2"/>
                 <w:lang w:val="en-US"/>
               </w:rPr>
               <w:br/>
-            </w:r>
-            <w:r>
-              <w:rPr>
-                <w:rFonts w:ascii="Courier" w:hAnsi="Courier" w:cs="Courier New"/>
-                <w:color w:val="1F497D" w:themeColor="text2"/>
-                <w:lang w:val="en-US"/>
-              </w:rPr>
-              <w:t>cd /</w:t>
-            </w:r>
-            <w:proofErr w:type="spellStart"/>
-            <w:r>
-              <w:rPr>
-                <w:rFonts w:ascii="Courier" w:hAnsi="Courier" w:cs="Courier New"/>
-                <w:color w:val="1F497D" w:themeColor="text2"/>
-                <w:lang w:val="en-US"/>
-              </w:rPr>
-              <w:t>var</w:t>
-            </w:r>
-            <w:proofErr w:type="spellEnd"/>
-            <w:r>
-              <w:rPr>
-                <w:rFonts w:ascii="Courier" w:hAnsi="Courier" w:cs="Courier New"/>
-                <w:color w:val="1F497D" w:themeColor="text2"/>
-                <w:lang w:val="en-US"/>
-              </w:rPr>
-              <w:t>/www/html/</w:t>
-            </w:r>
-            <w:r>
-              <w:rPr>
-                <w:rFonts w:ascii="Courier" w:hAnsi="Courier" w:cs="Courier New"/>
-                <w:color w:val="1F497D" w:themeColor="text2"/>
-                <w:lang w:val="en-US"/>
-              </w:rPr>
-              <w:br/>
-            </w:r>
-            <w:proofErr w:type="spellStart"/>
-            <w:r>
-              <w:rPr>
-                <w:rFonts w:ascii="Courier" w:hAnsi="Courier" w:cs="Courier New"/>
-                <w:color w:val="1F497D" w:themeColor="text2"/>
-                <w:lang w:val="en-US"/>
-              </w:rPr>
-              <w:t>sudo</w:t>
-            </w:r>
-            <w:proofErr w:type="spellEnd"/>
-            <w:r>
-              <w:rPr>
-                <w:rFonts w:ascii="Courier" w:hAnsi="Courier" w:cs="Courier New"/>
-                <w:color w:val="1F497D" w:themeColor="text2"/>
-                <w:lang w:val="en-US"/>
-              </w:rPr>
-              <w:t xml:space="preserve"> pip install </w:t>
-            </w:r>
-            <w:proofErr w:type="spellStart"/>
-            <w:r>
-              <w:rPr>
-                <w:rFonts w:ascii="Courier" w:hAnsi="Courier" w:cs="Courier New"/>
-                <w:color w:val="1F497D" w:themeColor="text2"/>
-                <w:lang w:val="en-US"/>
-              </w:rPr>
-              <w:t>psutil</w:t>
-            </w:r>
-            <w:proofErr w:type="spellEnd"/>
-            <w:r>
-              <w:rPr>
-                <w:rFonts w:ascii="Courier" w:hAnsi="Courier" w:cs="Courier New"/>
-                <w:color w:val="1F497D" w:themeColor="text2"/>
-                <w:lang w:val="en-US"/>
-              </w:rPr>
-              <w:t>/</w:t>
+              <w:t>sudo pip install psutil/</w:t>
             </w:r>
           </w:p>
         </w:tc>
@@ -2720,48 +2079,115 @@
       <w:r>
         <w:rPr>
           <w:rFonts w:ascii="Helvetica" w:hAnsi="Helvetica"/>
-          <w:lang w:val="en-US"/>
-        </w:rPr>
-        <w:t xml:space="preserve">There might be some errors you are getting with this section, please contact us if </w:t>
-      </w:r>
-      <w:r>
-        <w:rPr>
-          <w:rFonts w:ascii="Helvetica" w:hAnsi="Helvetica"/>
-          <w:lang w:val="en-US"/>
-        </w:rPr>
-        <w:t xml:space="preserve">it's the case and we'll fix </w:t>
-      </w:r>
-      <w:proofErr w:type="spellStart"/>
-      <w:proofErr w:type="gramStart"/>
-      <w:r>
-        <w:rPr>
-          <w:rFonts w:ascii="Helvetica" w:hAnsi="Helvetica"/>
-          <w:lang w:val="en-US"/>
-        </w:rPr>
-        <w:t>it.</w:t>
-      </w:r>
-      <w:r>
-        <w:rPr>
-          <w:rFonts w:ascii="Helvetica" w:hAnsi="Helvetica"/>
-          <w:lang w:val="en-US"/>
-        </w:rPr>
-        <w:t>In</w:t>
-      </w:r>
-      <w:proofErr w:type="spellEnd"/>
-      <w:proofErr w:type="gramEnd"/>
-      <w:r>
-        <w:rPr>
-          <w:rFonts w:ascii="Helvetica" w:hAnsi="Helvetica"/>
-          <w:lang w:val="en-US"/>
-        </w:rPr>
-        <w:t xml:space="preserve"> order to install Raspberry Pi camera, one should the followi</w:t>
-      </w:r>
-      <w:r>
-        <w:rPr>
-          <w:rFonts w:ascii="Helvetica" w:hAnsi="Helvetica"/>
-          <w:lang w:val="en-US"/>
-        </w:rPr>
-        <w:t>ng:</w:t>
+          <w:i/>
+          <w:lang w:val="en-US"/>
+        </w:rPr>
+        <w:t xml:space="preserve">Note: </w:t>
+      </w:r>
+      <w:r>
+        <w:rPr>
+          <w:rFonts w:ascii="Helvetica" w:hAnsi="Helvetica"/>
+          <w:i/>
+          <w:lang w:val="en-US"/>
+        </w:rPr>
+        <w:t>The</w:t>
+      </w:r>
+      <w:r>
+        <w:rPr>
+          <w:rFonts w:ascii="Helvetica" w:hAnsi="Helvetica"/>
+          <w:i/>
+          <w:lang w:val="en-US"/>
+        </w:rPr>
+        <w:t xml:space="preserve"> following parts are quite error prone. P</w:t>
+      </w:r>
+      <w:r>
+        <w:rPr>
+          <w:rFonts w:ascii="Helvetica" w:hAnsi="Helvetica"/>
+          <w:i/>
+          <w:lang w:val="en-US"/>
+        </w:rPr>
+        <w:t xml:space="preserve">lease contact us </w:t>
+      </w:r>
+      <w:r>
+        <w:rPr>
+          <w:rFonts w:ascii="Helvetica" w:hAnsi="Helvetica"/>
+          <w:i/>
+          <w:lang w:val="en-US"/>
+        </w:rPr>
+        <w:t>if you have problems</w:t>
+      </w:r>
+      <w:r>
+        <w:rPr>
+          <w:rFonts w:ascii="Helvetica" w:hAnsi="Helvetica"/>
+          <w:i/>
+          <w:lang w:val="en-US"/>
+        </w:rPr>
+        <w:t>.</w:t>
+      </w:r>
+      <w:r>
+        <w:rPr>
+          <w:rFonts w:ascii="Helvetica" w:hAnsi="Helvetica"/>
+          <w:lang w:val="en-US"/>
+        </w:rPr>
+        <w:t xml:space="preserve"> </w:t>
+      </w:r>
+    </w:p>
+    <w:p>
+      <w:pPr>
+        <w:spacing w:after="0" w:line="0" w:lineRule="atLeast"/>
+        <w:rPr>
+          <w:rFonts w:ascii="Helvetica" w:hAnsi="Helvetica"/>
+          <w:lang w:val="en-US"/>
+        </w:rPr>
+      </w:pPr>
+      <w:r>
+        <w:rPr>
+          <w:rFonts w:ascii="Helvetica" w:hAnsi="Helvetica"/>
+          <w:lang w:val="en-US"/>
+        </w:rPr>
+        <w:t>Fir</w:t>
+      </w:r>
+      <w:r>
+        <w:rPr>
+          <w:rFonts w:ascii="Helvetica" w:hAnsi="Helvetica"/>
+          <w:lang w:val="en-US"/>
+        </w:rPr>
+        <w:t>s</w:t>
+      </w:r>
+      <w:r>
+        <w:rPr>
+          <w:rFonts w:ascii="Helvetica" w:hAnsi="Helvetica"/>
+          <w:lang w:val="en-US"/>
+        </w:rPr>
+        <w:t xml:space="preserve">tly, </w:t>
+      </w:r>
+      <w:r>
+        <w:rPr>
+          <w:rFonts w:ascii="Helvetica" w:hAnsi="Helvetica"/>
+          <w:lang w:val="en-US"/>
+        </w:rPr>
+        <w:t>install</w:t>
+      </w:r>
+      <w:r>
+        <w:rPr>
+          <w:rFonts w:ascii="Helvetica" w:hAnsi="Helvetica"/>
+          <w:lang w:val="en-US"/>
+        </w:rPr>
+        <w:t xml:space="preserve"> the</w:t>
+      </w:r>
+      <w:r>
+        <w:rPr>
+          <w:rFonts w:ascii="Helvetica" w:hAnsi="Helvetica"/>
+          <w:lang w:val="en-US"/>
+        </w:rPr>
+        <w:t xml:space="preserve"> Raspberry Pi camera</w:t>
+      </w:r>
+      <w:r>
+        <w:rPr>
+          <w:rFonts w:ascii="Helvetica" w:hAnsi="Helvetica"/>
+          <w:lang w:val="en-US"/>
+        </w:rPr>
+        <w:t xml:space="preserve"> via:</w:t>
       </w:r>
     </w:p>
     <w:tbl>
@@ -2788,52 +2214,14 @@
                 <w:lang w:val="en-US"/>
               </w:rPr>
             </w:pPr>
-            <w:proofErr w:type="spellStart"/>
             <w:r>
               <w:rPr>
                 <w:rFonts w:ascii="Courier" w:hAnsi="Courier" w:cs="Courier New"/>
                 <w:color w:val="1F497D" w:themeColor="text2"/>
                 <w:lang w:val="en-US"/>
               </w:rPr>
-              <w:t>sudo</w:t>
-            </w:r>
-            <w:proofErr w:type="spellEnd"/>
-            <w:r>
-              <w:rPr>
-                <w:rFonts w:ascii="Courier" w:hAnsi="Courier" w:cs="Courier New"/>
-                <w:color w:val="1F497D" w:themeColor="text2"/>
-                <w:lang w:val="en-US"/>
-              </w:rPr>
-              <w:t xml:space="preserve"> </w:t>
-            </w:r>
-            <w:proofErr w:type="spellStart"/>
-            <w:r>
-              <w:rPr>
-                <w:rFonts w:ascii="Courier" w:hAnsi="Courier" w:cs="Courier New"/>
-                <w:color w:val="1F497D" w:themeColor="text2"/>
-                <w:lang w:val="en-US"/>
-              </w:rPr>
-              <w:t>raspi</w:t>
-            </w:r>
-            <w:proofErr w:type="spellEnd"/>
-            <w:r>
-              <w:rPr>
-                <w:rFonts w:ascii="Courier" w:hAnsi="Courier" w:cs="Courier New"/>
-                <w:color w:val="1F497D" w:themeColor="text2"/>
-                <w:lang w:val="en-US"/>
-              </w:rPr>
-              <w:t xml:space="preserve"> </w:t>
-            </w:r>
-            <w:proofErr w:type="spellStart"/>
-            <w:r>
-              <w:rPr>
-                <w:rFonts w:ascii="Courier" w:hAnsi="Courier" w:cs="Courier New"/>
-                <w:color w:val="1F497D" w:themeColor="text2"/>
-                <w:lang w:val="en-US"/>
-              </w:rPr>
-              <w:t>config</w:t>
-            </w:r>
-            <w:proofErr w:type="spellEnd"/>
+              <w:t>sudo raspi config</w:t>
+            </w:r>
           </w:p>
         </w:tc>
       </w:tr>
@@ -2862,7 +2250,43 @@
           <w:rFonts w:ascii="Helvetica" w:hAnsi="Helvetica"/>
           <w:lang w:val="en-US"/>
         </w:rPr>
-        <w:t>Select Advanced &gt; Enable Camera, and then Save and Reboot your Pi.</w:t>
+        <w:t xml:space="preserve">Select </w:t>
+      </w:r>
+      <w:r>
+        <w:rPr>
+          <w:rFonts w:ascii="Helvetica" w:hAnsi="Helvetica"/>
+          <w:i/>
+          <w:lang w:val="en-US"/>
+        </w:rPr>
+        <w:t>Advanced &gt; Enable Camera</w:t>
+      </w:r>
+      <w:r>
+        <w:rPr>
+          <w:rFonts w:ascii="Helvetica" w:hAnsi="Helvetica"/>
+          <w:lang w:val="en-US"/>
+        </w:rPr>
+        <w:t>, and then s</w:t>
+      </w:r>
+      <w:r>
+        <w:rPr>
+          <w:rFonts w:ascii="Helvetica" w:hAnsi="Helvetica"/>
+          <w:lang w:val="en-US"/>
+        </w:rPr>
+        <w:t xml:space="preserve">ave and </w:t>
+      </w:r>
+      <w:r>
+        <w:rPr>
+          <w:rFonts w:ascii="Helvetica" w:hAnsi="Helvetica"/>
+          <w:lang w:val="en-US"/>
+        </w:rPr>
+        <w:t>r</w:t>
+      </w:r>
+      <w:r>
+        <w:rPr>
+          <w:rFonts w:ascii="Helvetica" w:hAnsi="Helvetica"/>
+          <w:lang w:val="en-US"/>
+        </w:rPr>
+        <w:t>eboot your Pi.</w:t>
       </w:r>
       <w:r>
         <w:rPr>
@@ -2876,30 +2300,60 @@
           <w:rFonts w:ascii="Helvetica" w:hAnsi="Helvetica"/>
           <w:lang w:val="en-US"/>
         </w:rPr>
-        <w:t xml:space="preserve">Installation of the Streamer requires a .so specific file input_raspicam.so if you are using </w:t>
-      </w:r>
-      <w:proofErr w:type="spellStart"/>
-      <w:r>
-        <w:rPr>
-          <w:rFonts w:ascii="Helvetica" w:hAnsi="Helvetica"/>
-          <w:lang w:val="en-US"/>
-        </w:rPr>
-        <w:t>Raspicam</w:t>
-      </w:r>
-      <w:proofErr w:type="spellEnd"/>
-      <w:r>
-        <w:rPr>
-          <w:rFonts w:ascii="Helvetica" w:hAnsi="Helvetica"/>
-          <w:lang w:val="en-US"/>
-        </w:rPr>
-        <w:t xml:space="preserve"> instead of a webcam. This is provided with the .</w:t>
-      </w:r>
-      <w:r>
-        <w:rPr>
-          <w:rFonts w:ascii="Helvetica" w:hAnsi="Helvetica"/>
-          <w:lang w:val="en-US"/>
-        </w:rPr>
-        <w:t xml:space="preserve">zip </w:t>
+        <w:t xml:space="preserve">Installation of the Streamer requires a </w:t>
+      </w:r>
+      <w:r>
+        <w:rPr>
+          <w:rFonts w:ascii="Helvetica" w:hAnsi="Helvetica"/>
+          <w:i/>
+          <w:lang w:val="en-US"/>
+        </w:rPr>
+        <w:t>.so</w:t>
+      </w:r>
+      <w:r>
+        <w:rPr>
+          <w:rFonts w:ascii="Helvetica" w:hAnsi="Helvetica"/>
+          <w:lang w:val="en-US"/>
+        </w:rPr>
+        <w:t xml:space="preserve"> specific file </w:t>
+      </w:r>
+      <w:r>
+        <w:rPr>
+          <w:rFonts w:ascii="Helvetica" w:hAnsi="Helvetica"/>
+          <w:i/>
+          <w:lang w:val="en-US"/>
+        </w:rPr>
+        <w:t>input_raspicam.so</w:t>
+      </w:r>
+      <w:r>
+        <w:rPr>
+          <w:rFonts w:ascii="Helvetica" w:hAnsi="Helvetica"/>
+          <w:lang w:val="en-US"/>
+        </w:rPr>
+        <w:t xml:space="preserve"> if you are using Raspicam instead of a webcam. This is provided with the </w:t>
+      </w:r>
+      <w:r>
+        <w:rPr>
+          <w:rFonts w:ascii="Helvetica" w:hAnsi="Helvetica"/>
+          <w:i/>
+          <w:lang w:val="en-US"/>
+        </w:rPr>
+        <w:t>.</w:t>
+      </w:r>
+      <w:r>
+        <w:rPr>
+          <w:rFonts w:ascii="Helvetica" w:hAnsi="Helvetica"/>
+          <w:i/>
+          <w:lang w:val="en-US"/>
+        </w:rPr>
+        <w:t>zip</w:t>
+      </w:r>
+      <w:r>
+        <w:rPr>
+          <w:rFonts w:ascii="Helvetica" w:hAnsi="Helvetica"/>
+          <w:lang w:val="en-US"/>
+        </w:rPr>
+        <w:t xml:space="preserve"> </w:t>
       </w:r>
       <w:r>
         <w:rPr>
@@ -2966,131 +2420,32 @@
                 <w:color w:val="1F497D" w:themeColor="text2"/>
                 <w:lang w:val="en-US"/>
               </w:rPr>
-              <w:t>cd /</w:t>
-            </w:r>
-            <w:proofErr w:type="spellStart"/>
+              <w:t>cd /var/www/html/camerastuff</w:t>
+            </w:r>
+            <w:r>
+              <w:rPr>
+                <w:rFonts w:ascii="Courier" w:hAnsi="Courier"/>
+                <w:color w:val="1F497D" w:themeColor="text2"/>
+                <w:lang w:val="en-US"/>
+              </w:rPr>
+              <w:t xml:space="preserve"> </w:t>
+            </w:r>
             <w:r>
               <w:rPr>
                 <w:rFonts w:ascii="Courier" w:hAnsi="Courier" w:cs="Courier New"/>
                 <w:color w:val="1F497D" w:themeColor="text2"/>
                 <w:lang w:val="en-US"/>
               </w:rPr>
-              <w:t>var</w:t>
-            </w:r>
-            <w:proofErr w:type="spellEnd"/>
+              <w:t>\newmjpg-streamer\mjpg-streamer\mjpg-streamer-experimental</w:t>
+            </w:r>
             <w:r>
               <w:rPr>
                 <w:rFonts w:ascii="Courier" w:hAnsi="Courier" w:cs="Courier New"/>
                 <w:color w:val="1F497D" w:themeColor="text2"/>
                 <w:lang w:val="en-US"/>
               </w:rPr>
-              <w:t>/www/html/</w:t>
-            </w:r>
-            <w:proofErr w:type="spellStart"/>
-            <w:r>
-              <w:rPr>
-                <w:rFonts w:ascii="Courier" w:hAnsi="Courier" w:cs="Courier New"/>
-                <w:color w:val="1F497D" w:themeColor="text2"/>
-                <w:lang w:val="en-US"/>
-              </w:rPr>
-              <w:t>camerastuff</w:t>
-            </w:r>
-            <w:proofErr w:type="spellEnd"/>
-            <w:r>
-              <w:rPr>
-                <w:rFonts w:ascii="Courier" w:hAnsi="Courier"/>
-                <w:color w:val="1F497D" w:themeColor="text2"/>
-                <w:lang w:val="en-US"/>
-              </w:rPr>
-              <w:t xml:space="preserve"> </w:t>
-            </w:r>
-            <w:r>
-              <w:rPr>
-                <w:rFonts w:ascii="Courier" w:hAnsi="Courier" w:cs="Courier New"/>
-                <w:color w:val="1F497D" w:themeColor="text2"/>
-                <w:lang w:val="en-US"/>
-              </w:rPr>
-              <w:t>\</w:t>
-            </w:r>
-            <w:proofErr w:type="spellStart"/>
-            <w:r>
-              <w:rPr>
-                <w:rFonts w:ascii="Courier" w:hAnsi="Courier" w:cs="Courier New"/>
-                <w:color w:val="1F497D" w:themeColor="text2"/>
-                <w:lang w:val="en-US"/>
-              </w:rPr>
-              <w:t>newmjpg</w:t>
-            </w:r>
-            <w:proofErr w:type="spellEnd"/>
-            <w:r>
-              <w:rPr>
-                <w:rFonts w:ascii="Courier" w:hAnsi="Courier" w:cs="Courier New"/>
-                <w:color w:val="1F497D" w:themeColor="text2"/>
-                <w:lang w:val="en-US"/>
-              </w:rPr>
-              <w:t>-streamer\</w:t>
-            </w:r>
-            <w:proofErr w:type="spellStart"/>
-            <w:r>
-              <w:rPr>
-                <w:rFonts w:ascii="Courier" w:hAnsi="Courier" w:cs="Courier New"/>
-                <w:color w:val="1F497D" w:themeColor="text2"/>
-                <w:lang w:val="en-US"/>
-              </w:rPr>
-              <w:t>mjpg</w:t>
-            </w:r>
-            <w:proofErr w:type="spellEnd"/>
-            <w:r>
-              <w:rPr>
-                <w:rFonts w:ascii="Courier" w:hAnsi="Courier" w:cs="Courier New"/>
-                <w:color w:val="1F497D" w:themeColor="text2"/>
-                <w:lang w:val="en-US"/>
-              </w:rPr>
-              <w:t>-streamer\</w:t>
-            </w:r>
-            <w:proofErr w:type="spellStart"/>
-            <w:r>
-              <w:rPr>
-                <w:rFonts w:ascii="Courier" w:hAnsi="Courier" w:cs="Courier New"/>
-                <w:color w:val="1F497D" w:themeColor="text2"/>
-                <w:lang w:val="en-US"/>
-              </w:rPr>
-              <w:t>mjpg</w:t>
-            </w:r>
-            <w:proofErr w:type="spellEnd"/>
-            <w:r>
-              <w:rPr>
-                <w:rFonts w:ascii="Courier" w:hAnsi="Courier" w:cs="Courier New"/>
-                <w:color w:val="1F497D" w:themeColor="text2"/>
-                <w:lang w:val="en-US"/>
-              </w:rPr>
-              <w:t>-streamer-experimental</w:t>
-            </w:r>
-            <w:r>
-              <w:rPr>
-                <w:rFonts w:ascii="Courier" w:hAnsi="Courier" w:cs="Courier New"/>
-                <w:color w:val="1F497D" w:themeColor="text2"/>
-                <w:lang w:val="en-US"/>
-              </w:rPr>
               <w:br/>
-            </w:r>
-            <w:proofErr w:type="spellStart"/>
-            <w:r>
-              <w:rPr>
-                <w:rFonts w:ascii="Courier" w:hAnsi="Courier" w:cs="Courier New"/>
-                <w:color w:val="1F497D" w:themeColor="text2"/>
-                <w:lang w:val="en-US"/>
-              </w:rPr>
-              <w:t>sudo</w:t>
-            </w:r>
-            <w:proofErr w:type="spellEnd"/>
-            <w:r>
-              <w:rPr>
-                <w:rFonts w:ascii="Courier" w:hAnsi="Courier" w:cs="Courier New"/>
-                <w:color w:val="1F497D" w:themeColor="text2"/>
-                <w:lang w:val="en-US"/>
-              </w:rPr>
-              <w:t xml:space="preserve"> make clean</w:t>
+              <w:t>sudo make clean</w:t>
             </w:r>
           </w:p>
         </w:tc>
@@ -3145,59 +2500,13 @@
                 <w:lang w:val="en-US"/>
               </w:rPr>
             </w:pPr>
-            <w:proofErr w:type="spellStart"/>
             <w:r>
               <w:rPr>
                 <w:rFonts w:ascii="Courier" w:hAnsi="Courier" w:cs="Courier New"/>
                 <w:color w:val="1F497D" w:themeColor="text2"/>
                 <w:lang w:val="en-US"/>
               </w:rPr>
-              <w:t>sudo</w:t>
-            </w:r>
-            <w:proofErr w:type="spellEnd"/>
-            <w:r>
-              <w:rPr>
-                <w:rFonts w:ascii="Courier" w:hAnsi="Courier" w:cs="Courier New"/>
-                <w:color w:val="1F497D" w:themeColor="text2"/>
-                <w:lang w:val="en-US"/>
-              </w:rPr>
-              <w:t xml:space="preserve"> </w:t>
-            </w:r>
-            <w:proofErr w:type="spellStart"/>
-            <w:r>
-              <w:rPr>
-                <w:rFonts w:ascii="Courier" w:hAnsi="Courier" w:cs="Courier New"/>
-                <w:color w:val="1F497D" w:themeColor="text2"/>
-                <w:lang w:val="en-US"/>
-              </w:rPr>
-              <w:t>rm</w:t>
-            </w:r>
-            <w:proofErr w:type="spellEnd"/>
-            <w:r>
-              <w:rPr>
-                <w:rFonts w:ascii="Courier" w:hAnsi="Courier" w:cs="Courier New"/>
-                <w:color w:val="1F497D" w:themeColor="text2"/>
-                <w:lang w:val="en-US"/>
-              </w:rPr>
-              <w:t xml:space="preserve"> -</w:t>
-            </w:r>
-            <w:proofErr w:type="spellStart"/>
-            <w:r>
-              <w:rPr>
-                <w:rFonts w:ascii="Courier" w:hAnsi="Courier" w:cs="Courier New"/>
-                <w:color w:val="1F497D" w:themeColor="text2"/>
-                <w:lang w:val="en-US"/>
-              </w:rPr>
-              <w:t>rf</w:t>
-            </w:r>
-            <w:proofErr w:type="spellEnd"/>
-            <w:r>
-              <w:rPr>
-                <w:rFonts w:ascii="Courier" w:hAnsi="Courier" w:cs="Courier New"/>
-                <w:color w:val="1F497D" w:themeColor="text2"/>
-                <w:lang w:val="en-US"/>
-              </w:rPr>
-              <w:t xml:space="preserve"> CMakeCache.txt</w:t>
+              <w:t>sudo rm -rf CMakeCache.txt</w:t>
             </w:r>
           </w:p>
           <w:p>
@@ -3208,85 +2517,31 @@
                 <w:lang w:val="en-US"/>
               </w:rPr>
             </w:pPr>
-            <w:proofErr w:type="spellStart"/>
             <w:r>
               <w:rPr>
                 <w:rFonts w:ascii="Courier" w:hAnsi="Courier" w:cs="Courier New"/>
                 <w:color w:val="1F497D" w:themeColor="text2"/>
                 <w:lang w:val="en-US"/>
               </w:rPr>
-              <w:t>sudo</w:t>
-            </w:r>
-            <w:proofErr w:type="spellEnd"/>
+              <w:t>sudo cmake</w:t>
+            </w:r>
             <w:r>
               <w:rPr>
                 <w:rFonts w:ascii="Courier" w:hAnsi="Courier" w:cs="Courier New"/>
                 <w:color w:val="1F497D" w:themeColor="text2"/>
                 <w:lang w:val="en-US"/>
               </w:rPr>
-              <w:t xml:space="preserve"> </w:t>
-            </w:r>
-            <w:proofErr w:type="spellStart"/>
+              <w:br/>
+              <w:t>sudo make</w:t>
+            </w:r>
             <w:r>
               <w:rPr>
                 <w:rFonts w:ascii="Courier" w:hAnsi="Courier" w:cs="Courier New"/>
                 <w:color w:val="1F497D" w:themeColor="text2"/>
                 <w:lang w:val="en-US"/>
               </w:rPr>
-              <w:t>cmake</w:t>
-            </w:r>
-            <w:proofErr w:type="spellEnd"/>
-            <w:r>
-              <w:rPr>
-                <w:rFonts w:ascii="Courier" w:hAnsi="Courier" w:cs="Courier New"/>
-                <w:color w:val="1F497D" w:themeColor="text2"/>
-                <w:lang w:val="en-US"/>
-              </w:rPr>
               <w:br/>
-            </w:r>
-            <w:proofErr w:type="spellStart"/>
-            <w:r>
-              <w:rPr>
-                <w:rFonts w:ascii="Courier" w:hAnsi="Courier" w:cs="Courier New"/>
-                <w:color w:val="1F497D" w:themeColor="text2"/>
-                <w:lang w:val="en-US"/>
-              </w:rPr>
-              <w:t>sudo</w:t>
-            </w:r>
-            <w:proofErr w:type="spellEnd"/>
-            <w:r>
-              <w:rPr>
-                <w:rFonts w:ascii="Courier" w:hAnsi="Courier" w:cs="Courier New"/>
-                <w:color w:val="1F497D" w:themeColor="text2"/>
-                <w:lang w:val="en-US"/>
-              </w:rPr>
-              <w:t xml:space="preserve"> make</w:t>
-            </w:r>
-            <w:r>
-              <w:rPr>
-                <w:rFonts w:ascii="Courier" w:hAnsi="Courier" w:cs="Courier New"/>
-                <w:color w:val="1F497D" w:themeColor="text2"/>
-                <w:lang w:val="en-US"/>
-              </w:rPr>
-              <w:br/>
-            </w:r>
-            <w:proofErr w:type="spellStart"/>
-            <w:r>
-              <w:rPr>
-                <w:rFonts w:ascii="Courier" w:hAnsi="Courier" w:cs="Courier New"/>
-                <w:color w:val="1F497D" w:themeColor="text2"/>
-                <w:lang w:val="en-US"/>
-              </w:rPr>
-              <w:t>sudo</w:t>
-            </w:r>
-            <w:proofErr w:type="spellEnd"/>
-            <w:r>
-              <w:rPr>
-                <w:rFonts w:ascii="Courier" w:hAnsi="Courier" w:cs="Courier New"/>
-                <w:color w:val="1F497D" w:themeColor="text2"/>
-                <w:lang w:val="en-US"/>
-              </w:rPr>
-              <w:t xml:space="preserve"> make install</w:t>
+              <w:t>sudo make install</w:t>
             </w:r>
           </w:p>
         </w:tc>
@@ -3300,8 +2555,6 @@
           <w:lang w:val="en-US"/>
         </w:rPr>
       </w:pPr>
-      <w:bookmarkStart w:id="0" w:name="_GoBack"/>
-      <w:bookmarkEnd w:id="0"/>
     </w:p>
     <w:p>
       <w:pPr>
@@ -3351,139 +2604,29 @@
                 <w:lang w:val="en-US"/>
               </w:rPr>
             </w:pPr>
-            <w:proofErr w:type="spellStart"/>
             <w:r>
               <w:rPr>
                 <w:rFonts w:ascii="Courier" w:eastAsia="Times New Roman" w:hAnsi="Courier" w:cs="Courier New"/>
                 <w:color w:val="1F497D" w:themeColor="text2"/>
                 <w:lang w:val="en-US"/>
               </w:rPr>
-              <w:t>sudo</w:t>
-            </w:r>
-            <w:proofErr w:type="spellEnd"/>
+              <w:t>sudo cp mjpg_streamer /usr/local/bin</w:t>
+            </w:r>
+            <w:r>
+              <w:rPr>
+                <w:rFonts w:ascii="Courier" w:hAnsi="Courier" w:cs="Courier New"/>
+                <w:color w:val="1F497D" w:themeColor="text2"/>
+                <w:lang w:val="en-US"/>
+              </w:rPr>
+              <w:br/>
+            </w:r>
             <w:r>
               <w:rPr>
                 <w:rFonts w:ascii="Courier" w:eastAsia="Times New Roman" w:hAnsi="Courier" w:cs="Courier New"/>
                 <w:color w:val="1F497D" w:themeColor="text2"/>
                 <w:lang w:val="en-US"/>
               </w:rPr>
-              <w:t xml:space="preserve"> </w:t>
-            </w:r>
-            <w:proofErr w:type="spellStart"/>
-            <w:r>
-              <w:rPr>
-                <w:rFonts w:ascii="Courier" w:eastAsia="Times New Roman" w:hAnsi="Courier" w:cs="Courier New"/>
-                <w:color w:val="1F497D" w:themeColor="text2"/>
-                <w:lang w:val="en-US"/>
-              </w:rPr>
-              <w:t>cp</w:t>
-            </w:r>
-            <w:proofErr w:type="spellEnd"/>
-            <w:r>
-              <w:rPr>
-                <w:rFonts w:ascii="Courier" w:eastAsia="Times New Roman" w:hAnsi="Courier" w:cs="Courier New"/>
-                <w:color w:val="1F497D" w:themeColor="text2"/>
-                <w:lang w:val="en-US"/>
-              </w:rPr>
-              <w:t xml:space="preserve"> </w:t>
-            </w:r>
-            <w:proofErr w:type="spellStart"/>
-            <w:r>
-              <w:rPr>
-                <w:rFonts w:ascii="Courier" w:eastAsia="Times New Roman" w:hAnsi="Courier" w:cs="Courier New"/>
-                <w:color w:val="1F497D" w:themeColor="text2"/>
-                <w:lang w:val="en-US"/>
-              </w:rPr>
-              <w:t>mjpg_streamer</w:t>
-            </w:r>
-            <w:proofErr w:type="spellEnd"/>
-            <w:r>
-              <w:rPr>
-                <w:rFonts w:ascii="Courier" w:eastAsia="Times New Roman" w:hAnsi="Courier" w:cs="Courier New"/>
-                <w:color w:val="1F497D" w:themeColor="text2"/>
-                <w:lang w:val="en-US"/>
-              </w:rPr>
-              <w:t xml:space="preserve"> /</w:t>
-            </w:r>
-            <w:proofErr w:type="spellStart"/>
-            <w:r>
-              <w:rPr>
-                <w:rFonts w:ascii="Courier" w:eastAsia="Times New Roman" w:hAnsi="Courier" w:cs="Courier New"/>
-                <w:color w:val="1F497D" w:themeColor="text2"/>
-                <w:lang w:val="en-US"/>
-              </w:rPr>
-              <w:t>usr</w:t>
-            </w:r>
-            <w:proofErr w:type="spellEnd"/>
-            <w:r>
-              <w:rPr>
-                <w:rFonts w:ascii="Courier" w:eastAsia="Times New Roman" w:hAnsi="Courier" w:cs="Courier New"/>
-                <w:color w:val="1F497D" w:themeColor="text2"/>
-                <w:lang w:val="en-US"/>
-              </w:rPr>
-              <w:t>/local/bin</w:t>
-            </w:r>
-            <w:r>
-              <w:rPr>
-                <w:rFonts w:ascii="Courier" w:hAnsi="Courier" w:cs="Courier New"/>
-                <w:color w:val="1F497D" w:themeColor="text2"/>
-                <w:lang w:val="en-US"/>
-              </w:rPr>
-              <w:br/>
-            </w:r>
-            <w:proofErr w:type="spellStart"/>
-            <w:r>
-              <w:rPr>
-                <w:rFonts w:ascii="Courier" w:eastAsia="Times New Roman" w:hAnsi="Courier" w:cs="Courier New"/>
-                <w:color w:val="1F497D" w:themeColor="text2"/>
-                <w:lang w:val="en-US"/>
-              </w:rPr>
-              <w:t>sudo</w:t>
-            </w:r>
-            <w:proofErr w:type="spellEnd"/>
-            <w:r>
-              <w:rPr>
-                <w:rFonts w:ascii="Courier" w:eastAsia="Times New Roman" w:hAnsi="Courier" w:cs="Courier New"/>
-                <w:color w:val="1F497D" w:themeColor="text2"/>
-                <w:lang w:val="en-US"/>
-              </w:rPr>
-              <w:t xml:space="preserve"> </w:t>
-            </w:r>
-            <w:proofErr w:type="spellStart"/>
-            <w:r>
-              <w:rPr>
-                <w:rFonts w:ascii="Courier" w:eastAsia="Times New Roman" w:hAnsi="Courier" w:cs="Courier New"/>
-                <w:color w:val="1F497D" w:themeColor="text2"/>
-                <w:lang w:val="en-US"/>
-              </w:rPr>
-              <w:t>cp</w:t>
-            </w:r>
-            <w:proofErr w:type="spellEnd"/>
-            <w:r>
-              <w:rPr>
-                <w:rFonts w:ascii="Courier" w:eastAsia="Times New Roman" w:hAnsi="Courier" w:cs="Courier New"/>
-                <w:color w:val="1F497D" w:themeColor="text2"/>
-                <w:lang w:val="en-US"/>
-              </w:rPr>
-              <w:t xml:space="preserve"> output_http.so input_raspicam.so input_uvc.so /</w:t>
-            </w:r>
-            <w:proofErr w:type="spellStart"/>
-            <w:r>
-              <w:rPr>
-                <w:rFonts w:ascii="Courier" w:eastAsia="Times New Roman" w:hAnsi="Courier" w:cs="Courier New"/>
-                <w:color w:val="1F497D" w:themeColor="text2"/>
-                <w:lang w:val="en-US"/>
-              </w:rPr>
-              <w:t>usr</w:t>
-            </w:r>
-            <w:proofErr w:type="spellEnd"/>
-            <w:r>
-              <w:rPr>
-                <w:rFonts w:ascii="Courier" w:eastAsia="Times New Roman" w:hAnsi="Courier" w:cs="Courier New"/>
-                <w:color w:val="1F497D" w:themeColor="text2"/>
-                <w:lang w:val="en-US"/>
-              </w:rPr>
-              <w:t>/local/lib/</w:t>
+              <w:t>sudo cp output_http.so input_raspicam.so input_uvc.so /usr/local/lib/</w:t>
             </w:r>
           </w:p>
         </w:tc>
@@ -3519,7 +2662,7 @@
           <w:rFonts w:ascii="Helvetica" w:hAnsi="Helvetica"/>
           <w:lang w:val="en-US"/>
         </w:rPr>
-        <w:t>ables and libraries. To do that:</w:t>
+        <w:t>ables and libraries:</w:t>
       </w:r>
     </w:p>
     <w:tbl>
@@ -3546,114 +2689,23 @@
                 <w:lang w:val="en-US"/>
               </w:rPr>
             </w:pPr>
-            <w:proofErr w:type="spellStart"/>
             <w:r>
               <w:rPr>
                 <w:rFonts w:ascii="Courier" w:eastAsia="Times New Roman" w:hAnsi="Courier" w:cs="Courier New"/>
                 <w:color w:val="1F497D" w:themeColor="text2"/>
                 <w:lang w:val="en-US"/>
               </w:rPr>
-              <w:t>sudo</w:t>
-            </w:r>
-            <w:proofErr w:type="spellEnd"/>
+              <w:t>sudo chmod 777 /usr/local/lib/*.so</w:t>
+            </w:r>
             <w:r>
               <w:rPr>
                 <w:rFonts w:ascii="Courier" w:eastAsia="Times New Roman" w:hAnsi="Courier" w:cs="Courier New"/>
                 <w:color w:val="1F497D" w:themeColor="text2"/>
                 <w:lang w:val="en-US"/>
               </w:rPr>
-              <w:t xml:space="preserve"> </w:t>
-            </w:r>
-            <w:proofErr w:type="spellStart"/>
-            <w:r>
-              <w:rPr>
-                <w:rFonts w:ascii="Courier" w:eastAsia="Times New Roman" w:hAnsi="Courier" w:cs="Courier New"/>
-                <w:color w:val="1F497D" w:themeColor="text2"/>
-                <w:lang w:val="en-US"/>
-              </w:rPr>
-              <w:t>chmod</w:t>
-            </w:r>
-            <w:proofErr w:type="spellEnd"/>
-            <w:r>
-              <w:rPr>
-                <w:rFonts w:ascii="Courier" w:eastAsia="Times New Roman" w:hAnsi="Courier" w:cs="Courier New"/>
-                <w:color w:val="1F497D" w:themeColor="text2"/>
-                <w:lang w:val="en-US"/>
-              </w:rPr>
-              <w:t xml:space="preserve"> 777 /usr/local/lib/*.so</w:t>
-            </w:r>
-            <w:r>
-              <w:rPr>
-                <w:rFonts w:ascii="Courier" w:eastAsia="Times New Roman" w:hAnsi="Courier" w:cs="Courier New"/>
-                <w:color w:val="1F497D" w:themeColor="text2"/>
-                <w:lang w:val="en-US"/>
-              </w:rPr>
               <w:br/>
-            </w:r>
-            <w:proofErr w:type="spellStart"/>
-            <w:r>
-              <w:rPr>
-                <w:rFonts w:ascii="Courier" w:eastAsia="Times New Roman" w:hAnsi="Courier" w:cs="Courier New"/>
-                <w:color w:val="1F497D" w:themeColor="text2"/>
-                <w:lang w:val="en-US"/>
-              </w:rPr>
-              <w:t>sudo</w:t>
-            </w:r>
-            <w:proofErr w:type="spellEnd"/>
-            <w:r>
-              <w:rPr>
-                <w:rFonts w:ascii="Courier" w:eastAsia="Times New Roman" w:hAnsi="Courier" w:cs="Courier New"/>
-                <w:color w:val="1F497D" w:themeColor="text2"/>
-                <w:lang w:val="en-US"/>
-              </w:rPr>
-              <w:t xml:space="preserve"> </w:t>
-            </w:r>
-            <w:proofErr w:type="spellStart"/>
-            <w:r>
-              <w:rPr>
-                <w:rFonts w:ascii="Courier" w:eastAsia="Times New Roman" w:hAnsi="Courier" w:cs="Courier New"/>
-                <w:color w:val="1F497D" w:themeColor="text2"/>
-                <w:lang w:val="en-US"/>
-              </w:rPr>
-              <w:t>chmod</w:t>
-            </w:r>
-            <w:proofErr w:type="spellEnd"/>
-            <w:r>
-              <w:rPr>
-                <w:rFonts w:ascii="Courier" w:eastAsia="Times New Roman" w:hAnsi="Courier" w:cs="Courier New"/>
-                <w:color w:val="1F497D" w:themeColor="text2"/>
-                <w:lang w:val="en-US"/>
-              </w:rPr>
-              <w:t xml:space="preserve"> 777 /</w:t>
-            </w:r>
-            <w:proofErr w:type="spellStart"/>
-            <w:r>
-              <w:rPr>
-                <w:rFonts w:ascii="Courier" w:eastAsia="Times New Roman" w:hAnsi="Courier" w:cs="Courier New"/>
-                <w:color w:val="1F497D" w:themeColor="text2"/>
-                <w:lang w:val="en-US"/>
-              </w:rPr>
-              <w:t>usr</w:t>
-            </w:r>
-            <w:proofErr w:type="spellEnd"/>
-            <w:r>
-              <w:rPr>
-                <w:rFonts w:ascii="Courier" w:eastAsia="Times New Roman" w:hAnsi="Courier" w:cs="Courier New"/>
-                <w:color w:val="1F497D" w:themeColor="text2"/>
-                <w:lang w:val="en-US"/>
-              </w:rPr>
-              <w:t>/local/bin/</w:t>
-            </w:r>
-            <w:proofErr w:type="spellStart"/>
-            <w:r>
-              <w:rPr>
-                <w:rFonts w:ascii="Courier" w:eastAsia="Times New Roman" w:hAnsi="Courier" w:cs="Courier New"/>
-                <w:color w:val="1F497D" w:themeColor="text2"/>
-                <w:lang w:val="en-US"/>
-              </w:rPr>
-              <w:t>mjpg_streamer</w:t>
-            </w:r>
-            <w:proofErr w:type="spellEnd"/>
+              <w:t>sudo chmod 777 /usr/local/bin/mjpg_streamer</w:t>
+            </w:r>
           </w:p>
         </w:tc>
       </w:tr>
@@ -3682,14 +2734,63 @@
           <w:rFonts w:ascii="Helvetica" w:hAnsi="Helvetica"/>
           <w:lang w:val="en-US"/>
         </w:rPr>
-        <w:t>Now we should test the camera. After the following command, if you get no errors, your setup should be working. The following not only makes the executables know the location of the libraries but also sets up a reliable and fast input connec</w:t>
-      </w:r>
-      <w:r>
-        <w:rPr>
-          <w:rFonts w:ascii="Helvetica" w:hAnsi="Helvetica"/>
-          <w:lang w:val="en-US"/>
-        </w:rPr>
-        <w:t xml:space="preserve">tion for raspberry pi camera. </w:t>
+        <w:t>Finally,</w:t>
+      </w:r>
+      <w:r>
+        <w:rPr>
+          <w:rFonts w:ascii="Helvetica" w:hAnsi="Helvetica"/>
+          <w:lang w:val="en-US"/>
+        </w:rPr>
+        <w:t xml:space="preserve"> </w:t>
+      </w:r>
+      <w:r>
+        <w:rPr>
+          <w:rFonts w:ascii="Helvetica" w:hAnsi="Helvetica"/>
+          <w:lang w:val="en-US"/>
+        </w:rPr>
+        <w:t>the camera can be tested</w:t>
+      </w:r>
+      <w:r>
+        <w:rPr>
+          <w:rFonts w:ascii="Helvetica" w:hAnsi="Helvetica"/>
+          <w:lang w:val="en-US"/>
+        </w:rPr>
+        <w:t xml:space="preserve">. </w:t>
+      </w:r>
+      <w:r>
+        <w:rPr>
+          <w:rFonts w:ascii="Helvetica" w:hAnsi="Helvetica"/>
+          <w:lang w:val="en-US"/>
+        </w:rPr>
+        <w:t>With the following command (if there are no errors)</w:t>
+      </w:r>
+      <w:r>
+        <w:rPr>
+          <w:rFonts w:ascii="Helvetica" w:hAnsi="Helvetica"/>
+          <w:lang w:val="en-US"/>
+        </w:rPr>
+        <w:t xml:space="preserve"> </w:t>
+      </w:r>
+      <w:r>
+        <w:rPr>
+          <w:rFonts w:ascii="Helvetica" w:hAnsi="Helvetica"/>
+          <w:lang w:val="en-US"/>
+        </w:rPr>
+        <w:t>the</w:t>
+      </w:r>
+      <w:r>
+        <w:rPr>
+          <w:rFonts w:ascii="Helvetica" w:hAnsi="Helvetica"/>
+          <w:lang w:val="en-US"/>
+        </w:rPr>
+        <w:t xml:space="preserve"> setup should be working. The following not only makes the executables know the location of the libraries but also sets up a reliable and fast input connec</w:t>
+      </w:r>
+      <w:r>
+        <w:rPr>
+          <w:rFonts w:ascii="Helvetica" w:hAnsi="Helvetica"/>
+          <w:lang w:val="en-US"/>
+        </w:rPr>
+        <w:t>tion for raspberry pi camera:</w:t>
       </w:r>
     </w:p>
     <w:tbl>
@@ -3717,78 +2818,30 @@
                 <w:lang w:val="en-US"/>
               </w:rPr>
             </w:pPr>
-            <w:proofErr w:type="spellStart"/>
             <w:r>
               <w:rPr>
                 <w:rFonts w:ascii="Courier" w:hAnsi="Courier" w:cs="Courier New"/>
                 <w:color w:val="1F497D" w:themeColor="text2"/>
                 <w:lang w:val="en-US"/>
               </w:rPr>
-              <w:t>sudo</w:t>
-            </w:r>
-            <w:proofErr w:type="spellEnd"/>
+              <w:t>sudo bash /var/www/html/camerastuff/</w:t>
+            </w:r>
+            <w:r>
+              <w:rPr>
+                <w:rFonts w:ascii="Courier" w:hAnsi="Courier"/>
+                <w:color w:val="1F497D" w:themeColor="text2"/>
+                <w:lang w:val="en-US"/>
+              </w:rPr>
+              <w:t xml:space="preserve"> </w:t>
+            </w:r>
             <w:r>
               <w:rPr>
                 <w:rFonts w:ascii="Courier" w:hAnsi="Courier" w:cs="Courier New"/>
                 <w:color w:val="1F497D" w:themeColor="text2"/>
                 <w:lang w:val="en-US"/>
               </w:rPr>
-              <w:t xml:space="preserve"> bash /</w:t>
-            </w:r>
-            <w:proofErr w:type="spellStart"/>
-            <w:r>
-              <w:rPr>
-                <w:rFonts w:ascii="Courier" w:hAnsi="Courier" w:cs="Courier New"/>
-                <w:color w:val="1F497D" w:themeColor="text2"/>
-                <w:lang w:val="en-US"/>
-              </w:rPr>
-              <w:t>var</w:t>
-            </w:r>
-            <w:proofErr w:type="spellEnd"/>
-            <w:r>
-              <w:rPr>
-                <w:rFonts w:ascii="Courier" w:hAnsi="Courier" w:cs="Courier New"/>
-                <w:color w:val="1F497D" w:themeColor="text2"/>
-                <w:lang w:val="en-US"/>
-              </w:rPr>
-              <w:t>/www/html/</w:t>
-            </w:r>
-            <w:proofErr w:type="spellStart"/>
-            <w:r>
-              <w:rPr>
-                <w:rFonts w:ascii="Courier" w:hAnsi="Courier" w:cs="Courier New"/>
-                <w:color w:val="1F497D" w:themeColor="text2"/>
-                <w:lang w:val="en-US"/>
-              </w:rPr>
-              <w:t>camerastuff</w:t>
-            </w:r>
-            <w:proofErr w:type="spellEnd"/>
-            <w:r>
-              <w:rPr>
-                <w:rFonts w:ascii="Courier" w:hAnsi="Courier" w:cs="Courier New"/>
-                <w:color w:val="1F497D" w:themeColor="text2"/>
-                <w:lang w:val="en-US"/>
-              </w:rPr>
-              <w:t>/</w:t>
-            </w:r>
-            <w:r>
-              <w:rPr>
-                <w:rFonts w:ascii="Courier" w:hAnsi="Courier"/>
-                <w:color w:val="1F497D" w:themeColor="text2"/>
-                <w:lang w:val="en-US"/>
-              </w:rPr>
-              <w:t xml:space="preserve"> </w:t>
-            </w:r>
-            <w:proofErr w:type="spellStart"/>
-            <w:r>
-              <w:rPr>
-                <w:rFonts w:ascii="Courier" w:hAnsi="Courier" w:cs="Courier New"/>
-                <w:color w:val="1F497D" w:themeColor="text2"/>
-                <w:lang w:val="en-US"/>
-              </w:rPr>
               <w:t>webcam_stream_start_from_rpi_camera.bash</w:t>
             </w:r>
-            <w:proofErr w:type="spellEnd"/>
           </w:p>
         </w:tc>
       </w:tr>
@@ -3817,14 +2870,28 @@
           <w:rFonts w:ascii="Helvetica" w:hAnsi="Helvetica"/>
           <w:lang w:val="en-US"/>
         </w:rPr>
-        <w:t>Here is the content of this file, i</w:t>
-      </w:r>
-      <w:r>
-        <w:rPr>
-          <w:rFonts w:ascii="Helvetica" w:hAnsi="Helvetica"/>
-          <w:lang w:val="en-US"/>
-        </w:rPr>
-        <w:t>f somebody wants to adjust it:</w:t>
+        <w:t>The following provides the specific</w:t>
+      </w:r>
+      <w:r>
+        <w:rPr>
+          <w:rFonts w:ascii="Helvetica" w:hAnsi="Helvetica"/>
+          <w:lang w:val="en-US"/>
+        </w:rPr>
+        <w:t xml:space="preserve"> content of this file,</w:t>
+      </w:r>
+      <w:r>
+        <w:rPr>
+          <w:rFonts w:ascii="Helvetica" w:hAnsi="Helvetica"/>
+          <w:lang w:val="en-US"/>
+        </w:rPr>
+        <w:t xml:space="preserve"> that can be adjusted towards specific needs</w:t>
+      </w:r>
+      <w:r>
+        <w:rPr>
+          <w:rFonts w:ascii="Helvetica" w:hAnsi="Helvetica"/>
+          <w:lang w:val="en-US"/>
+        </w:rPr>
+        <w:t>:</w:t>
       </w:r>
     </w:p>
     <w:tbl>
@@ -3851,23 +2918,13 @@
                 <w:lang w:val="en-US"/>
               </w:rPr>
             </w:pPr>
-            <w:proofErr w:type="gramStart"/>
             <w:r>
               <w:rPr>
                 <w:rFonts w:ascii="Courier" w:hAnsi="Courier" w:cs="Courier New"/>
                 <w:color w:val="1F497D" w:themeColor="text2"/>
                 <w:lang w:val="en-US"/>
               </w:rPr>
-              <w:t>#!/</w:t>
-            </w:r>
-            <w:proofErr w:type="gramEnd"/>
-            <w:r>
-              <w:rPr>
-                <w:rFonts w:ascii="Courier" w:hAnsi="Courier" w:cs="Courier New"/>
-                <w:color w:val="1F497D" w:themeColor="text2"/>
-                <w:lang w:val="en-US"/>
-              </w:rPr>
-              <w:t>bin/bash</w:t>
+              <w:t>#!/bin/bash</w:t>
             </w:r>
           </w:p>
           <w:p>
@@ -3879,23 +2936,22 @@
                 <w:lang w:val="en-US"/>
               </w:rPr>
             </w:pPr>
-            <w:proofErr w:type="spellStart"/>
             <w:r>
               <w:rPr>
                 <w:rFonts w:ascii="Courier" w:hAnsi="Courier" w:cs="Courier New"/>
                 <w:color w:val="1F497D" w:themeColor="text2"/>
                 <w:lang w:val="en-US"/>
               </w:rPr>
-              <w:t>sudo</w:t>
-            </w:r>
-            <w:proofErr w:type="spellEnd"/>
+              <w:t xml:space="preserve">sudo bash /var/www/html/camerastuff/newmjpg-streamer/mjpg-streamer/mjpg-streamer-experimental </w:t>
+            </w:r>
             <w:r>
               <w:rPr>
                 <w:rFonts w:ascii="Courier" w:hAnsi="Courier" w:cs="Courier New"/>
                 <w:color w:val="1F497D" w:themeColor="text2"/>
                 <w:lang w:val="en-US"/>
               </w:rPr>
-              <w:t xml:space="preserve"> bash /var/www/html/camerastuff/newmjpg-streamer/mjpg-streamer/mjpg-streamer-experimental </w:t>
+              <w:br/>
+              <w:t>export LD_LIBRARY_PATH=/usr/local/lib</w:t>
             </w:r>
             <w:r>
               <w:rPr>
@@ -3904,123 +2960,7 @@
                 <w:lang w:val="en-US"/>
               </w:rPr>
               <w:br/>
-              <w:t>export LD_LIBRARY_PATH=/</w:t>
-            </w:r>
-            <w:proofErr w:type="spellStart"/>
-            <w:r>
-              <w:rPr>
-                <w:rFonts w:ascii="Courier" w:hAnsi="Courier" w:cs="Courier New"/>
-                <w:color w:val="1F497D" w:themeColor="text2"/>
-                <w:lang w:val="en-US"/>
-              </w:rPr>
-              <w:t>usr</w:t>
-            </w:r>
-            <w:proofErr w:type="spellEnd"/>
-            <w:r>
-              <w:rPr>
-                <w:rFonts w:ascii="Courier" w:hAnsi="Courier" w:cs="Courier New"/>
-                <w:color w:val="1F497D" w:themeColor="text2"/>
-                <w:lang w:val="en-US"/>
-              </w:rPr>
-              <w:t>/local/lib</w:t>
-            </w:r>
-            <w:r>
-              <w:rPr>
-                <w:rFonts w:ascii="Courier" w:hAnsi="Courier" w:cs="Courier New"/>
-                <w:color w:val="1F497D" w:themeColor="text2"/>
-                <w:lang w:val="en-US"/>
-              </w:rPr>
-              <w:br/>
-            </w:r>
-            <w:proofErr w:type="spellStart"/>
-            <w:r>
-              <w:rPr>
-                <w:rFonts w:ascii="Courier" w:hAnsi="Courier" w:cs="Courier New"/>
-                <w:color w:val="1F497D" w:themeColor="text2"/>
-                <w:lang w:val="en-US"/>
-              </w:rPr>
-              <w:t>sudo</w:t>
-            </w:r>
-            <w:proofErr w:type="spellEnd"/>
-            <w:r>
-              <w:rPr>
-                <w:rFonts w:ascii="Courier" w:hAnsi="Courier" w:cs="Courier New"/>
-                <w:color w:val="1F497D" w:themeColor="text2"/>
-                <w:lang w:val="en-US"/>
-              </w:rPr>
-              <w:t xml:space="preserve"> /</w:t>
-            </w:r>
-            <w:proofErr w:type="spellStart"/>
-            <w:r>
-              <w:rPr>
-                <w:rFonts w:ascii="Courier" w:hAnsi="Courier" w:cs="Courier New"/>
-                <w:color w:val="1F497D" w:themeColor="text2"/>
-                <w:lang w:val="en-US"/>
-              </w:rPr>
-              <w:t>usr</w:t>
-            </w:r>
-            <w:proofErr w:type="spellEnd"/>
-            <w:r>
-              <w:rPr>
-                <w:rFonts w:ascii="Courier" w:hAnsi="Courier" w:cs="Courier New"/>
-                <w:color w:val="1F497D" w:themeColor="text2"/>
-                <w:lang w:val="en-US"/>
-              </w:rPr>
-              <w:t>/local/bin/</w:t>
-            </w:r>
-            <w:proofErr w:type="spellStart"/>
-            <w:r>
-              <w:rPr>
-                <w:rFonts w:ascii="Courier" w:hAnsi="Courier" w:cs="Courier New"/>
-                <w:color w:val="1F497D" w:themeColor="text2"/>
-                <w:lang w:val="en-US"/>
-              </w:rPr>
-              <w:t>mjpg_streamer</w:t>
-            </w:r>
-            <w:proofErr w:type="spellEnd"/>
-            <w:r>
-              <w:rPr>
-                <w:rFonts w:ascii="Courier" w:hAnsi="Courier" w:cs="Courier New"/>
-                <w:color w:val="1F497D" w:themeColor="text2"/>
-                <w:lang w:val="en-US"/>
-              </w:rPr>
-              <w:t xml:space="preserve"> -</w:t>
-            </w:r>
-            <w:proofErr w:type="spellStart"/>
-            <w:r>
-              <w:rPr>
-                <w:rFonts w:ascii="Courier" w:hAnsi="Courier" w:cs="Courier New"/>
-                <w:color w:val="1F497D" w:themeColor="text2"/>
-                <w:lang w:val="en-US"/>
-              </w:rPr>
-              <w:t>i</w:t>
-            </w:r>
-            <w:proofErr w:type="spellEnd"/>
-            <w:r>
-              <w:rPr>
-                <w:rFonts w:ascii="Courier" w:hAnsi="Courier" w:cs="Courier New"/>
-                <w:color w:val="1F497D" w:themeColor="text2"/>
-                <w:lang w:val="en-US"/>
-              </w:rPr>
-              <w:t xml:space="preserve"> "/usr/local/lib/input_raspicam.so -x 640 -y 480 -fps 30" -o "/usr/local/lib/output_http.so -w /</w:t>
-            </w:r>
-            <w:proofErr w:type="spellStart"/>
-            <w:r>
-              <w:rPr>
-                <w:rFonts w:ascii="Courier" w:hAnsi="Courier" w:cs="Courier New"/>
-                <w:color w:val="1F497D" w:themeColor="text2"/>
-                <w:lang w:val="en-US"/>
-              </w:rPr>
-              <w:t>usr</w:t>
-            </w:r>
-            <w:proofErr w:type="spellEnd"/>
-            <w:r>
-              <w:rPr>
-                <w:rFonts w:ascii="Courier" w:hAnsi="Courier" w:cs="Courier New"/>
-                <w:color w:val="1F497D" w:themeColor="text2"/>
-                <w:lang w:val="en-US"/>
-              </w:rPr>
-              <w:t>/local/www -p 8081"</w:t>
+              <w:t>sudo /usr/local/bin/mjpg_streamer -i "/usr/local/lib/input_raspicam.so -x 640 -y 480 -fps 30" -o "/usr/local/lib/output_http.so -w /usr/local/www -p 8081"</w:t>
             </w:r>
           </w:p>
         </w:tc>
@@ -4040,7 +2980,28 @@
           <w:rFonts w:ascii="Helvetica" w:hAnsi="Helvetica"/>
           <w:lang w:val="en-US"/>
         </w:rPr>
-        <w:t xml:space="preserve">When you start this .bash file, you can check if your camera is working by going to </w:t>
+        <w:t>After starting</w:t>
+      </w:r>
+      <w:r>
+        <w:rPr>
+          <w:rFonts w:ascii="Helvetica" w:hAnsi="Helvetica"/>
+          <w:lang w:val="en-US"/>
+        </w:rPr>
+        <w:t xml:space="preserve"> this .bash file, </w:t>
+      </w:r>
+      <w:r>
+        <w:rPr>
+          <w:rFonts w:ascii="Helvetica" w:hAnsi="Helvetica"/>
+          <w:lang w:val="en-US"/>
+        </w:rPr>
+        <w:t>the webpage at</w:t>
+      </w:r>
+      <w:r>
+        <w:rPr>
+          <w:rFonts w:ascii="Helvetica" w:hAnsi="Helvetica"/>
+          <w:lang w:val="en-US"/>
+        </w:rPr>
+        <w:t xml:space="preserve"> </w:t>
       </w:r>
       <w:r>
         <w:rPr>
@@ -4055,7 +3016,21 @@
           <w:rFonts w:ascii="Helvetica" w:hAnsi="Helvetica"/>
           <w:lang w:val="en-US"/>
         </w:rPr>
-        <w:t xml:space="preserve"> from your browser.</w:t>
+        <w:t xml:space="preserve"> </w:t>
+      </w:r>
+      <w:r>
+        <w:rPr>
+          <w:rFonts w:ascii="Helvetica" w:hAnsi="Helvetica"/>
+          <w:lang w:val="en-US"/>
+        </w:rPr>
+        <w:t>should show the camera stream</w:t>
+      </w:r>
+      <w:r>
+        <w:rPr>
+          <w:rFonts w:ascii="Helvetica" w:hAnsi="Helvetica"/>
+          <w:lang w:val="en-US"/>
+        </w:rPr>
+        <w:t>.</w:t>
       </w:r>
     </w:p>
     <w:p>
@@ -4105,14 +3080,42 @@
           <w:rFonts w:ascii="Helvetica" w:hAnsi="Helvetica"/>
           <w:lang w:val="en-US"/>
         </w:rPr>
-        <w:t>In order to be able to use the web-page with its all functions, you should enter the following commands in Rover before connec</w:t>
-      </w:r>
-      <w:r>
-        <w:rPr>
-          <w:rFonts w:ascii="Helvetica" w:hAnsi="Helvetica"/>
-          <w:lang w:val="en-US"/>
-        </w:rPr>
-        <w:t>ting to webpage after a reboot.</w:t>
+        <w:t xml:space="preserve">In order to be able to use the web-page with its all functions, the following commands </w:t>
+      </w:r>
+      <w:r>
+        <w:rPr>
+          <w:rFonts w:ascii="Helvetica" w:hAnsi="Helvetica"/>
+          <w:lang w:val="en-US"/>
+        </w:rPr>
+        <w:t>have to be executed on the r</w:t>
+      </w:r>
+      <w:r>
+        <w:rPr>
+          <w:rFonts w:ascii="Helvetica" w:hAnsi="Helvetica"/>
+          <w:lang w:val="en-US"/>
+        </w:rPr>
+        <w:t>over before connec</w:t>
+      </w:r>
+      <w:r>
+        <w:rPr>
+          <w:rFonts w:ascii="Helvetica" w:hAnsi="Helvetica"/>
+          <w:lang w:val="en-US"/>
+        </w:rPr>
+        <w:t>ting to</w:t>
+      </w:r>
+      <w:r>
+        <w:rPr>
+          <w:rFonts w:ascii="Helvetica" w:hAnsi="Helvetica"/>
+          <w:lang w:val="en-US"/>
+        </w:rPr>
+        <w:t xml:space="preserve"> the</w:t>
+      </w:r>
+      <w:r>
+        <w:rPr>
+          <w:rFonts w:ascii="Helvetica" w:hAnsi="Helvetica"/>
+          <w:lang w:val="en-US"/>
+        </w:rPr>
+        <w:t xml:space="preserve"> webpage after a reboot.</w:t>
       </w:r>
     </w:p>
     <w:tbl>
@@ -4139,23 +3142,22 @@
                 <w:lang w:val="en-US"/>
               </w:rPr>
             </w:pPr>
-            <w:proofErr w:type="spellStart"/>
             <w:r>
               <w:rPr>
                 <w:rFonts w:ascii="Courier" w:hAnsi="Courier" w:cs="Courier New"/>
                 <w:color w:val="1F497D" w:themeColor="text2"/>
                 <w:lang w:val="en-US"/>
               </w:rPr>
-              <w:t>sudo</w:t>
-            </w:r>
-            <w:proofErr w:type="spellEnd"/>
+              <w:t>sudo python /var/www/html/initialize.py</w:t>
+            </w:r>
             <w:r>
               <w:rPr>
                 <w:rFonts w:ascii="Courier" w:hAnsi="Courier" w:cs="Courier New"/>
                 <w:color w:val="1F497D" w:themeColor="text2"/>
                 <w:lang w:val="en-US"/>
               </w:rPr>
-              <w:t xml:space="preserve"> python /var/www/html/initialize.py</w:t>
+              <w:br/>
+              <w:t>sudo bash /var/www/html/camerastuff/ webcam_stream_start_from_rpi_camera.sh  &amp;</w:t>
             </w:r>
             <w:r>
               <w:rPr>
@@ -4164,96 +3166,7 @@
                 <w:lang w:val="en-US"/>
               </w:rPr>
               <w:br/>
-            </w:r>
-            <w:proofErr w:type="spellStart"/>
-            <w:r>
-              <w:rPr>
-                <w:rFonts w:ascii="Courier" w:hAnsi="Courier" w:cs="Courier New"/>
-                <w:color w:val="1F497D" w:themeColor="text2"/>
-                <w:lang w:val="en-US"/>
-              </w:rPr>
-              <w:t>sudo</w:t>
-            </w:r>
-            <w:proofErr w:type="spellEnd"/>
-            <w:r>
-              <w:rPr>
-                <w:rFonts w:ascii="Courier" w:hAnsi="Courier" w:cs="Courier New"/>
-                <w:color w:val="1F497D" w:themeColor="text2"/>
-                <w:lang w:val="en-US"/>
-              </w:rPr>
-              <w:t xml:space="preserve"> bash /</w:t>
-            </w:r>
-            <w:proofErr w:type="spellStart"/>
-            <w:r>
-              <w:rPr>
-                <w:rFonts w:ascii="Courier" w:hAnsi="Courier" w:cs="Courier New"/>
-                <w:color w:val="1F497D" w:themeColor="text2"/>
-                <w:lang w:val="en-US"/>
-              </w:rPr>
-              <w:t>var</w:t>
-            </w:r>
-            <w:proofErr w:type="spellEnd"/>
-            <w:r>
-              <w:rPr>
-                <w:rFonts w:ascii="Courier" w:hAnsi="Courier" w:cs="Courier New"/>
-                <w:color w:val="1F497D" w:themeColor="text2"/>
-                <w:lang w:val="en-US"/>
-              </w:rPr>
-              <w:t>/www/html/</w:t>
-            </w:r>
-            <w:proofErr w:type="spellStart"/>
-            <w:r>
-              <w:rPr>
-                <w:rFonts w:ascii="Courier" w:hAnsi="Courier" w:cs="Courier New"/>
-                <w:color w:val="1F497D" w:themeColor="text2"/>
-                <w:lang w:val="en-US"/>
-              </w:rPr>
-              <w:t>camerastuff</w:t>
-            </w:r>
-            <w:proofErr w:type="spellEnd"/>
-            <w:r>
-              <w:rPr>
-                <w:rFonts w:ascii="Courier" w:hAnsi="Courier" w:cs="Courier New"/>
-                <w:color w:val="1F497D" w:themeColor="text2"/>
-                <w:lang w:val="en-US"/>
-              </w:rPr>
-              <w:t xml:space="preserve">/ </w:t>
-            </w:r>
-            <w:proofErr w:type="gramStart"/>
-            <w:r>
-              <w:rPr>
-                <w:rFonts w:ascii="Courier" w:hAnsi="Courier" w:cs="Courier New"/>
-                <w:color w:val="1F497D" w:themeColor="text2"/>
-                <w:lang w:val="en-US"/>
-              </w:rPr>
-              <w:t>webcam_stream_start_from_rpi_camera.sh  &amp;</w:t>
-            </w:r>
-            <w:proofErr w:type="gramEnd"/>
-            <w:r>
-              <w:rPr>
-                <w:rFonts w:ascii="Courier" w:hAnsi="Courier" w:cs="Courier New"/>
-                <w:color w:val="1F497D" w:themeColor="text2"/>
-                <w:lang w:val="en-US"/>
-              </w:rPr>
-              <w:br/>
-            </w:r>
-            <w:proofErr w:type="spellStart"/>
-            <w:r>
-              <w:rPr>
-                <w:rFonts w:ascii="Courier" w:hAnsi="Courier" w:cs="Courier New"/>
-                <w:color w:val="1F497D" w:themeColor="text2"/>
-                <w:lang w:val="en-US"/>
-              </w:rPr>
-              <w:t>sudo</w:t>
-            </w:r>
-            <w:proofErr w:type="spellEnd"/>
-            <w:r>
-              <w:rPr>
-                <w:rFonts w:ascii="Courier" w:hAnsi="Courier" w:cs="Courier New"/>
-                <w:color w:val="1F497D" w:themeColor="text2"/>
-                <w:lang w:val="en-US"/>
-              </w:rPr>
-              <w:t xml:space="preserve"> python /var/www/html/record_core_usage_rpi.py</w:t>
+              <w:t>sudo python /var/www/html/record_core_usage_rpi.py</w:t>
             </w:r>
           </w:p>
         </w:tc>
@@ -4281,7 +3194,21 @@
           <w:rFonts w:ascii="Helvetica" w:hAnsi="Helvetica"/>
           <w:lang w:val="en-US"/>
         </w:rPr>
-        <w:t xml:space="preserve">To make everything permanent, one should consider putting what's written here inside </w:t>
+        <w:t xml:space="preserve">To make everything permanent, </w:t>
+      </w:r>
+      <w:r>
+        <w:rPr>
+          <w:rFonts w:ascii="Helvetica" w:hAnsi="Helvetica"/>
+          <w:lang w:val="en-US"/>
+        </w:rPr>
+        <w:t>it is suggested to put the following into a</w:t>
+      </w:r>
+      <w:r>
+        <w:rPr>
+          <w:rFonts w:ascii="Helvetica" w:hAnsi="Helvetica"/>
+          <w:lang w:val="en-US"/>
+        </w:rPr>
+        <w:t xml:space="preserve"> </w:t>
       </w:r>
       <w:r>
         <w:rPr>
@@ -4289,36 +3216,8 @@
           <w:b/>
           <w:lang w:val="en-US"/>
         </w:rPr>
-        <w:t>/</w:t>
-      </w:r>
-      <w:proofErr w:type="spellStart"/>
-      <w:r>
-        <w:rPr>
-          <w:rFonts w:ascii="Helvetica" w:hAnsi="Helvetica"/>
-          <w:b/>
-          <w:lang w:val="en-US"/>
-        </w:rPr>
-        <w:t>etc</w:t>
-      </w:r>
-      <w:proofErr w:type="spellEnd"/>
-      <w:r>
-        <w:rPr>
-          <w:rFonts w:ascii="Helvetica" w:hAnsi="Helvetica"/>
-          <w:b/>
-          <w:lang w:val="en-US"/>
-        </w:rPr>
-        <w:t>/</w:t>
-      </w:r>
-      <w:proofErr w:type="spellStart"/>
-      <w:r>
-        <w:rPr>
-          <w:rFonts w:ascii="Helvetica" w:hAnsi="Helvetica"/>
-          <w:b/>
-          <w:lang w:val="en-US"/>
-        </w:rPr>
-        <w:t>rc.local</w:t>
-      </w:r>
-      <w:proofErr w:type="spellEnd"/>
+        <w:t>/etc/rc.local</w:t>
+      </w:r>
       <w:r>
         <w:rPr>
           <w:rFonts w:ascii="Helvetica" w:hAnsi="Helvetica"/>
@@ -4352,39 +3251,7 @@
           <w:rFonts w:ascii="Helvetica" w:hAnsi="Helvetica"/>
           <w:lang w:val="en-US"/>
         </w:rPr>
-        <w:t>command in /</w:t>
-      </w:r>
-      <w:proofErr w:type="spellStart"/>
-      <w:r>
-        <w:rPr>
-          <w:rFonts w:ascii="Helvetica" w:hAnsi="Helvetica"/>
-          <w:lang w:val="en-US"/>
-        </w:rPr>
-        <w:t>etc</w:t>
-      </w:r>
-      <w:proofErr w:type="spellEnd"/>
-      <w:r>
-        <w:rPr>
-          <w:rFonts w:ascii="Helvetica" w:hAnsi="Helvetica"/>
-          <w:lang w:val="en-US"/>
-        </w:rPr>
-        <w:t>/</w:t>
-      </w:r>
-      <w:proofErr w:type="spellStart"/>
-      <w:r>
-        <w:rPr>
-          <w:rFonts w:ascii="Helvetica" w:hAnsi="Helvetica"/>
-          <w:lang w:val="en-US"/>
-        </w:rPr>
-        <w:t>rc.local</w:t>
-      </w:r>
-      <w:proofErr w:type="spellEnd"/>
-      <w:r>
-        <w:rPr>
-          <w:rFonts w:ascii="Helvetica" w:hAnsi="Helvetica"/>
-          <w:lang w:val="en-US"/>
-        </w:rPr>
-        <w:t>/, add:</w:t>
+        <w:t>command in /etc/rc.local/, add:</w:t>
       </w:r>
     </w:p>
     <w:tbl>
@@ -4418,25 +3285,25 @@
                 <w:color w:val="1F497D" w:themeColor="text2"/>
                 <w:lang w:val="en-US"/>
               </w:rPr>
-              <w:t>cd /</w:t>
-            </w:r>
-            <w:proofErr w:type="spellStart"/>
+              <w:t>cd /var/www/html/</w:t>
+            </w:r>
             <w:r>
               <w:rPr>
                 <w:rFonts w:ascii="Courier" w:hAnsi="Courier" w:cs="Courier New"/>
                 <w:color w:val="1F497D" w:themeColor="text2"/>
                 <w:lang w:val="en-US"/>
               </w:rPr>
-              <w:t>var</w:t>
-            </w:r>
-            <w:proofErr w:type="spellEnd"/>
+              <w:br/>
+              <w:t>sudo python /var/www/html/initialize.py &amp;</w:t>
+            </w:r>
             <w:r>
               <w:rPr>
                 <w:rFonts w:ascii="Courier" w:hAnsi="Courier" w:cs="Courier New"/>
                 <w:color w:val="1F497D" w:themeColor="text2"/>
                 <w:lang w:val="en-US"/>
               </w:rPr>
-              <w:t>/www/html/</w:t>
+              <w:br/>
+              <w:t>sudo python /var/www/html/record_core_usage_rpi.py &amp;</w:t>
             </w:r>
             <w:r>
               <w:rPr>
@@ -4445,131 +3312,24 @@
                 <w:lang w:val="en-US"/>
               </w:rPr>
               <w:br/>
-            </w:r>
-            <w:proofErr w:type="spellStart"/>
+              <w:t>sudo bash /var/www/html/camerastuff/</w:t>
+            </w:r>
+            <w:r>
+              <w:rPr>
+                <w:rFonts w:ascii="Courier" w:hAnsi="Courier"/>
+                <w:color w:val="1F497D" w:themeColor="text2"/>
+                <w:lang w:val="en-US"/>
+              </w:rPr>
+              <w:t xml:space="preserve"> </w:t>
+            </w:r>
             <w:r>
               <w:rPr>
                 <w:rFonts w:ascii="Courier" w:hAnsi="Courier" w:cs="Courier New"/>
                 <w:color w:val="1F497D" w:themeColor="text2"/>
                 <w:lang w:val="en-US"/>
               </w:rPr>
-              <w:t>sudo</w:t>
-            </w:r>
-            <w:proofErr w:type="spellEnd"/>
-            <w:r>
-              <w:rPr>
-                <w:rFonts w:ascii="Courier" w:hAnsi="Courier" w:cs="Courier New"/>
-                <w:color w:val="1F497D" w:themeColor="text2"/>
-                <w:lang w:val="en-US"/>
-              </w:rPr>
-              <w:t xml:space="preserve"> python /var/www/html/initialize.py &amp;</w:t>
-            </w:r>
-            <w:r>
-              <w:rPr>
-                <w:rFonts w:ascii="Courier" w:hAnsi="Courier" w:cs="Courier New"/>
-                <w:color w:val="1F497D" w:themeColor="text2"/>
-                <w:lang w:val="en-US"/>
-              </w:rPr>
-              <w:br/>
-            </w:r>
-            <w:proofErr w:type="spellStart"/>
-            <w:r>
-              <w:rPr>
-                <w:rFonts w:ascii="Courier" w:hAnsi="Courier" w:cs="Courier New"/>
-                <w:color w:val="1F497D" w:themeColor="text2"/>
-                <w:lang w:val="en-US"/>
-              </w:rPr>
-              <w:t>sudo</w:t>
-            </w:r>
-            <w:proofErr w:type="spellEnd"/>
-            <w:r>
-              <w:rPr>
-                <w:rFonts w:ascii="Courier" w:hAnsi="Courier" w:cs="Courier New"/>
-                <w:color w:val="1F497D" w:themeColor="text2"/>
-                <w:lang w:val="en-US"/>
-              </w:rPr>
-              <w:t xml:space="preserve"> python /var/www/html/record_core_usage_rpi.py &amp;</w:t>
-            </w:r>
-            <w:r>
-              <w:rPr>
-                <w:rFonts w:ascii="Courier" w:hAnsi="Courier" w:cs="Courier New"/>
-                <w:color w:val="1F497D" w:themeColor="text2"/>
-                <w:lang w:val="en-US"/>
-              </w:rPr>
-              <w:br/>
-            </w:r>
-            <w:proofErr w:type="spellStart"/>
-            <w:r>
-              <w:rPr>
-                <w:rFonts w:ascii="Courier" w:hAnsi="Courier" w:cs="Courier New"/>
-                <w:color w:val="1F497D" w:themeColor="text2"/>
-                <w:lang w:val="en-US"/>
-              </w:rPr>
-              <w:t>sudo</w:t>
-            </w:r>
-            <w:proofErr w:type="spellEnd"/>
-            <w:r>
-              <w:rPr>
-                <w:rFonts w:ascii="Courier" w:hAnsi="Courier" w:cs="Courier New"/>
-                <w:color w:val="1F497D" w:themeColor="text2"/>
-                <w:lang w:val="en-US"/>
-              </w:rPr>
-              <w:t xml:space="preserve"> bash /</w:t>
-            </w:r>
-            <w:proofErr w:type="spellStart"/>
-            <w:r>
-              <w:rPr>
-                <w:rFonts w:ascii="Courier" w:hAnsi="Courier" w:cs="Courier New"/>
-                <w:color w:val="1F497D" w:themeColor="text2"/>
-                <w:lang w:val="en-US"/>
-              </w:rPr>
-              <w:t>var</w:t>
-            </w:r>
-            <w:proofErr w:type="spellEnd"/>
-            <w:r>
-              <w:rPr>
-                <w:rFonts w:ascii="Courier" w:hAnsi="Courier" w:cs="Courier New"/>
-                <w:color w:val="1F497D" w:themeColor="text2"/>
-                <w:lang w:val="en-US"/>
-              </w:rPr>
-              <w:t>/www/html/</w:t>
-            </w:r>
-            <w:proofErr w:type="spellStart"/>
-            <w:r>
-              <w:rPr>
-                <w:rFonts w:ascii="Courier" w:hAnsi="Courier" w:cs="Courier New"/>
-                <w:color w:val="1F497D" w:themeColor="text2"/>
-                <w:lang w:val="en-US"/>
-              </w:rPr>
-              <w:t>camerastuff</w:t>
-            </w:r>
-            <w:proofErr w:type="spellEnd"/>
-            <w:r>
-              <w:rPr>
-                <w:rFonts w:ascii="Courier" w:hAnsi="Courier" w:cs="Courier New"/>
-                <w:color w:val="1F497D" w:themeColor="text2"/>
-                <w:lang w:val="en-US"/>
-              </w:rPr>
-              <w:t>/</w:t>
-            </w:r>
-            <w:r>
-              <w:rPr>
-                <w:rFonts w:ascii="Courier" w:hAnsi="Courier"/>
-                <w:color w:val="1F497D" w:themeColor="text2"/>
-                <w:lang w:val="en-US"/>
-              </w:rPr>
-              <w:t xml:space="preserve"> </w:t>
-            </w:r>
-            <w:proofErr w:type="gramStart"/>
-            <w:r>
-              <w:rPr>
-                <w:rFonts w:ascii="Courier" w:hAnsi="Courier" w:cs="Courier New"/>
-                <w:color w:val="1F497D" w:themeColor="text2"/>
-                <w:lang w:val="en-US"/>
-              </w:rPr>
               <w:t>webcam_stream_start_from_rpi_camera.sh  &amp;</w:t>
             </w:r>
-            <w:proofErr w:type="gramEnd"/>
           </w:p>
         </w:tc>
       </w:tr>
@@ -4628,7 +3388,86 @@
           <w:rFonts w:ascii="Helvetica" w:hAnsi="Helvetica"/>
           <w:lang w:val="en-US"/>
         </w:rPr>
-        <w:t>You should also adjust your rover control application code in order to drive motors according to the input from the webpage. To do this, find the newest version of the Eclipse application, which contains necessary adjustments to include following task function:</w:t>
+        <w:t>Since the rover does not yet consider the webpage commands,</w:t>
+      </w:r>
+      <w:r>
+        <w:rPr>
+          <w:rFonts w:ascii="Helvetica" w:hAnsi="Helvetica"/>
+          <w:lang w:val="en-US"/>
+        </w:rPr>
+        <w:t xml:space="preserve"> </w:t>
+      </w:r>
+      <w:r>
+        <w:rPr>
+          <w:rFonts w:ascii="Helvetica" w:hAnsi="Helvetica"/>
+          <w:lang w:val="en-US"/>
+        </w:rPr>
+        <w:t>the</w:t>
+      </w:r>
+      <w:r>
+        <w:rPr>
+          <w:rFonts w:ascii="Helvetica" w:hAnsi="Helvetica"/>
+          <w:lang w:val="en-US"/>
+        </w:rPr>
+        <w:t xml:space="preserve"> rover control application code </w:t>
+      </w:r>
+      <w:r>
+        <w:rPr>
+          <w:rFonts w:ascii="Helvetica" w:hAnsi="Helvetica"/>
+          <w:lang w:val="en-US"/>
+        </w:rPr>
+        <w:t>must be edited</w:t>
+      </w:r>
+      <w:r>
+        <w:rPr>
+          <w:rFonts w:ascii="Helvetica" w:hAnsi="Helvetica"/>
+          <w:lang w:val="en-US"/>
+        </w:rPr>
+        <w:t xml:space="preserve">. To do </w:t>
+      </w:r>
+      <w:r>
+        <w:rPr>
+          <w:rFonts w:ascii="Helvetica" w:hAnsi="Helvetica"/>
+          <w:lang w:val="en-US"/>
+        </w:rPr>
+        <w:t>so</w:t>
+      </w:r>
+      <w:r>
+        <w:rPr>
+          <w:rFonts w:ascii="Helvetica" w:hAnsi="Helvetica"/>
+          <w:lang w:val="en-US"/>
+        </w:rPr>
+        <w:t xml:space="preserve">, find the newest version of the Eclipse application, which contains necessary adjustments </w:t>
+      </w:r>
+      <w:r>
+        <w:rPr>
+          <w:rFonts w:ascii="Helvetica" w:hAnsi="Helvetica"/>
+          <w:lang w:val="en-US"/>
+        </w:rPr>
+        <w:t>and</w:t>
+      </w:r>
+      <w:r>
+        <w:rPr>
+          <w:rFonts w:ascii="Helvetica" w:hAnsi="Helvetica"/>
+          <w:lang w:val="en-US"/>
+        </w:rPr>
+        <w:t xml:space="preserve"> include</w:t>
+      </w:r>
+      <w:r>
+        <w:rPr>
+          <w:rFonts w:ascii="Helvetica" w:hAnsi="Helvetica"/>
+          <w:lang w:val="en-US"/>
+        </w:rPr>
+        <w:t xml:space="preserve"> the</w:t>
+      </w:r>
+      <w:bookmarkStart w:id="0" w:name="_GoBack"/>
+      <w:bookmarkEnd w:id="0"/>
+      <w:r>
+        <w:rPr>
+          <w:rFonts w:ascii="Helvetica" w:hAnsi="Helvetica"/>
+          <w:lang w:val="en-US"/>
+        </w:rPr>
+        <w:t xml:space="preserve"> following task function:</w:t>
       </w:r>
     </w:p>
     <w:tbl>
@@ -4682,7 +3521,6 @@
               </w:rPr>
               <w:t xml:space="preserve"> *</w:t>
             </w:r>
-            <w:proofErr w:type="spellStart"/>
             <w:r>
               <w:rPr>
                 <w:rFonts w:ascii="Courier" w:hAnsi="Courier" w:cs="Consolas"/>
@@ -4693,33 +3531,18 @@
                 <w:szCs w:val="20"/>
                 <w:lang w:val="en-US"/>
               </w:rPr>
-              <w:t>WebServer_MotorDrive_</w:t>
-            </w:r>
-            <w:proofErr w:type="gramStart"/>
-            <w:r>
-              <w:rPr>
-                <w:rFonts w:ascii="Courier" w:hAnsi="Courier" w:cs="Consolas"/>
-                <w:b/>
-                <w:bCs/>
+              <w:t>WebServer_MotorDrive_Task</w:t>
+            </w:r>
+            <w:r>
+              <w:rPr>
+                <w:rFonts w:ascii="Courier" w:hAnsi="Courier" w:cs="Consolas"/>
                 <w:color w:val="000000"/>
                 <w:sz w:val="20"/>
                 <w:szCs w:val="20"/>
                 <w:lang w:val="en-US"/>
               </w:rPr>
-              <w:t>Task</w:t>
-            </w:r>
-            <w:proofErr w:type="spellEnd"/>
-            <w:r>
-              <w:rPr>
-                <w:rFonts w:ascii="Courier" w:hAnsi="Courier" w:cs="Consolas"/>
-                <w:color w:val="000000"/>
-                <w:sz w:val="20"/>
-                <w:szCs w:val="20"/>
-                <w:lang w:val="en-US"/>
-              </w:rPr>
               <w:t>(</w:t>
             </w:r>
-            <w:proofErr w:type="gramEnd"/>
             <w:r>
               <w:rPr>
                 <w:rFonts w:ascii="Courier" w:hAnsi="Courier" w:cs="Consolas"/>
@@ -4740,29 +3563,7 @@
                 <w:szCs w:val="20"/>
                 <w:lang w:val="en-US"/>
               </w:rPr>
-              <w:t xml:space="preserve"> * </w:t>
-            </w:r>
-            <w:proofErr w:type="spellStart"/>
-            <w:r>
-              <w:rPr>
-                <w:rFonts w:ascii="Courier" w:hAnsi="Courier" w:cs="Consolas"/>
-                <w:color w:val="000000"/>
-                <w:sz w:val="20"/>
-                <w:szCs w:val="20"/>
-                <w:lang w:val="en-US"/>
-              </w:rPr>
-              <w:t>arg</w:t>
-            </w:r>
-            <w:proofErr w:type="spellEnd"/>
-            <w:r>
-              <w:rPr>
-                <w:rFonts w:ascii="Courier" w:hAnsi="Courier" w:cs="Consolas"/>
-                <w:color w:val="000000"/>
-                <w:sz w:val="20"/>
-                <w:szCs w:val="20"/>
-                <w:lang w:val="en-US"/>
-              </w:rPr>
-              <w:t>)</w:t>
+              <w:t xml:space="preserve"> * arg)</w:t>
             </w:r>
           </w:p>
           <w:p>
@@ -4832,29 +3633,7 @@
                 <w:szCs w:val="20"/>
                 <w:lang w:val="en-US"/>
               </w:rPr>
-              <w:t xml:space="preserve"> *</w:t>
-            </w:r>
-            <w:proofErr w:type="spellStart"/>
-            <w:r>
-              <w:rPr>
-                <w:rFonts w:ascii="Courier" w:hAnsi="Courier" w:cs="Consolas"/>
-                <w:color w:val="000000"/>
-                <w:sz w:val="20"/>
-                <w:szCs w:val="20"/>
-                <w:lang w:val="en-US"/>
-              </w:rPr>
-              <w:t>fp</w:t>
-            </w:r>
-            <w:proofErr w:type="spellEnd"/>
-            <w:r>
-              <w:rPr>
-                <w:rFonts w:ascii="Courier" w:hAnsi="Courier" w:cs="Consolas"/>
-                <w:color w:val="000000"/>
-                <w:sz w:val="20"/>
-                <w:szCs w:val="20"/>
-                <w:lang w:val="en-US"/>
-              </w:rPr>
-              <w:t>;</w:t>
+              <w:t xml:space="preserve"> *fp;</w:t>
             </w:r>
           </w:p>
           <w:p>
@@ -4901,29 +3680,7 @@
                 <w:szCs w:val="20"/>
                 <w:lang w:val="en-US"/>
               </w:rPr>
-              <w:t xml:space="preserve"> </w:t>
-            </w:r>
-            <w:proofErr w:type="spellStart"/>
-            <w:r>
-              <w:rPr>
-                <w:rFonts w:ascii="Courier" w:hAnsi="Courier" w:cs="Consolas"/>
-                <w:color w:val="000000"/>
-                <w:sz w:val="20"/>
-                <w:szCs w:val="20"/>
-                <w:lang w:val="en-US"/>
-              </w:rPr>
-              <w:t>ch</w:t>
-            </w:r>
-            <w:proofErr w:type="spellEnd"/>
-            <w:r>
-              <w:rPr>
-                <w:rFonts w:ascii="Courier" w:hAnsi="Courier" w:cs="Consolas"/>
-                <w:color w:val="000000"/>
-                <w:sz w:val="20"/>
-                <w:szCs w:val="20"/>
-                <w:lang w:val="en-US"/>
-              </w:rPr>
-              <w:t>;</w:t>
+              <w:t xml:space="preserve"> ch;</w:t>
             </w:r>
           </w:p>
           <w:p>
@@ -4965,7 +3722,6 @@
               </w:rPr>
               <w:tab/>
             </w:r>
-            <w:proofErr w:type="gramStart"/>
             <w:r>
               <w:rPr>
                 <w:rFonts w:ascii="Courier" w:hAnsi="Courier" w:cs="Consolas"/>
@@ -4986,18 +3742,7 @@
                 <w:szCs w:val="20"/>
                 <w:lang w:val="en-US"/>
               </w:rPr>
-              <w:t>(</w:t>
-            </w:r>
-            <w:proofErr w:type="gramEnd"/>
-            <w:r>
-              <w:rPr>
-                <w:rFonts w:ascii="Courier" w:hAnsi="Courier" w:cs="Consolas"/>
-                <w:color w:val="000000"/>
-                <w:sz w:val="20"/>
-                <w:szCs w:val="20"/>
-                <w:lang w:val="en-US"/>
-              </w:rPr>
-              <w:t>1)</w:t>
+              <w:t>(1)</w:t>
             </w:r>
           </w:p>
           <w:p>
@@ -5011,7 +3756,7 @@
                 <w:rFonts w:ascii="Courier" w:hAnsi="Courier" w:cs="Consolas"/>
                 <w:sz w:val="20"/>
                 <w:szCs w:val="20"/>
-                <w:lang w:val="de-DE"/>
+                <w:lang w:val="en-GB"/>
               </w:rPr>
             </w:pPr>
             <w:r>
@@ -5030,7 +3775,7 @@
                 <w:color w:val="000000"/>
                 <w:sz w:val="20"/>
                 <w:szCs w:val="20"/>
-                <w:lang w:val="de-DE"/>
+                <w:lang w:val="en-GB"/>
               </w:rPr>
               <w:t>{</w:t>
             </w:r>
@@ -5055,44 +3800,30 @@
                 <w:color w:val="000000"/>
                 <w:sz w:val="20"/>
                 <w:szCs w:val="20"/>
+                <w:lang w:val="en-GB"/>
+              </w:rPr>
+              <w:tab/>
+            </w:r>
+            <w:r>
+              <w:rPr>
+                <w:rFonts w:ascii="Courier" w:hAnsi="Courier" w:cs="Consolas"/>
+                <w:color w:val="000000"/>
+                <w:sz w:val="20"/>
+                <w:szCs w:val="20"/>
+                <w:lang w:val="en-GB"/>
+              </w:rPr>
+              <w:tab/>
+            </w:r>
+            <w:r>
+              <w:rPr>
+                <w:rFonts w:ascii="Courier" w:hAnsi="Courier" w:cs="Consolas"/>
+                <w:color w:val="000000"/>
+                <w:sz w:val="20"/>
+                <w:szCs w:val="20"/>
                 <w:lang w:val="de-DE"/>
               </w:rPr>
-              <w:tab/>
-            </w:r>
-            <w:r>
-              <w:rPr>
-                <w:rFonts w:ascii="Courier" w:hAnsi="Courier" w:cs="Consolas"/>
-                <w:color w:val="000000"/>
-                <w:sz w:val="20"/>
-                <w:szCs w:val="20"/>
-                <w:lang w:val="de-DE"/>
-              </w:rPr>
-              <w:tab/>
-            </w:r>
-            <w:proofErr w:type="spellStart"/>
-            <w:r>
-              <w:rPr>
-                <w:rFonts w:ascii="Courier" w:hAnsi="Courier" w:cs="Consolas"/>
-                <w:color w:val="000000"/>
-                <w:sz w:val="20"/>
-                <w:szCs w:val="20"/>
-                <w:lang w:val="de-DE"/>
-              </w:rPr>
-              <w:t>fp</w:t>
-            </w:r>
-            <w:proofErr w:type="spellEnd"/>
-            <w:r>
-              <w:rPr>
-                <w:rFonts w:ascii="Courier" w:hAnsi="Courier" w:cs="Consolas"/>
-                <w:color w:val="000000"/>
-                <w:sz w:val="20"/>
-                <w:szCs w:val="20"/>
-                <w:lang w:val="de-DE"/>
-              </w:rPr>
-              <w:t xml:space="preserve"> = </w:t>
-            </w:r>
-            <w:proofErr w:type="spellStart"/>
-            <w:proofErr w:type="gramStart"/>
+              <w:t xml:space="preserve">fp = </w:t>
+            </w:r>
             <w:r>
               <w:rPr>
                 <w:rFonts w:ascii="Courier" w:hAnsi="Courier" w:cs="Consolas"/>
@@ -5105,7 +3836,6 @@
               </w:rPr>
               <w:t>fopen</w:t>
             </w:r>
-            <w:proofErr w:type="spellEnd"/>
             <w:r>
               <w:rPr>
                 <w:rFonts w:ascii="Courier" w:hAnsi="Courier" w:cs="Consolas"/>
@@ -5116,7 +3846,6 @@
               </w:rPr>
               <w:t>(</w:t>
             </w:r>
-            <w:proofErr w:type="gramEnd"/>
             <w:r>
               <w:rPr>
                 <w:rFonts w:ascii="Courier" w:hAnsi="Courier" w:cs="Consolas"/>
@@ -5127,7 +3856,6 @@
               </w:rPr>
               <w:t>"/</w:t>
             </w:r>
-            <w:proofErr w:type="spellStart"/>
             <w:r>
               <w:rPr>
                 <w:rFonts w:ascii="Courier" w:hAnsi="Courier" w:cs="Consolas"/>
@@ -5139,7 +3867,6 @@
               </w:rPr>
               <w:t>var</w:t>
             </w:r>
-            <w:proofErr w:type="spellEnd"/>
             <w:r>
               <w:rPr>
                 <w:rFonts w:ascii="Courier" w:hAnsi="Courier" w:cs="Consolas"/>
@@ -5150,7 +3877,6 @@
               </w:rPr>
               <w:t>/</w:t>
             </w:r>
-            <w:proofErr w:type="spellStart"/>
             <w:r>
               <w:rPr>
                 <w:rFonts w:ascii="Courier" w:hAnsi="Courier" w:cs="Consolas"/>
@@ -5162,7 +3888,6 @@
               </w:rPr>
               <w:t>www</w:t>
             </w:r>
-            <w:proofErr w:type="spellEnd"/>
             <w:r>
               <w:rPr>
                 <w:rFonts w:ascii="Courier" w:hAnsi="Courier" w:cs="Consolas"/>
@@ -5173,7 +3898,6 @@
               </w:rPr>
               <w:t>/</w:t>
             </w:r>
-            <w:proofErr w:type="spellStart"/>
             <w:r>
               <w:rPr>
                 <w:rFonts w:ascii="Courier" w:hAnsi="Courier" w:cs="Consolas"/>
@@ -5185,7 +3909,6 @@
               </w:rPr>
               <w:t>html</w:t>
             </w:r>
-            <w:proofErr w:type="spellEnd"/>
             <w:r>
               <w:rPr>
                 <w:rFonts w:ascii="Courier" w:hAnsi="Courier" w:cs="Consolas"/>
@@ -5261,7 +3984,6 @@
               </w:rPr>
               <w:tab/>
             </w:r>
-            <w:proofErr w:type="spellStart"/>
             <w:r>
               <w:rPr>
                 <w:rFonts w:ascii="Courier" w:hAnsi="Courier" w:cs="Consolas"/>
@@ -5270,20 +3992,8 @@
                 <w:szCs w:val="20"/>
                 <w:lang w:val="en-US"/>
               </w:rPr>
-              <w:t>ch</w:t>
-            </w:r>
-            <w:proofErr w:type="spellEnd"/>
-            <w:r>
-              <w:rPr>
-                <w:rFonts w:ascii="Courier" w:hAnsi="Courier" w:cs="Consolas"/>
-                <w:color w:val="000000"/>
-                <w:sz w:val="20"/>
-                <w:szCs w:val="20"/>
-                <w:lang w:val="en-US"/>
-              </w:rPr>
-              <w:t xml:space="preserve"> = </w:t>
-            </w:r>
-            <w:proofErr w:type="spellStart"/>
+              <w:t xml:space="preserve">ch = </w:t>
+            </w:r>
             <w:r>
               <w:rPr>
                 <w:rFonts w:ascii="Courier" w:hAnsi="Courier" w:cs="Consolas"/>
@@ -5296,7 +4006,6 @@
               </w:rPr>
               <w:t>fgetc</w:t>
             </w:r>
-            <w:proofErr w:type="spellEnd"/>
             <w:r>
               <w:rPr>
                 <w:rFonts w:ascii="Courier" w:hAnsi="Courier" w:cs="Consolas"/>
@@ -5305,29 +4014,7 @@
                 <w:szCs w:val="20"/>
                 <w:lang w:val="en-US"/>
               </w:rPr>
-              <w:t xml:space="preserve"> (</w:t>
-            </w:r>
-            <w:proofErr w:type="spellStart"/>
-            <w:r>
-              <w:rPr>
-                <w:rFonts w:ascii="Courier" w:hAnsi="Courier" w:cs="Consolas"/>
-                <w:color w:val="000000"/>
-                <w:sz w:val="20"/>
-                <w:szCs w:val="20"/>
-                <w:lang w:val="en-US"/>
-              </w:rPr>
-              <w:t>fp</w:t>
-            </w:r>
-            <w:proofErr w:type="spellEnd"/>
-            <w:r>
-              <w:rPr>
-                <w:rFonts w:ascii="Courier" w:hAnsi="Courier" w:cs="Consolas"/>
-                <w:color w:val="000000"/>
-                <w:sz w:val="20"/>
-                <w:szCs w:val="20"/>
-                <w:lang w:val="en-US"/>
-              </w:rPr>
-              <w:t>);</w:t>
+              <w:t xml:space="preserve"> (fp);</w:t>
             </w:r>
           </w:p>
           <w:p>
@@ -5374,8 +4061,6 @@
               </w:rPr>
               <w:t>//</w:t>
             </w:r>
-            <w:proofErr w:type="spellStart"/>
-            <w:proofErr w:type="gramStart"/>
             <w:r>
               <w:rPr>
                 <w:rFonts w:ascii="Courier" w:hAnsi="Courier" w:cs="Consolas"/>
@@ -5387,7 +4072,6 @@
               </w:rPr>
               <w:t>printf</w:t>
             </w:r>
-            <w:proofErr w:type="spellEnd"/>
             <w:r>
               <w:rPr>
                 <w:rFonts w:ascii="Courier" w:hAnsi="Courier" w:cs="Consolas"/>
@@ -5396,32 +4080,19 @@
                 <w:szCs w:val="20"/>
                 <w:lang w:val="en-US"/>
               </w:rPr>
-              <w:t>(</w:t>
-            </w:r>
-            <w:proofErr w:type="gramEnd"/>
+              <w:t xml:space="preserve">("Got command = %c\n", </w:t>
+            </w:r>
             <w:r>
               <w:rPr>
                 <w:rFonts w:ascii="Courier" w:hAnsi="Courier" w:cs="Consolas"/>
                 <w:color w:val="3F7F5F"/>
                 <w:sz w:val="20"/>
                 <w:szCs w:val="20"/>
-                <w:lang w:val="en-US"/>
-              </w:rPr>
-              <w:t xml:space="preserve">"Got command = %c\n", </w:t>
-            </w:r>
-            <w:proofErr w:type="spellStart"/>
-            <w:r>
-              <w:rPr>
-                <w:rFonts w:ascii="Courier" w:hAnsi="Courier" w:cs="Consolas"/>
-                <w:color w:val="3F7F5F"/>
-                <w:sz w:val="20"/>
-                <w:szCs w:val="20"/>
                 <w:u w:val="single"/>
                 <w:lang w:val="en-US"/>
               </w:rPr>
               <w:t>ch</w:t>
             </w:r>
-            <w:proofErr w:type="spellEnd"/>
             <w:r>
               <w:rPr>
                 <w:rFonts w:ascii="Courier" w:hAnsi="Courier" w:cs="Consolas"/>
@@ -5467,7 +4138,6 @@
               </w:rPr>
               <w:tab/>
             </w:r>
-            <w:proofErr w:type="spellStart"/>
             <w:r>
               <w:rPr>
                 <w:rFonts w:ascii="Courier" w:hAnsi="Courier" w:cs="Consolas"/>
@@ -5480,7 +4150,6 @@
               </w:rPr>
               <w:t>pthread_mutex_lock</w:t>
             </w:r>
-            <w:proofErr w:type="spellEnd"/>
             <w:r>
               <w:rPr>
                 <w:rFonts w:ascii="Courier" w:hAnsi="Courier" w:cs="Consolas"/>
@@ -5489,29 +4158,7 @@
                 <w:szCs w:val="20"/>
                 <w:lang w:val="en-US"/>
               </w:rPr>
-              <w:t>(&amp;</w:t>
-            </w:r>
-            <w:proofErr w:type="spellStart"/>
-            <w:r>
-              <w:rPr>
-                <w:rFonts w:ascii="Courier" w:hAnsi="Courier" w:cs="Consolas"/>
-                <w:color w:val="000000"/>
-                <w:sz w:val="20"/>
-                <w:szCs w:val="20"/>
-                <w:lang w:val="en-US"/>
-              </w:rPr>
-              <w:t>keycommand_lock</w:t>
-            </w:r>
-            <w:proofErr w:type="spellEnd"/>
-            <w:r>
-              <w:rPr>
-                <w:rFonts w:ascii="Courier" w:hAnsi="Courier" w:cs="Consolas"/>
-                <w:color w:val="000000"/>
-                <w:sz w:val="20"/>
-                <w:szCs w:val="20"/>
-                <w:lang w:val="en-US"/>
-              </w:rPr>
-              <w:t>);</w:t>
+              <w:t>(&amp;keycommand_lock);</w:t>
             </w:r>
           </w:p>
           <w:p>
@@ -5547,30 +4194,8 @@
                 <w:lang w:val="en-US"/>
               </w:rPr>
               <w:tab/>
-            </w:r>
-            <w:proofErr w:type="spellStart"/>
-            <w:r>
-              <w:rPr>
-                <w:rFonts w:ascii="Courier" w:hAnsi="Courier" w:cs="Consolas"/>
-                <w:color w:val="000000"/>
-                <w:sz w:val="20"/>
-                <w:szCs w:val="20"/>
-                <w:lang w:val="en-US"/>
-              </w:rPr>
-              <w:t>keycommand_shared</w:t>
-            </w:r>
-            <w:proofErr w:type="spellEnd"/>
-            <w:r>
-              <w:rPr>
-                <w:rFonts w:ascii="Courier" w:hAnsi="Courier" w:cs="Consolas"/>
-                <w:color w:val="000000"/>
-                <w:sz w:val="20"/>
-                <w:szCs w:val="20"/>
-                <w:lang w:val="en-US"/>
-              </w:rPr>
-              <w:t xml:space="preserve"> = </w:t>
-            </w:r>
-            <w:proofErr w:type="spellStart"/>
+              <w:t xml:space="preserve">keycommand_shared = </w:t>
+            </w:r>
             <w:r>
               <w:rPr>
                 <w:rFonts w:ascii="Courier" w:hAnsi="Courier" w:cs="Consolas"/>
@@ -5583,7 +4208,6 @@
               </w:rPr>
               <w:t>tolower</w:t>
             </w:r>
-            <w:proofErr w:type="spellEnd"/>
             <w:r>
               <w:rPr>
                 <w:rFonts w:ascii="Courier" w:hAnsi="Courier" w:cs="Consolas"/>
@@ -5592,29 +4216,7 @@
                 <w:szCs w:val="20"/>
                 <w:lang w:val="en-US"/>
               </w:rPr>
-              <w:t>(</w:t>
-            </w:r>
-            <w:proofErr w:type="spellStart"/>
-            <w:r>
-              <w:rPr>
-                <w:rFonts w:ascii="Courier" w:hAnsi="Courier" w:cs="Consolas"/>
-                <w:color w:val="000000"/>
-                <w:sz w:val="20"/>
-                <w:szCs w:val="20"/>
-                <w:lang w:val="en-US"/>
-              </w:rPr>
-              <w:t>ch</w:t>
-            </w:r>
-            <w:proofErr w:type="spellEnd"/>
-            <w:r>
-              <w:rPr>
-                <w:rFonts w:ascii="Courier" w:hAnsi="Courier" w:cs="Consolas"/>
-                <w:color w:val="000000"/>
-                <w:sz w:val="20"/>
-                <w:szCs w:val="20"/>
-                <w:lang w:val="en-US"/>
-              </w:rPr>
-              <w:t>);</w:t>
+              <w:t>(ch);</w:t>
             </w:r>
           </w:p>
           <w:p>
@@ -5651,7 +4253,6 @@
               </w:rPr>
               <w:tab/>
             </w:r>
-            <w:proofErr w:type="spellStart"/>
             <w:r>
               <w:rPr>
                 <w:rFonts w:ascii="Courier" w:hAnsi="Courier" w:cs="Consolas"/>
@@ -5664,7 +4265,6 @@
               </w:rPr>
               <w:t>pthread_mutex_unlock</w:t>
             </w:r>
-            <w:proofErr w:type="spellEnd"/>
             <w:r>
               <w:rPr>
                 <w:rFonts w:ascii="Courier" w:hAnsi="Courier" w:cs="Consolas"/>
@@ -5673,29 +4273,7 @@
                 <w:szCs w:val="20"/>
                 <w:lang w:val="en-US"/>
               </w:rPr>
-              <w:t>(&amp;</w:t>
-            </w:r>
-            <w:proofErr w:type="spellStart"/>
-            <w:r>
-              <w:rPr>
-                <w:rFonts w:ascii="Courier" w:hAnsi="Courier" w:cs="Consolas"/>
-                <w:color w:val="000000"/>
-                <w:sz w:val="20"/>
-                <w:szCs w:val="20"/>
-                <w:lang w:val="en-US"/>
-              </w:rPr>
-              <w:t>keycommand_lock</w:t>
-            </w:r>
-            <w:proofErr w:type="spellEnd"/>
-            <w:r>
-              <w:rPr>
-                <w:rFonts w:ascii="Courier" w:hAnsi="Courier" w:cs="Consolas"/>
-                <w:color w:val="000000"/>
-                <w:sz w:val="20"/>
-                <w:szCs w:val="20"/>
-                <w:lang w:val="en-US"/>
-              </w:rPr>
-              <w:t>);</w:t>
+              <w:t>(&amp;keycommand_lock);</w:t>
             </w:r>
           </w:p>
           <w:p>
@@ -5732,7 +4310,6 @@
               </w:rPr>
               <w:tab/>
             </w:r>
-            <w:proofErr w:type="spellStart"/>
             <w:r>
               <w:rPr>
                 <w:rFonts w:ascii="Courier" w:hAnsi="Courier" w:cs="Consolas"/>
@@ -5745,7 +4322,6 @@
               </w:rPr>
               <w:t>fclose</w:t>
             </w:r>
-            <w:proofErr w:type="spellEnd"/>
             <w:r>
               <w:rPr>
                 <w:rFonts w:ascii="Courier" w:hAnsi="Courier" w:cs="Consolas"/>
@@ -5754,29 +4330,7 @@
                 <w:szCs w:val="20"/>
                 <w:lang w:val="en-US"/>
               </w:rPr>
-              <w:t>(</w:t>
-            </w:r>
-            <w:proofErr w:type="spellStart"/>
-            <w:r>
-              <w:rPr>
-                <w:rFonts w:ascii="Courier" w:hAnsi="Courier" w:cs="Consolas"/>
-                <w:color w:val="000000"/>
-                <w:sz w:val="20"/>
-                <w:szCs w:val="20"/>
-                <w:lang w:val="en-US"/>
-              </w:rPr>
-              <w:t>fp</w:t>
-            </w:r>
-            <w:proofErr w:type="spellEnd"/>
-            <w:r>
-              <w:rPr>
-                <w:rFonts w:ascii="Courier" w:hAnsi="Courier" w:cs="Consolas"/>
-                <w:color w:val="000000"/>
-                <w:sz w:val="20"/>
-                <w:szCs w:val="20"/>
-                <w:lang w:val="en-US"/>
-              </w:rPr>
-              <w:t>);</w:t>
+              <w:t>(fp);</w:t>
             </w:r>
           </w:p>
           <w:p>
@@ -5812,40 +4366,7 @@
                 <w:lang w:val="en-US"/>
               </w:rPr>
               <w:tab/>
-            </w:r>
-            <w:proofErr w:type="spellStart"/>
-            <w:proofErr w:type="gramStart"/>
-            <w:r>
-              <w:rPr>
-                <w:rFonts w:ascii="Courier" w:hAnsi="Courier" w:cs="Consolas"/>
-                <w:color w:val="000000"/>
-                <w:sz w:val="20"/>
-                <w:szCs w:val="20"/>
-                <w:lang w:val="en-US"/>
-              </w:rPr>
-              <w:t>delayMicroseconds</w:t>
-            </w:r>
-            <w:proofErr w:type="spellEnd"/>
-            <w:r>
-              <w:rPr>
-                <w:rFonts w:ascii="Courier" w:hAnsi="Courier" w:cs="Consolas"/>
-                <w:color w:val="000000"/>
-                <w:sz w:val="20"/>
-                <w:szCs w:val="20"/>
-                <w:lang w:val="en-US"/>
-              </w:rPr>
-              <w:t>(</w:t>
-            </w:r>
-            <w:proofErr w:type="gramEnd"/>
-            <w:r>
-              <w:rPr>
-                <w:rFonts w:ascii="Courier" w:hAnsi="Courier" w:cs="Consolas"/>
-                <w:color w:val="000000"/>
-                <w:sz w:val="20"/>
-                <w:szCs w:val="20"/>
-                <w:lang w:val="en-US"/>
-              </w:rPr>
-              <w:t>50000);</w:t>
+              <w:t>delayMicroseconds(50000);</w:t>
             </w:r>
             <w:r>
               <w:rPr>
@@ -6033,7 +4554,7 @@
         <w:rFonts w:ascii="Helvetica" w:hAnsi="Helvetica"/>
         <w:noProof/>
       </w:rPr>
-      <w:t>1</w:t>
+      <w:t>4</w:t>
     </w:r>
     <w:r>
       <w:rPr>
@@ -6089,55 +4610,7 @@
         <w:szCs w:val="18"/>
         <w:lang w:val="de-DE"/>
       </w:rPr>
-      <w:t xml:space="preserve">© Mustafa </w:t>
-    </w:r>
-    <w:proofErr w:type="spellStart"/>
-    <w:r>
-      <w:rPr>
-        <w:rFonts w:ascii="Helvetica" w:hAnsi="Helvetica"/>
-        <w:i/>
-        <w:color w:val="A6A6A6" w:themeColor="background1" w:themeShade="A6"/>
-        <w:sz w:val="18"/>
-        <w:szCs w:val="18"/>
-        <w:lang w:val="de-DE"/>
-      </w:rPr>
-      <w:t>Özceilikörs</w:t>
-    </w:r>
-    <w:proofErr w:type="spellEnd"/>
-    <w:r>
-      <w:rPr>
-        <w:rFonts w:ascii="Helvetica" w:hAnsi="Helvetica"/>
-        <w:i/>
-        <w:color w:val="A6A6A6" w:themeColor="background1" w:themeShade="A6"/>
-        <w:sz w:val="18"/>
-        <w:szCs w:val="18"/>
-        <w:lang w:val="de-DE"/>
-      </w:rPr>
-      <w:t xml:space="preserve"> &amp; Robert </w:t>
-    </w:r>
-    <w:proofErr w:type="spellStart"/>
-    <w:r>
-      <w:rPr>
-        <w:rFonts w:ascii="Helvetica" w:hAnsi="Helvetica"/>
-        <w:i/>
-        <w:color w:val="A6A6A6" w:themeColor="background1" w:themeShade="A6"/>
-        <w:sz w:val="18"/>
-        <w:szCs w:val="18"/>
-        <w:lang w:val="de-DE"/>
-      </w:rPr>
-      <w:t>Höttger</w:t>
-    </w:r>
-    <w:proofErr w:type="spellEnd"/>
-    <w:r>
-      <w:rPr>
-        <w:rFonts w:ascii="Helvetica" w:hAnsi="Helvetica"/>
-        <w:i/>
-        <w:color w:val="A6A6A6" w:themeColor="background1" w:themeShade="A6"/>
-        <w:sz w:val="18"/>
-        <w:szCs w:val="18"/>
-        <w:lang w:val="de-DE"/>
-      </w:rPr>
-      <w:t>, FH-Dortmund</w:t>
+      <w:t>© Mustafa Özceilikörs &amp; Robert Höttger, FH-Dortmund</w:t>
     </w:r>
   </w:p>
 </w:ftr>
@@ -7152,7 +5625,7 @@
 </file>
 
 <file path=customXml/itemProps1.xml><?xml version="1.0" encoding="utf-8"?>
-<ds:datastoreItem xmlns:ds="http://schemas.openxmlformats.org/officeDocument/2006/customXml" ds:itemID="{CA223D49-A1BC-E846-B95B-4CEC6B5D49CA}">
+<ds:datastoreItem xmlns:ds="http://schemas.openxmlformats.org/officeDocument/2006/customXml" ds:itemID="{6FBAE779-9D2F-CA45-8C27-EA384241C8F0}">
   <ds:schemaRefs>
     <ds:schemaRef ds:uri="http://schemas.openxmlformats.org/officeDocument/2006/bibliography"/>
   </ds:schemaRefs>

</xml_diff>

<commit_message>
Rover documentation looks better, Thanks ! -> Some small textual corrections was made Rev004. Also my draft thesis updated.
</commit_message>
<xml_diff>
--- a/RoverImplementation/RoverWebpage/documentation/RoverWebpageDocumentation.docx
+++ b/RoverImplementation/RoverWebpage/documentation/RoverWebpageDocumentation.docx
@@ -1,6 +1,6 @@
 
 <file path=word/document.xml><?xml version="1.0" encoding="utf-8"?>
-<w:document xmlns:wpc="http://schemas.microsoft.com/office/word/2010/wordprocessingCanvas" xmlns:mo="http://schemas.microsoft.com/office/mac/office/2008/main" xmlns:mc="http://schemas.openxmlformats.org/markup-compatibility/2006" xmlns:mv="urn:schemas-microsoft-com:mac:vml" xmlns:o="urn:schemas-microsoft-com:office:office" xmlns:r="http://schemas.openxmlformats.org/officeDocument/2006/relationships" xmlns:m="http://schemas.openxmlformats.org/officeDocument/2006/math" xmlns:v="urn:schemas-microsoft-com:vml" xmlns:wp14="http://schemas.microsoft.com/office/word/2010/wordprocessingDrawing" xmlns:wp="http://schemas.openxmlformats.org/drawingml/2006/wordprocessingDrawing" xmlns:w10="urn:schemas-microsoft-com:office:word" xmlns:w="http://schemas.openxmlformats.org/wordprocessingml/2006/main" xmlns:w14="http://schemas.microsoft.com/office/word/2010/wordml" xmlns:w15="http://schemas.microsoft.com/office/word/2012/wordml" xmlns:wpg="http://schemas.microsoft.com/office/word/2010/wordprocessingGroup" xmlns:wpi="http://schemas.microsoft.com/office/word/2010/wordprocessingInk" xmlns:wne="http://schemas.microsoft.com/office/word/2006/wordml" xmlns:wps="http://schemas.microsoft.com/office/word/2010/wordprocessingShape" mc:Ignorable="w14 w15 wp14">
+<w:document xmlns:ve="http://schemas.openxmlformats.org/markup-compatibility/2006" xmlns:o="urn:schemas-microsoft-com:office:office" xmlns:r="http://schemas.openxmlformats.org/officeDocument/2006/relationships" xmlns:m="http://schemas.openxmlformats.org/officeDocument/2006/math" xmlns:v="urn:schemas-microsoft-com:vml" xmlns:wp="http://schemas.openxmlformats.org/drawingml/2006/wordprocessingDrawing" xmlns:w10="urn:schemas-microsoft-com:office:word" xmlns:w="http://schemas.openxmlformats.org/wordprocessingml/2006/main" xmlns:wne="http://schemas.microsoft.com/office/word/2006/wordml">
   <w:body>
     <w:p>
       <w:pPr>
@@ -23,10 +23,9 @@
           <w:b/>
           <w:noProof/>
           <w:spacing w:val="0"/>
-          <w:lang w:val="en-GB" w:eastAsia="en-GB"/>
         </w:rPr>
         <w:drawing>
-          <wp:anchor distT="0" distB="0" distL="114300" distR="114300" simplePos="0" relativeHeight="251712000" behindDoc="0" locked="0" layoutInCell="1" allowOverlap="1" wp14:anchorId="107C3C8E" wp14:editId="0BEE5AEE">
+          <wp:anchor distT="0" distB="0" distL="114300" distR="114300" simplePos="0" relativeHeight="251712000" behindDoc="0" locked="0" layoutInCell="1" allowOverlap="1">
             <wp:simplePos x="0" y="0"/>
             <wp:positionH relativeFrom="column">
               <wp:posOffset>2793365</wp:posOffset>
@@ -54,7 +53,7 @@
                     <a:blip r:embed="rId7" cstate="print">
                       <a:extLst>
                         <a:ext uri="{28A0092B-C50C-407E-A947-70E740481C1C}">
-                          <a14:useLocalDpi xmlns:a14="http://schemas.microsoft.com/office/drawing/2010/main" val="0"/>
+                          <a14:useLocalDpi xmlns:a14="http://schemas.microsoft.com/office/drawing/2010/main" xmlns:wps="http://schemas.microsoft.com/office/word/2010/wordprocessingShape" xmlns:wpi="http://schemas.microsoft.com/office/word/2010/wordprocessingInk" xmlns:wpg="http://schemas.microsoft.com/office/word/2010/wordprocessingGroup" xmlns:w15="http://schemas.microsoft.com/office/word/2012/wordml" xmlns:w14="http://schemas.microsoft.com/office/word/2010/wordml" xmlns:w="http://schemas.openxmlformats.org/wordprocessingml/2006/main" xmlns:w10="urn:schemas-microsoft-com:office:word" xmlns:wp14="http://schemas.microsoft.com/office/word/2010/wordprocessingDrawing" xmlns:v="urn:schemas-microsoft-com:vml" xmlns:o="urn:schemas-microsoft-com:office:office" xmlns:mv="urn:schemas-microsoft-com:mac:vml" xmlns:mc="http://schemas.openxmlformats.org/markup-compatibility/2006" xmlns:mo="http://schemas.microsoft.com/office/mac/office/2008/main" xmlns:wpc="http://schemas.microsoft.com/office/word/2010/wordprocessingCanvas" xmlns="" val="0"/>
                         </a:ext>
                       </a:extLst>
                     </a:blip>
@@ -82,19 +81,13 @@
                     <a:effectLst/>
                     <a:extLst>
                       <a:ext uri="{53640926-AAD7-44D8-BBD7-CCE9431645EC}">
-                        <a14:shadowObscured xmlns:a14="http://schemas.microsoft.com/office/drawing/2010/main"/>
+                        <a14:shadowObscured xmlns:a14="http://schemas.microsoft.com/office/drawing/2010/main" xmlns:wps="http://schemas.microsoft.com/office/word/2010/wordprocessingShape" xmlns:wpi="http://schemas.microsoft.com/office/word/2010/wordprocessingInk" xmlns:wpg="http://schemas.microsoft.com/office/word/2010/wordprocessingGroup" xmlns:w15="http://schemas.microsoft.com/office/word/2012/wordml" xmlns:w14="http://schemas.microsoft.com/office/word/2010/wordml" xmlns:w="http://schemas.openxmlformats.org/wordprocessingml/2006/main" xmlns:w10="urn:schemas-microsoft-com:office:word" xmlns:wp14="http://schemas.microsoft.com/office/word/2010/wordprocessingDrawing" xmlns:v="urn:schemas-microsoft-com:vml" xmlns:o="urn:schemas-microsoft-com:office:office" xmlns:mv="urn:schemas-microsoft-com:mac:vml" xmlns:mc="http://schemas.openxmlformats.org/markup-compatibility/2006" xmlns:mo="http://schemas.microsoft.com/office/mac/office/2008/main" xmlns:wpc="http://schemas.microsoft.com/office/word/2010/wordprocessingCanvas" xmlns=""/>
                       </a:ext>
                     </a:extLst>
                   </pic:spPr>
                 </pic:pic>
               </a:graphicData>
             </a:graphic>
-            <wp14:sizeRelH relativeFrom="page">
-              <wp14:pctWidth>0</wp14:pctWidth>
-            </wp14:sizeRelH>
-            <wp14:sizeRelV relativeFrom="page">
-              <wp14:pctHeight>0</wp14:pctHeight>
-            </wp14:sizeRelV>
           </wp:anchor>
         </w:drawing>
       </w:r>
@@ -104,10 +97,9 @@
           <w:b/>
           <w:noProof/>
           <w:spacing w:val="0"/>
-          <w:lang w:val="en-GB" w:eastAsia="en-GB"/>
         </w:rPr>
         <w:drawing>
-          <wp:anchor distT="0" distB="0" distL="114300" distR="114300" simplePos="0" relativeHeight="251699712" behindDoc="0" locked="0" layoutInCell="1" allowOverlap="1" wp14:anchorId="72E49B6D" wp14:editId="472B936B">
+          <wp:anchor distT="0" distB="0" distL="114300" distR="114300" simplePos="0" relativeHeight="251699712" behindDoc="0" locked="0" layoutInCell="1" allowOverlap="1">
             <wp:simplePos x="0" y="0"/>
             <wp:positionH relativeFrom="column">
               <wp:posOffset>-48895</wp:posOffset>
@@ -135,7 +127,7 @@
                     <a:blip r:embed="rId8" cstate="print">
                       <a:extLst>
                         <a:ext uri="{28A0092B-C50C-407E-A947-70E740481C1C}">
-                          <a14:useLocalDpi xmlns:a14="http://schemas.microsoft.com/office/drawing/2010/main" val="0"/>
+                          <a14:useLocalDpi xmlns:a14="http://schemas.microsoft.com/office/drawing/2010/main" xmlns:wps="http://schemas.microsoft.com/office/word/2010/wordprocessingShape" xmlns:wpi="http://schemas.microsoft.com/office/word/2010/wordprocessingInk" xmlns:wpg="http://schemas.microsoft.com/office/word/2010/wordprocessingGroup" xmlns:w15="http://schemas.microsoft.com/office/word/2012/wordml" xmlns:w14="http://schemas.microsoft.com/office/word/2010/wordml" xmlns:w="http://schemas.openxmlformats.org/wordprocessingml/2006/main" xmlns:w10="urn:schemas-microsoft-com:office:word" xmlns:wp14="http://schemas.microsoft.com/office/word/2010/wordprocessingDrawing" xmlns:v="urn:schemas-microsoft-com:vml" xmlns:o="urn:schemas-microsoft-com:office:office" xmlns:mv="urn:schemas-microsoft-com:mac:vml" xmlns:mc="http://schemas.openxmlformats.org/markup-compatibility/2006" xmlns:mo="http://schemas.microsoft.com/office/mac/office/2008/main" xmlns:wpc="http://schemas.microsoft.com/office/word/2010/wordprocessingCanvas" xmlns="" val="0"/>
                         </a:ext>
                       </a:extLst>
                     </a:blip>
@@ -163,19 +155,13 @@
                     <a:effectLst/>
                     <a:extLst>
                       <a:ext uri="{53640926-AAD7-44D8-BBD7-CCE9431645EC}">
-                        <a14:shadowObscured xmlns:a14="http://schemas.microsoft.com/office/drawing/2010/main"/>
+                        <a14:shadowObscured xmlns:a14="http://schemas.microsoft.com/office/drawing/2010/main" xmlns:wps="http://schemas.microsoft.com/office/word/2010/wordprocessingShape" xmlns:wpi="http://schemas.microsoft.com/office/word/2010/wordprocessingInk" xmlns:wpg="http://schemas.microsoft.com/office/word/2010/wordprocessingGroup" xmlns:w15="http://schemas.microsoft.com/office/word/2012/wordml" xmlns:w14="http://schemas.microsoft.com/office/word/2010/wordml" xmlns:w="http://schemas.openxmlformats.org/wordprocessingml/2006/main" xmlns:w10="urn:schemas-microsoft-com:office:word" xmlns:wp14="http://schemas.microsoft.com/office/word/2010/wordprocessingDrawing" xmlns:v="urn:schemas-microsoft-com:vml" xmlns:o="urn:schemas-microsoft-com:office:office" xmlns:mv="urn:schemas-microsoft-com:mac:vml" xmlns:mc="http://schemas.openxmlformats.org/markup-compatibility/2006" xmlns:mo="http://schemas.microsoft.com/office/mac/office/2008/main" xmlns:wpc="http://schemas.microsoft.com/office/word/2010/wordprocessingCanvas" xmlns=""/>
                       </a:ext>
                     </a:extLst>
                   </pic:spPr>
                 </pic:pic>
               </a:graphicData>
             </a:graphic>
-            <wp14:sizeRelH relativeFrom="page">
-              <wp14:pctWidth>0</wp14:pctWidth>
-            </wp14:sizeRelH>
-            <wp14:sizeRelV relativeFrom="page">
-              <wp14:pctHeight>0</wp14:pctHeight>
-            </wp14:sizeRelV>
           </wp:anchor>
         </w:drawing>
       </w:r>
@@ -238,67 +224,9 @@
           <w:sz w:val="28"/>
           <w:lang w:val="en-GB" w:eastAsia="en-GB"/>
         </w:rPr>
-        <mc:AlternateContent>
-          <mc:Choice Requires="wps">
-            <w:drawing>
-              <wp:anchor distT="0" distB="0" distL="114300" distR="114300" simplePos="0" relativeHeight="251713024" behindDoc="0" locked="0" layoutInCell="1" allowOverlap="1" wp14:anchorId="49D82EB3" wp14:editId="1711B40D">
-                <wp:simplePos x="0" y="0"/>
-                <wp:positionH relativeFrom="column">
-                  <wp:posOffset>-47751</wp:posOffset>
-                </wp:positionH>
-                <wp:positionV relativeFrom="paragraph">
-                  <wp:posOffset>730388</wp:posOffset>
-                </wp:positionV>
-                <wp:extent cx="5829300" cy="0"/>
-                <wp:effectExtent l="0" t="0" r="12700" b="25400"/>
-                <wp:wrapNone/>
-                <wp:docPr id="2" name="Straight Connector 2"/>
-                <wp:cNvGraphicFramePr/>
-                <a:graphic xmlns:a="http://schemas.openxmlformats.org/drawingml/2006/main">
-                  <a:graphicData uri="http://schemas.microsoft.com/office/word/2010/wordprocessingShape">
-                    <wps:wsp>
-                      <wps:cNvCnPr/>
-                      <wps:spPr>
-                        <a:xfrm>
-                          <a:off x="0" y="0"/>
-                          <a:ext cx="5829300" cy="0"/>
-                        </a:xfrm>
-                        <a:prstGeom prst="line">
-                          <a:avLst/>
-                        </a:prstGeom>
-                        <a:ln>
-                          <a:solidFill>
-                            <a:schemeClr val="tx1"/>
-                          </a:solidFill>
-                        </a:ln>
-                      </wps:spPr>
-                      <wps:style>
-                        <a:lnRef idx="1">
-                          <a:schemeClr val="accent1"/>
-                        </a:lnRef>
-                        <a:fillRef idx="0">
-                          <a:schemeClr val="accent1"/>
-                        </a:fillRef>
-                        <a:effectRef idx="0">
-                          <a:schemeClr val="accent1"/>
-                        </a:effectRef>
-                        <a:fontRef idx="minor">
-                          <a:schemeClr val="tx1"/>
-                        </a:fontRef>
-                      </wps:style>
-                      <wps:bodyPr/>
-                    </wps:wsp>
-                  </a:graphicData>
-                </a:graphic>
-              </wp:anchor>
-            </w:drawing>
-          </mc:Choice>
-          <mc:Fallback>
-            <w:pict>
-              <v:line w14:anchorId="3E50D3F1" id="Straight Connector 2" o:spid="_x0000_s1026" style="position:absolute;z-index:251713024;visibility:visible;mso-wrap-style:square;mso-wrap-distance-left:9pt;mso-wrap-distance-top:0;mso-wrap-distance-right:9pt;mso-wrap-distance-bottom:0;mso-position-horizontal:absolute;mso-position-horizontal-relative:text;mso-position-vertical:absolute;mso-position-vertical-relative:text" from="-3.75pt,57.5pt" to="455.25pt,57.5pt" o:gfxdata="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" strokecolor="black [3213]"/>
-            </w:pict>
-          </mc:Fallback>
-        </mc:AlternateContent>
+        <w:pict>
+          <v:line id="Straight Connector 2" o:spid="_x0000_s1026" style="position:absolute;z-index:251713024;visibility:visible" from="-3.75pt,57.5pt" to="455.25pt,57.5pt" o:gfxdata="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" strokecolor="black [3213]"/>
+        </w:pict>
       </w:r>
       <w:r>
         <w:rPr>
@@ -385,7 +313,7 @@
           <w:szCs w:val="18"/>
           <w:lang w:val="en-US"/>
         </w:rPr>
-        <w:t>M.</w:t>
+        <w:t>M.Özcelikörs  &lt;mozcelikors@gmail.com&gt;</w:t>
       </w:r>
       <w:r>
         <w:rPr>
@@ -395,7 +323,8 @@
           <w:szCs w:val="18"/>
           <w:lang w:val="en-US"/>
         </w:rPr>
-        <w:t xml:space="preserve"> </w:t>
+        <w:br/>
+        <w:t xml:space="preserve">Supervision and Revision:      </w:t>
       </w:r>
       <w:r>
         <w:rPr>
@@ -405,7 +334,7 @@
           <w:szCs w:val="18"/>
           <w:lang w:val="en-US"/>
         </w:rPr>
-        <w:t>Özcelikörs  &lt;mozcelikors@gmail.com&gt;</w:t>
+        <w:tab/>
       </w:r>
       <w:r>
         <w:rPr>
@@ -415,8 +344,7 @@
           <w:szCs w:val="18"/>
           <w:lang w:val="en-US"/>
         </w:rPr>
-        <w:br/>
-        <w:t xml:space="preserve">Supervision and Revision:      </w:t>
+        <w:tab/>
       </w:r>
       <w:r>
         <w:rPr>
@@ -426,7 +354,7 @@
           <w:szCs w:val="18"/>
           <w:lang w:val="en-US"/>
         </w:rPr>
-        <w:tab/>
+        <w:t>R.Höttger</w:t>
       </w:r>
       <w:r>
         <w:rPr>
@@ -436,7 +364,7 @@
           <w:szCs w:val="18"/>
           <w:lang w:val="en-US"/>
         </w:rPr>
-        <w:tab/>
+        <w:t>&lt;Robert.hoettger@fh-dortmund.de&gt;</w:t>
       </w:r>
       <w:r>
         <w:rPr>
@@ -446,7 +374,7 @@
           <w:szCs w:val="18"/>
           <w:lang w:val="en-US"/>
         </w:rPr>
-        <w:t>R.</w:t>
+        <w:br/>
       </w:r>
       <w:r>
         <w:rPr>
@@ -456,7 +384,7 @@
           <w:szCs w:val="18"/>
           <w:lang w:val="en-US"/>
         </w:rPr>
-        <w:t xml:space="preserve"> </w:t>
+        <w:tab/>
       </w:r>
       <w:r>
         <w:rPr>
@@ -466,7 +394,7 @@
           <w:szCs w:val="18"/>
           <w:lang w:val="en-US"/>
         </w:rPr>
-        <w:t>Höttger</w:t>
+        <w:tab/>
       </w:r>
       <w:r>
         <w:rPr>
@@ -476,7 +404,7 @@
           <w:szCs w:val="18"/>
           <w:lang w:val="en-US"/>
         </w:rPr>
-        <w:t xml:space="preserve"> &lt;Robert.hoettger@fh-dortmund.de&gt;</w:t>
+        <w:tab/>
       </w:r>
       <w:r>
         <w:rPr>
@@ -486,8 +414,7 @@
           <w:szCs w:val="18"/>
           <w:lang w:val="en-US"/>
         </w:rPr>
-        <w:br/>
-        <w:t xml:space="preserve"> </w:t>
+        <w:tab/>
       </w:r>
       <w:r>
         <w:rPr>
@@ -507,7 +434,7 @@
           <w:szCs w:val="18"/>
           <w:lang w:val="en-US"/>
         </w:rPr>
-        <w:tab/>
+        <w:t>FH Dortmund - IDiAL Institute</w:t>
       </w:r>
       <w:r>
         <w:rPr>
@@ -517,46 +444,6 @@
           <w:szCs w:val="18"/>
           <w:lang w:val="en-US"/>
         </w:rPr>
-        <w:tab/>
-      </w:r>
-      <w:r>
-        <w:rPr>
-          <w:rFonts w:ascii="Helvetica" w:hAnsi="Helvetica"/>
-          <w:color w:val="A6A6A6" w:themeColor="background1" w:themeShade="A6"/>
-          <w:sz w:val="18"/>
-          <w:szCs w:val="18"/>
-          <w:lang w:val="en-US"/>
-        </w:rPr>
-        <w:tab/>
-      </w:r>
-      <w:r>
-        <w:rPr>
-          <w:rFonts w:ascii="Helvetica" w:hAnsi="Helvetica"/>
-          <w:color w:val="A6A6A6" w:themeColor="background1" w:themeShade="A6"/>
-          <w:sz w:val="18"/>
-          <w:szCs w:val="18"/>
-          <w:lang w:val="en-US"/>
-        </w:rPr>
-        <w:tab/>
-      </w:r>
-      <w:r>
-        <w:rPr>
-          <w:rFonts w:ascii="Helvetica" w:hAnsi="Helvetica"/>
-          <w:color w:val="A6A6A6" w:themeColor="background1" w:themeShade="A6"/>
-          <w:sz w:val="18"/>
-          <w:szCs w:val="18"/>
-          <w:lang w:val="en-US"/>
-        </w:rPr>
-        <w:t>FH Dortmund - IDiAL Institute</w:t>
-      </w:r>
-      <w:r>
-        <w:rPr>
-          <w:rFonts w:ascii="Helvetica" w:hAnsi="Helvetica"/>
-          <w:color w:val="A6A6A6" w:themeColor="background1" w:themeShade="A6"/>
-          <w:sz w:val="18"/>
-          <w:szCs w:val="18"/>
-          <w:lang w:val="en-US"/>
-        </w:rPr>
         <w:t xml:space="preserve"> – APP4MC rover</w:t>
       </w:r>
       <w:r>
@@ -597,10 +484,9 @@
       <w:r>
         <w:rPr>
           <w:noProof/>
-          <w:lang w:val="en-GB" w:eastAsia="en-GB"/>
         </w:rPr>
         <w:drawing>
-          <wp:inline distT="0" distB="0" distL="0" distR="0" wp14:anchorId="34DC569B" wp14:editId="03F3377A">
+          <wp:inline distT="0" distB="0" distL="0" distR="0">
             <wp:extent cx="5649362" cy="3847465"/>
             <wp:effectExtent l="0" t="0" r="0" b="0"/>
             <wp:docPr id="1" name="Picture 1" descr="C:\Users\Mustafa\Documents\Raspberry Pi\RoverWebpage\documentation\howitworks.png"/>
@@ -635,7 +521,7 @@
                     </a:ln>
                     <a:extLst>
                       <a:ext uri="{53640926-AAD7-44D8-BBD7-CCE9431645EC}">
-                        <a14:shadowObscured xmlns:a14="http://schemas.microsoft.com/office/drawing/2010/main"/>
+                        <a14:shadowObscured xmlns:a14="http://schemas.microsoft.com/office/drawing/2010/main" xmlns:wps="http://schemas.microsoft.com/office/word/2010/wordprocessingShape" xmlns:wpi="http://schemas.microsoft.com/office/word/2010/wordprocessingInk" xmlns:wpg="http://schemas.microsoft.com/office/word/2010/wordprocessingGroup" xmlns:w15="http://schemas.microsoft.com/office/word/2012/wordml" xmlns:w14="http://schemas.microsoft.com/office/word/2010/wordml" xmlns:w="http://schemas.openxmlformats.org/wordprocessingml/2006/main" xmlns:w10="urn:schemas-microsoft-com:office:word" xmlns:wp14="http://schemas.microsoft.com/office/word/2010/wordprocessingDrawing" xmlns:v="urn:schemas-microsoft-com:vml" xmlns:o="urn:schemas-microsoft-com:office:office" xmlns:mv="urn:schemas-microsoft-com:mac:vml" xmlns:mc="http://schemas.openxmlformats.org/markup-compatibility/2006" xmlns:mo="http://schemas.microsoft.com/office/mac/office/2008/main" xmlns:wpc="http://schemas.microsoft.com/office/word/2010/wordprocessingCanvas" xmlns=""/>
                       </a:ext>
                     </a:extLst>
                   </pic:spPr>
@@ -777,12 +663,6 @@
       </w:r>
       <w:r>
         <w:rPr>
-          <w:lang w:val="en-US"/>
-        </w:rPr>
-        <w:t xml:space="preserve"> </w:t>
-      </w:r>
-      <w:r>
-        <w:rPr>
           <w:rFonts w:ascii="Helvetica" w:hAnsi="Helvetica"/>
           <w:lang w:val="en-US"/>
         </w:rPr>
@@ -808,12 +688,6 @@
           <w:lang w:val="en-US"/>
         </w:rPr>
         <w:t xml:space="preserve"> the hotspot from PolarSys, use</w:t>
-      </w:r>
-      <w:r>
-        <w:rPr>
-          <w:lang w:val="en-US"/>
-        </w:rPr>
-        <w:t xml:space="preserve"> </w:t>
       </w:r>
     </w:p>
     <w:p>
@@ -989,13 +863,6 @@
           <w:lang w:val="en-US"/>
         </w:rPr>
         <w:t>go into shell and type</w:t>
-      </w:r>
-      <w:r>
-        <w:rPr>
-          <w:rFonts w:ascii="Helvetica" w:hAnsi="Helvetica"/>
-          <w:lang w:val="en-US"/>
-        </w:rPr>
-        <w:t xml:space="preserve"> </w:t>
       </w:r>
       <w:r>
         <w:rPr>
@@ -1031,10 +898,10 @@
       <w:tblPr>
         <w:tblStyle w:val="TableGrid"/>
         <w:tblW w:w="0" w:type="auto"/>
-        <w:tblLook w:val="04A0" w:firstRow="1" w:lastRow="0" w:firstColumn="1" w:lastColumn="0" w:noHBand="0" w:noVBand="1"/>
+        <w:tblLook w:val="04A0"/>
       </w:tblPr>
       <w:tblGrid>
-        <w:gridCol w:w="9060"/>
+        <w:gridCol w:w="9062"/>
       </w:tblGrid>
       <w:tr>
         <w:tc>
@@ -1111,10 +978,10 @@
       <w:tblPr>
         <w:tblStyle w:val="TableGrid"/>
         <w:tblW w:w="0" w:type="auto"/>
-        <w:tblLook w:val="04A0" w:firstRow="1" w:lastRow="0" w:firstColumn="1" w:lastColumn="0" w:noHBand="0" w:noVBand="1"/>
+        <w:tblLook w:val="04A0"/>
       </w:tblPr>
       <w:tblGrid>
-        <w:gridCol w:w="9060"/>
+        <w:gridCol w:w="9062"/>
       </w:tblGrid>
       <w:tr>
         <w:tc>
@@ -1183,13 +1050,6 @@
           <w:rFonts w:ascii="Helvetica" w:hAnsi="Helvetica"/>
           <w:lang w:val="en-US"/>
         </w:rPr>
-        <w:t xml:space="preserve"> </w:t>
-      </w:r>
-      <w:r>
-        <w:rPr>
-          <w:rFonts w:ascii="Helvetica" w:hAnsi="Helvetica"/>
-          <w:lang w:val="en-US"/>
-        </w:rPr>
         <w:t>the webpage should be located</w:t>
       </w:r>
       <w:r>
@@ -1247,10 +1107,10 @@
       <w:tblPr>
         <w:tblStyle w:val="TableGrid"/>
         <w:tblW w:w="0" w:type="auto"/>
-        <w:tblLook w:val="04A0" w:firstRow="1" w:lastRow="0" w:firstColumn="1" w:lastColumn="0" w:noHBand="0" w:noVBand="1"/>
+        <w:tblLook w:val="04A0"/>
       </w:tblPr>
       <w:tblGrid>
-        <w:gridCol w:w="9060"/>
+        <w:gridCol w:w="9062"/>
       </w:tblGrid>
       <w:tr>
         <w:tc>
@@ -1334,10 +1194,10 @@
       <w:tblPr>
         <w:tblStyle w:val="TableGrid"/>
         <w:tblW w:w="0" w:type="auto"/>
-        <w:tblLook w:val="04A0" w:firstRow="1" w:lastRow="0" w:firstColumn="1" w:lastColumn="0" w:noHBand="0" w:noVBand="1"/>
+        <w:tblLook w:val="04A0"/>
       </w:tblPr>
       <w:tblGrid>
-        <w:gridCol w:w="9060"/>
+        <w:gridCol w:w="9062"/>
       </w:tblGrid>
       <w:tr>
         <w:tc>
@@ -1469,10 +1329,10 @@
       <w:tblPr>
         <w:tblStyle w:val="TableGrid"/>
         <w:tblW w:w="0" w:type="auto"/>
-        <w:tblLook w:val="04A0" w:firstRow="1" w:lastRow="0" w:firstColumn="1" w:lastColumn="0" w:noHBand="0" w:noVBand="1"/>
+        <w:tblLook w:val="04A0"/>
       </w:tblPr>
       <w:tblGrid>
-        <w:gridCol w:w="9060"/>
+        <w:gridCol w:w="9062"/>
       </w:tblGrid>
       <w:tr>
         <w:tc>
@@ -1622,13 +1482,6 @@
       </w:r>
       <w:r>
         <w:rPr>
-          <w:rFonts w:ascii="Helvetica" w:hAnsi="Helvetica"/>
-          <w:lang w:val="en-US"/>
-        </w:rPr>
-        <w:t xml:space="preserve"> </w:t>
-      </w:r>
-      <w:r>
-        <w:rPr>
           <w:rFonts w:ascii="Courier" w:hAnsi="Courier"/>
           <w:color w:val="1F497D" w:themeColor="text2"/>
           <w:lang w:val="en-US"/>
@@ -1641,7 +1494,7 @@
           <w:color w:val="1F497D" w:themeColor="text2"/>
           <w:lang w:val="en-US"/>
         </w:rPr>
-        <w:t xml:space="preserve"> &gt; Ctrl + S &gt; Enter &gt; Ctrl + X &gt; K &gt; Enter</w:t>
+        <w:t>&gt; Ctrl + S &gt; Enter &gt; Ctrl + X &gt; K &gt; Enter</w:t>
       </w:r>
       <w:r>
         <w:rPr>
@@ -1655,10 +1508,10 @@
       <w:tblPr>
         <w:tblStyle w:val="TableGrid"/>
         <w:tblW w:w="0" w:type="auto"/>
-        <w:tblLook w:val="04A0" w:firstRow="1" w:lastRow="0" w:firstColumn="1" w:lastColumn="0" w:noHBand="0" w:noVBand="1"/>
+        <w:tblLook w:val="04A0"/>
       </w:tblPr>
       <w:tblGrid>
-        <w:gridCol w:w="9060"/>
+        <w:gridCol w:w="9062"/>
       </w:tblGrid>
       <w:tr>
         <w:tc>
@@ -1764,21 +1617,7 @@
           <w:rFonts w:ascii="Helvetica" w:hAnsi="Helvetica"/>
           <w:lang w:val="en-US"/>
         </w:rPr>
-        <w:t>,</w:t>
-      </w:r>
-      <w:r>
-        <w:rPr>
-          <w:rFonts w:ascii="Helvetica" w:hAnsi="Helvetica"/>
-          <w:lang w:val="en-US"/>
-        </w:rPr>
-        <w:t xml:space="preserve"> </w:t>
-      </w:r>
-      <w:r>
-        <w:rPr>
-          <w:rFonts w:ascii="Helvetica" w:hAnsi="Helvetica"/>
-          <w:lang w:val="en-US"/>
-        </w:rPr>
-        <w:t xml:space="preserve">extract it, and </w:t>
+        <w:t xml:space="preserve">,extract it, and </w:t>
       </w:r>
       <w:r>
         <w:rPr>
@@ -1806,10 +1645,10 @@
       <w:tblPr>
         <w:tblStyle w:val="TableGrid"/>
         <w:tblW w:w="0" w:type="auto"/>
-        <w:tblLook w:val="04A0" w:firstRow="1" w:lastRow="0" w:firstColumn="1" w:lastColumn="0" w:noHBand="0" w:noVBand="1"/>
+        <w:tblLook w:val="04A0"/>
       </w:tblPr>
       <w:tblGrid>
-        <w:gridCol w:w="9060"/>
+        <w:gridCol w:w="9062"/>
       </w:tblGrid>
       <w:tr>
         <w:tc>
@@ -1977,10 +1816,10 @@
         <w:tblStyle w:val="TableGrid"/>
         <w:tblW w:w="0" w:type="auto"/>
         <w:shd w:val="clear" w:color="auto" w:fill="F2F2F2" w:themeFill="background1" w:themeFillShade="F2"/>
-        <w:tblLook w:val="04A0" w:firstRow="1" w:lastRow="0" w:firstColumn="1" w:lastColumn="0" w:noHBand="0" w:noVBand="1"/>
+        <w:tblLook w:val="04A0"/>
       </w:tblPr>
       <w:tblGrid>
-        <w:gridCol w:w="9060"/>
+        <w:gridCol w:w="9062"/>
       </w:tblGrid>
       <w:tr>
         <w:tc>
@@ -2124,13 +1963,6 @@
         </w:rPr>
         <w:t>.</w:t>
       </w:r>
-      <w:r>
-        <w:rPr>
-          <w:rFonts w:ascii="Helvetica" w:hAnsi="Helvetica"/>
-          <w:lang w:val="en-US"/>
-        </w:rPr>
-        <w:t xml:space="preserve"> </w:t>
-      </w:r>
     </w:p>
     <w:p>
       <w:pPr>
@@ -2194,7 +2026,7 @@
       <w:tblPr>
         <w:tblStyle w:val="TableGrid"/>
         <w:tblW w:w="9029" w:type="dxa"/>
-        <w:tblLook w:val="04A0" w:firstRow="1" w:lastRow="0" w:firstColumn="1" w:lastColumn="0" w:noHBand="0" w:noVBand="1"/>
+        <w:tblLook w:val="04A0"/>
       </w:tblPr>
       <w:tblGrid>
         <w:gridCol w:w="9029"/>
@@ -2293,13 +2125,6 @@
           <w:rFonts w:ascii="Helvetica" w:hAnsi="Helvetica"/>
           <w:lang w:val="en-US"/>
         </w:rPr>
-        <w:t xml:space="preserve"> </w:t>
-      </w:r>
-      <w:r>
-        <w:rPr>
-          <w:rFonts w:ascii="Helvetica" w:hAnsi="Helvetica"/>
-          <w:lang w:val="en-US"/>
-        </w:rPr>
         <w:t xml:space="preserve">Installation of the Streamer requires a </w:t>
       </w:r>
       <w:r>
@@ -2351,6 +2176,7 @@
       <w:r>
         <w:rPr>
           <w:rFonts w:ascii="Helvetica" w:hAnsi="Helvetica"/>
+          <w:i/>
           <w:lang w:val="en-US"/>
         </w:rPr>
         <w:t xml:space="preserve"> </w:t>
@@ -2395,10 +2221,10 @@
       <w:tblPr>
         <w:tblStyle w:val="TableGrid"/>
         <w:tblW w:w="0" w:type="auto"/>
-        <w:tblLook w:val="04A0" w:firstRow="1" w:lastRow="0" w:firstColumn="1" w:lastColumn="0" w:noHBand="0" w:noVBand="1"/>
+        <w:tblLook w:val="04A0"/>
       </w:tblPr>
       <w:tblGrid>
-        <w:gridCol w:w="9060"/>
+        <w:gridCol w:w="9062"/>
       </w:tblGrid>
       <w:tr>
         <w:tc>
@@ -2420,23 +2246,15 @@
                 <w:color w:val="1F497D" w:themeColor="text2"/>
                 <w:lang w:val="en-US"/>
               </w:rPr>
-              <w:t>cd /var/www/html/camerastuff</w:t>
-            </w:r>
-            <w:r>
-              <w:rPr>
-                <w:rFonts w:ascii="Courier" w:hAnsi="Courier"/>
-                <w:color w:val="1F497D" w:themeColor="text2"/>
-                <w:lang w:val="en-US"/>
-              </w:rPr>
-              <w:t xml:space="preserve"> </w:t>
-            </w:r>
-            <w:r>
-              <w:rPr>
-                <w:rFonts w:ascii="Courier" w:hAnsi="Courier" w:cs="Courier New"/>
-                <w:color w:val="1F497D" w:themeColor="text2"/>
-                <w:lang w:val="en-US"/>
-              </w:rPr>
-              <w:t>\newmjpg-streamer\mjpg-streamer\mjpg-streamer-experimental</w:t>
+              <w:t>cd /var/www/html/camerastuff/newmjpg-streamer/mjpg-streamer/</w:t>
+            </w:r>
+            <w:r>
+              <w:rPr>
+                <w:rFonts w:ascii="Courier" w:hAnsi="Courier" w:cs="Courier New"/>
+                <w:color w:val="1F497D" w:themeColor="text2"/>
+                <w:lang w:val="en-US"/>
+              </w:rPr>
+              <w:t>mjpg-streamer-experimental</w:t>
             </w:r>
             <w:r>
               <w:rPr>
@@ -2480,10 +2298,10 @@
       <w:tblPr>
         <w:tblStyle w:val="TableGrid"/>
         <w:tblW w:w="0" w:type="auto"/>
-        <w:tblLook w:val="04A0" w:firstRow="1" w:lastRow="0" w:firstColumn="1" w:lastColumn="0" w:noHBand="0" w:noVBand="1"/>
+        <w:tblLook w:val="04A0"/>
       </w:tblPr>
       <w:tblGrid>
-        <w:gridCol w:w="9060"/>
+        <w:gridCol w:w="9062"/>
       </w:tblGrid>
       <w:tr>
         <w:tc>
@@ -2584,10 +2402,10 @@
       <w:tblPr>
         <w:tblStyle w:val="TableGrid"/>
         <w:tblW w:w="0" w:type="auto"/>
-        <w:tblLook w:val="04A0" w:firstRow="1" w:lastRow="0" w:firstColumn="1" w:lastColumn="0" w:noHBand="0" w:noVBand="1"/>
+        <w:tblLook w:val="04A0"/>
       </w:tblPr>
       <w:tblGrid>
-        <w:gridCol w:w="9060"/>
+        <w:gridCol w:w="9062"/>
       </w:tblGrid>
       <w:tr>
         <w:tc>
@@ -2669,10 +2487,10 @@
       <w:tblPr>
         <w:tblStyle w:val="TableGrid"/>
         <w:tblW w:w="0" w:type="auto"/>
-        <w:tblLook w:val="04A0" w:firstRow="1" w:lastRow="0" w:firstColumn="1" w:lastColumn="0" w:noHBand="0" w:noVBand="1"/>
+        <w:tblLook w:val="04A0"/>
       </w:tblPr>
       <w:tblGrid>
-        <w:gridCol w:w="9060"/>
+        <w:gridCol w:w="9062"/>
       </w:tblGrid>
       <w:tr>
         <w:tc>
@@ -2734,21 +2552,7 @@
           <w:rFonts w:ascii="Helvetica" w:hAnsi="Helvetica"/>
           <w:lang w:val="en-US"/>
         </w:rPr>
-        <w:t>Finally,</w:t>
-      </w:r>
-      <w:r>
-        <w:rPr>
-          <w:rFonts w:ascii="Helvetica" w:hAnsi="Helvetica"/>
-          <w:lang w:val="en-US"/>
-        </w:rPr>
-        <w:t xml:space="preserve"> </w:t>
-      </w:r>
-      <w:r>
-        <w:rPr>
-          <w:rFonts w:ascii="Helvetica" w:hAnsi="Helvetica"/>
-          <w:lang w:val="en-US"/>
-        </w:rPr>
-        <w:t>the camera can be tested</w:t>
+        <w:t>Finally,the camera can be tested</w:t>
       </w:r>
       <w:r>
         <w:rPr>
@@ -2762,21 +2566,7 @@
           <w:rFonts w:ascii="Helvetica" w:hAnsi="Helvetica"/>
           <w:lang w:val="en-US"/>
         </w:rPr>
-        <w:t>With the following command (if there are no errors)</w:t>
-      </w:r>
-      <w:r>
-        <w:rPr>
-          <w:rFonts w:ascii="Helvetica" w:hAnsi="Helvetica"/>
-          <w:lang w:val="en-US"/>
-        </w:rPr>
-        <w:t xml:space="preserve"> </w:t>
-      </w:r>
-      <w:r>
-        <w:rPr>
-          <w:rFonts w:ascii="Helvetica" w:hAnsi="Helvetica"/>
-          <w:lang w:val="en-US"/>
-        </w:rPr>
-        <w:t>the</w:t>
+        <w:t>With the following command (if there are no errors)the</w:t>
       </w:r>
       <w:r>
         <w:rPr>
@@ -2798,10 +2588,10 @@
         <w:tblStyle w:val="TableGrid"/>
         <w:tblW w:w="0" w:type="auto"/>
         <w:shd w:val="clear" w:color="auto" w:fill="F2F2F2" w:themeFill="background1" w:themeFillShade="F2"/>
-        <w:tblLook w:val="04A0" w:firstRow="1" w:lastRow="0" w:firstColumn="1" w:lastColumn="0" w:noHBand="0" w:noVBand="1"/>
+        <w:tblLook w:val="04A0"/>
       </w:tblPr>
       <w:tblGrid>
-        <w:gridCol w:w="9060"/>
+        <w:gridCol w:w="9062"/>
       </w:tblGrid>
       <w:tr>
         <w:tc>
@@ -2824,23 +2614,7 @@
                 <w:color w:val="1F497D" w:themeColor="text2"/>
                 <w:lang w:val="en-US"/>
               </w:rPr>
-              <w:t>sudo bash /var/www/html/camerastuff/</w:t>
-            </w:r>
-            <w:r>
-              <w:rPr>
-                <w:rFonts w:ascii="Courier" w:hAnsi="Courier"/>
-                <w:color w:val="1F497D" w:themeColor="text2"/>
-                <w:lang w:val="en-US"/>
-              </w:rPr>
-              <w:t xml:space="preserve"> </w:t>
-            </w:r>
-            <w:r>
-              <w:rPr>
-                <w:rFonts w:ascii="Courier" w:hAnsi="Courier" w:cs="Courier New"/>
-                <w:color w:val="1F497D" w:themeColor="text2"/>
-                <w:lang w:val="en-US"/>
-              </w:rPr>
-              <w:t>webcam_stream_start_from_rpi_camera.bash</w:t>
+              <w:t>sudo bash /var/www/html/camerastuff/webcam_stream_start_from_rpi_camera.bash</w:t>
             </w:r>
           </w:p>
         </w:tc>
@@ -2898,10 +2672,10 @@
       <w:tblPr>
         <w:tblStyle w:val="TableGrid"/>
         <w:tblW w:w="0" w:type="auto"/>
-        <w:tblLook w:val="04A0" w:firstRow="1" w:lastRow="0" w:firstColumn="1" w:lastColumn="0" w:noHBand="0" w:noVBand="1"/>
+        <w:tblLook w:val="04A0"/>
       </w:tblPr>
       <w:tblGrid>
-        <w:gridCol w:w="9060"/>
+        <w:gridCol w:w="9062"/>
       </w:tblGrid>
       <w:tr>
         <w:tc>
@@ -2969,12 +2743,18 @@
     <w:p>
       <w:pPr>
         <w:spacing w:after="0" w:line="0" w:lineRule="atLeast"/>
-        <w:jc w:val="both"/>
-        <w:rPr>
-          <w:rFonts w:ascii="Helvetica" w:hAnsi="Helvetica"/>
-          <w:lang w:val="en-US"/>
-        </w:rPr>
-      </w:pPr>
+        <w:rPr>
+          <w:rFonts w:ascii="Helvetica" w:hAnsi="Helvetica"/>
+          <w:lang w:val="en-US"/>
+        </w:rPr>
+      </w:pPr>
+      <w:r>
+        <w:rPr>
+          <w:rFonts w:ascii="Helvetica" w:hAnsi="Helvetica"/>
+          <w:lang w:val="en-US"/>
+        </w:rPr>
+        <w:br/>
+      </w:r>
       <w:r>
         <w:rPr>
           <w:rFonts w:ascii="Helvetica" w:hAnsi="Helvetica"/>
@@ -3013,10 +2793,11 @@
       </w:r>
       <w:r>
         <w:rPr>
-          <w:rFonts w:ascii="Helvetica" w:hAnsi="Helvetica"/>
-          <w:lang w:val="en-US"/>
-        </w:rPr>
-        <w:t xml:space="preserve"> </w:t>
+          <w:rFonts w:ascii="Courier" w:hAnsi="Courier"/>
+          <w:color w:val="1F497D" w:themeColor="text2"/>
+          <w:lang w:val="en-US"/>
+        </w:rPr>
+        <w:t xml:space="preserve">/jqueryControl.php </w:t>
       </w:r>
       <w:r>
         <w:rPr>
@@ -3123,10 +2904,10 @@
         <w:tblStyle w:val="TableGrid"/>
         <w:tblW w:w="0" w:type="auto"/>
         <w:shd w:val="clear" w:color="auto" w:fill="F2F2F2" w:themeFill="background1" w:themeFillShade="F2"/>
-        <w:tblLook w:val="04A0" w:firstRow="1" w:lastRow="0" w:firstColumn="1" w:lastColumn="0" w:noHBand="0" w:noVBand="1"/>
+        <w:tblLook w:val="04A0"/>
       </w:tblPr>
       <w:tblGrid>
-        <w:gridCol w:w="9060"/>
+        <w:gridCol w:w="9062"/>
       </w:tblGrid>
       <w:tr>
         <w:tc>
@@ -3206,13 +2987,6 @@
       <w:r>
         <w:rPr>
           <w:rFonts w:ascii="Helvetica" w:hAnsi="Helvetica"/>
-          <w:lang w:val="en-US"/>
-        </w:rPr>
-        <w:t xml:space="preserve"> </w:t>
-      </w:r>
-      <w:r>
-        <w:rPr>
-          <w:rFonts w:ascii="Helvetica" w:hAnsi="Helvetica"/>
           <w:b/>
           <w:lang w:val="en-US"/>
         </w:rPr>
@@ -3227,7 +3001,7 @@
       </w:r>
       <w:r>
         <w:rPr>
-          <w:rFonts w:ascii="Helvetica" w:hAnsi="Helvetica" w:cs="Courier New"/>
+          <w:rFonts w:ascii="Helvetica" w:hAnsi="Helvetica"/>
           <w:lang w:val="en-US"/>
         </w:rPr>
         <w:t xml:space="preserve"> </w:t>
@@ -3259,10 +3033,10 @@
         <w:tblStyle w:val="TableGrid"/>
         <w:tblW w:w="0" w:type="auto"/>
         <w:shd w:val="clear" w:color="auto" w:fill="F2F2F2" w:themeFill="background1" w:themeFillShade="F2"/>
-        <w:tblLook w:val="04A0" w:firstRow="1" w:lastRow="0" w:firstColumn="1" w:lastColumn="0" w:noHBand="0" w:noVBand="1"/>
+        <w:tblLook w:val="04A0"/>
       </w:tblPr>
       <w:tblGrid>
-        <w:gridCol w:w="9060"/>
+        <w:gridCol w:w="9062"/>
       </w:tblGrid>
       <w:tr>
         <w:tc>
@@ -3312,23 +3086,7 @@
                 <w:lang w:val="en-US"/>
               </w:rPr>
               <w:br/>
-              <w:t>sudo bash /var/www/html/camerastuff/</w:t>
-            </w:r>
-            <w:r>
-              <w:rPr>
-                <w:rFonts w:ascii="Courier" w:hAnsi="Courier"/>
-                <w:color w:val="1F497D" w:themeColor="text2"/>
-                <w:lang w:val="en-US"/>
-              </w:rPr>
-              <w:t xml:space="preserve"> </w:t>
-            </w:r>
-            <w:r>
-              <w:rPr>
-                <w:rFonts w:ascii="Courier" w:hAnsi="Courier" w:cs="Courier New"/>
-                <w:color w:val="1F497D" w:themeColor="text2"/>
-                <w:lang w:val="en-US"/>
-              </w:rPr>
-              <w:t>webcam_stream_start_from_rpi_camera.sh  &amp;</w:t>
+              <w:t>sudo bash /var/www/html/camerastuff/webcam_stream_start_from_rpi_camera.sh  &amp;</w:t>
             </w:r>
           </w:p>
         </w:tc>
@@ -3388,21 +3146,7 @@
           <w:rFonts w:ascii="Helvetica" w:hAnsi="Helvetica"/>
           <w:lang w:val="en-US"/>
         </w:rPr>
-        <w:t>Since the rover does not yet consider the webpage commands,</w:t>
-      </w:r>
-      <w:r>
-        <w:rPr>
-          <w:rFonts w:ascii="Helvetica" w:hAnsi="Helvetica"/>
-          <w:lang w:val="en-US"/>
-        </w:rPr>
-        <w:t xml:space="preserve"> </w:t>
-      </w:r>
-      <w:r>
-        <w:rPr>
-          <w:rFonts w:ascii="Helvetica" w:hAnsi="Helvetica"/>
-          <w:lang w:val="en-US"/>
-        </w:rPr>
-        <w:t>the</w:t>
+        <w:t>Since the rover does not yet consider the webpage commands,the</w:t>
       </w:r>
       <w:r>
         <w:rPr>
@@ -3468,16 +3212,23 @@
           <w:lang w:val="en-US"/>
         </w:rPr>
         <w:t xml:space="preserve"> following task function:</w:t>
+      </w:r>
+      <w:r>
+        <w:rPr>
+          <w:rFonts w:ascii="Helvetica" w:hAnsi="Helvetica"/>
+          <w:lang w:val="en-US"/>
+        </w:rPr>
+        <w:br/>
       </w:r>
     </w:p>
     <w:tbl>
       <w:tblPr>
         <w:tblStyle w:val="TableGrid"/>
         <w:tblW w:w="0" w:type="auto"/>
-        <w:tblLook w:val="04A0" w:firstRow="1" w:lastRow="0" w:firstColumn="1" w:lastColumn="0" w:noHBand="0" w:noVBand="1"/>
+        <w:tblLook w:val="04A0"/>
       </w:tblPr>
       <w:tblGrid>
-        <w:gridCol w:w="9060"/>
+        <w:gridCol w:w="9062"/>
       </w:tblGrid>
       <w:tr>
         <w:tc>
@@ -4454,8 +4205,8 @@
 </file>
 
 <file path=word/endnotes.xml><?xml version="1.0" encoding="utf-8"?>
-<w:endnotes xmlns:wpc="http://schemas.microsoft.com/office/word/2010/wordprocessingCanvas" xmlns:mo="http://schemas.microsoft.com/office/mac/office/2008/main" xmlns:mc="http://schemas.openxmlformats.org/markup-compatibility/2006" xmlns:mv="urn:schemas-microsoft-com:mac:vml" xmlns:o="urn:schemas-microsoft-com:office:office" xmlns:r="http://schemas.openxmlformats.org/officeDocument/2006/relationships" xmlns:m="http://schemas.openxmlformats.org/officeDocument/2006/math" xmlns:v="urn:schemas-microsoft-com:vml" xmlns:wp14="http://schemas.microsoft.com/office/word/2010/wordprocessingDrawing" xmlns:wp="http://schemas.openxmlformats.org/drawingml/2006/wordprocessingDrawing" xmlns:w10="urn:schemas-microsoft-com:office:word" xmlns:w="http://schemas.openxmlformats.org/wordprocessingml/2006/main" xmlns:w14="http://schemas.microsoft.com/office/word/2010/wordml" xmlns:w15="http://schemas.microsoft.com/office/word/2012/wordml" xmlns:wpg="http://schemas.microsoft.com/office/word/2010/wordprocessingGroup" xmlns:wpi="http://schemas.microsoft.com/office/word/2010/wordprocessingInk" xmlns:wne="http://schemas.microsoft.com/office/word/2006/wordml" xmlns:wps="http://schemas.microsoft.com/office/word/2010/wordprocessingShape" mc:Ignorable="w14 w15 wp14">
-  <w:endnote w:type="separator" w:id="-1">
+<w:endnotes xmlns:ve="http://schemas.openxmlformats.org/markup-compatibility/2006" xmlns:o="urn:schemas-microsoft-com:office:office" xmlns:r="http://schemas.openxmlformats.org/officeDocument/2006/relationships" xmlns:m="http://schemas.openxmlformats.org/officeDocument/2006/math" xmlns:v="urn:schemas-microsoft-com:vml" xmlns:wp="http://schemas.openxmlformats.org/drawingml/2006/wordprocessingDrawing" xmlns:w10="urn:schemas-microsoft-com:office:word" xmlns:w="http://schemas.openxmlformats.org/wordprocessingml/2006/main" xmlns:wne="http://schemas.microsoft.com/office/word/2006/wordml">
+  <w:endnote w:type="separator" w:id="0">
     <w:p>
       <w:pPr>
         <w:spacing w:after="0" w:line="240" w:lineRule="auto"/>
@@ -4465,7 +4216,7 @@
       </w:r>
     </w:p>
   </w:endnote>
-  <w:endnote w:type="continuationSeparator" w:id="0">
+  <w:endnote w:type="continuationSeparator" w:id="1">
     <w:p>
       <w:pPr>
         <w:spacing w:after="0" w:line="240" w:lineRule="auto"/>
@@ -4479,7 +4230,7 @@
 </file>
 
 <file path=word/footer1.xml><?xml version="1.0" encoding="utf-8"?>
-<w:ftr xmlns:wpc="http://schemas.microsoft.com/office/word/2010/wordprocessingCanvas" xmlns:mo="http://schemas.microsoft.com/office/mac/office/2008/main" xmlns:mc="http://schemas.openxmlformats.org/markup-compatibility/2006" xmlns:mv="urn:schemas-microsoft-com:mac:vml" xmlns:o="urn:schemas-microsoft-com:office:office" xmlns:r="http://schemas.openxmlformats.org/officeDocument/2006/relationships" xmlns:m="http://schemas.openxmlformats.org/officeDocument/2006/math" xmlns:v="urn:schemas-microsoft-com:vml" xmlns:wp14="http://schemas.microsoft.com/office/word/2010/wordprocessingDrawing" xmlns:wp="http://schemas.openxmlformats.org/drawingml/2006/wordprocessingDrawing" xmlns:w10="urn:schemas-microsoft-com:office:word" xmlns:w="http://schemas.openxmlformats.org/wordprocessingml/2006/main" xmlns:w14="http://schemas.microsoft.com/office/word/2010/wordml" xmlns:w15="http://schemas.microsoft.com/office/word/2012/wordml" xmlns:wpg="http://schemas.microsoft.com/office/word/2010/wordprocessingGroup" xmlns:wpi="http://schemas.microsoft.com/office/word/2010/wordprocessingInk" xmlns:wne="http://schemas.microsoft.com/office/word/2006/wordml" xmlns:wps="http://schemas.microsoft.com/office/word/2010/wordprocessingShape" mc:Ignorable="w14 w15 wp14">
+<w:ftr xmlns:ve="http://schemas.openxmlformats.org/markup-compatibility/2006" xmlns:o="urn:schemas-microsoft-com:office:office" xmlns:r="http://schemas.openxmlformats.org/officeDocument/2006/relationships" xmlns:m="http://schemas.openxmlformats.org/officeDocument/2006/math" xmlns:v="urn:schemas-microsoft-com:vml" xmlns:wp="http://schemas.openxmlformats.org/drawingml/2006/wordprocessingDrawing" xmlns:w10="urn:schemas-microsoft-com:office:word" xmlns:w="http://schemas.openxmlformats.org/wordprocessingml/2006/main" xmlns:wne="http://schemas.microsoft.com/office/word/2006/wordml">
   <w:p>
     <w:pPr>
       <w:pStyle w:val="Footer"/>
@@ -4517,7 +4268,7 @@
 </file>
 
 <file path=word/footer2.xml><?xml version="1.0" encoding="utf-8"?>
-<w:ftr xmlns:wpc="http://schemas.microsoft.com/office/word/2010/wordprocessingCanvas" xmlns:mo="http://schemas.microsoft.com/office/mac/office/2008/main" xmlns:mc="http://schemas.openxmlformats.org/markup-compatibility/2006" xmlns:mv="urn:schemas-microsoft-com:mac:vml" xmlns:o="urn:schemas-microsoft-com:office:office" xmlns:r="http://schemas.openxmlformats.org/officeDocument/2006/relationships" xmlns:m="http://schemas.openxmlformats.org/officeDocument/2006/math" xmlns:v="urn:schemas-microsoft-com:vml" xmlns:wp14="http://schemas.microsoft.com/office/word/2010/wordprocessingDrawing" xmlns:wp="http://schemas.openxmlformats.org/drawingml/2006/wordprocessingDrawing" xmlns:w10="urn:schemas-microsoft-com:office:word" xmlns:w="http://schemas.openxmlformats.org/wordprocessingml/2006/main" xmlns:w14="http://schemas.microsoft.com/office/word/2010/wordml" xmlns:w15="http://schemas.microsoft.com/office/word/2012/wordml" xmlns:wpg="http://schemas.microsoft.com/office/word/2010/wordprocessingGroup" xmlns:wpi="http://schemas.microsoft.com/office/word/2010/wordprocessingInk" xmlns:wne="http://schemas.microsoft.com/office/word/2006/wordml" xmlns:wps="http://schemas.microsoft.com/office/word/2010/wordprocessingShape" mc:Ignorable="w14 w15 wp14">
+<w:ftr xmlns:ve="http://schemas.openxmlformats.org/markup-compatibility/2006" xmlns:o="urn:schemas-microsoft-com:office:office" xmlns:r="http://schemas.openxmlformats.org/officeDocument/2006/relationships" xmlns:m="http://schemas.openxmlformats.org/officeDocument/2006/math" xmlns:v="urn:schemas-microsoft-com:vml" xmlns:wp="http://schemas.openxmlformats.org/drawingml/2006/wordprocessingDrawing" xmlns:w10="urn:schemas-microsoft-com:office:word" xmlns:w="http://schemas.openxmlformats.org/wordprocessingml/2006/main" xmlns:wne="http://schemas.microsoft.com/office/word/2006/wordml">
   <w:p>
     <w:pPr>
       <w:pStyle w:val="Footer"/>
@@ -4617,8 +4368,8 @@
 </file>
 
 <file path=word/footnotes.xml><?xml version="1.0" encoding="utf-8"?>
-<w:footnotes xmlns:wpc="http://schemas.microsoft.com/office/word/2010/wordprocessingCanvas" xmlns:mo="http://schemas.microsoft.com/office/mac/office/2008/main" xmlns:mc="http://schemas.openxmlformats.org/markup-compatibility/2006" xmlns:mv="urn:schemas-microsoft-com:mac:vml" xmlns:o="urn:schemas-microsoft-com:office:office" xmlns:r="http://schemas.openxmlformats.org/officeDocument/2006/relationships" xmlns:m="http://schemas.openxmlformats.org/officeDocument/2006/math" xmlns:v="urn:schemas-microsoft-com:vml" xmlns:wp14="http://schemas.microsoft.com/office/word/2010/wordprocessingDrawing" xmlns:wp="http://schemas.openxmlformats.org/drawingml/2006/wordprocessingDrawing" xmlns:w10="urn:schemas-microsoft-com:office:word" xmlns:w="http://schemas.openxmlformats.org/wordprocessingml/2006/main" xmlns:w14="http://schemas.microsoft.com/office/word/2010/wordml" xmlns:w15="http://schemas.microsoft.com/office/word/2012/wordml" xmlns:wpg="http://schemas.microsoft.com/office/word/2010/wordprocessingGroup" xmlns:wpi="http://schemas.microsoft.com/office/word/2010/wordprocessingInk" xmlns:wne="http://schemas.microsoft.com/office/word/2006/wordml" xmlns:wps="http://schemas.microsoft.com/office/word/2010/wordprocessingShape" mc:Ignorable="w14 w15 wp14">
-  <w:footnote w:type="separator" w:id="-1">
+<w:footnotes xmlns:ve="http://schemas.openxmlformats.org/markup-compatibility/2006" xmlns:o="urn:schemas-microsoft-com:office:office" xmlns:r="http://schemas.openxmlformats.org/officeDocument/2006/relationships" xmlns:m="http://schemas.openxmlformats.org/officeDocument/2006/math" xmlns:v="urn:schemas-microsoft-com:vml" xmlns:wp="http://schemas.openxmlformats.org/drawingml/2006/wordprocessingDrawing" xmlns:w10="urn:schemas-microsoft-com:office:word" xmlns:w="http://schemas.openxmlformats.org/wordprocessingml/2006/main" xmlns:wne="http://schemas.microsoft.com/office/word/2006/wordml">
+  <w:footnote w:type="separator" w:id="0">
     <w:p>
       <w:pPr>
         <w:spacing w:after="0" w:line="240" w:lineRule="auto"/>
@@ -4628,7 +4379,7 @@
       </w:r>
     </w:p>
   </w:footnote>
-  <w:footnote w:type="continuationSeparator" w:id="0">
+  <w:footnote w:type="continuationSeparator" w:id="1">
     <w:p>
       <w:pPr>
         <w:spacing w:after="0" w:line="240" w:lineRule="auto"/>
@@ -4642,7 +4393,7 @@
 </file>
 
 <file path=word/styles.xml><?xml version="1.0" encoding="utf-8"?>
-<w:styles xmlns:mc="http://schemas.openxmlformats.org/markup-compatibility/2006" xmlns:r="http://schemas.openxmlformats.org/officeDocument/2006/relationships" xmlns:w="http://schemas.openxmlformats.org/wordprocessingml/2006/main" xmlns:w14="http://schemas.microsoft.com/office/word/2010/wordml" xmlns:w15="http://schemas.microsoft.com/office/word/2012/wordml" mc:Ignorable="w14 w15">
+<w:styles xmlns:r="http://schemas.openxmlformats.org/officeDocument/2006/relationships" xmlns:w="http://schemas.openxmlformats.org/wordprocessingml/2006/main">
   <w:docDefaults>
     <w:rPrDefault>
       <w:rPr>
@@ -4658,389 +4409,144 @@
       </w:pPr>
     </w:pPrDefault>
   </w:docDefaults>
-  <w:latentStyles w:defLockedState="0" w:defUIPriority="99" w:defSemiHidden="0" w:defUnhideWhenUsed="0" w:defQFormat="0" w:count="382">
-    <w:lsdException w:name="Normal" w:uiPriority="0" w:qFormat="1"/>
-    <w:lsdException w:name="heading 1" w:uiPriority="9" w:qFormat="1"/>
-    <w:lsdException w:name="heading 2" w:semiHidden="1" w:uiPriority="9" w:unhideWhenUsed="1" w:qFormat="1"/>
-    <w:lsdException w:name="heading 3" w:semiHidden="1" w:uiPriority="9" w:unhideWhenUsed="1" w:qFormat="1"/>
-    <w:lsdException w:name="heading 4" w:semiHidden="1" w:uiPriority="9" w:unhideWhenUsed="1" w:qFormat="1"/>
-    <w:lsdException w:name="heading 5" w:semiHidden="1" w:uiPriority="9" w:unhideWhenUsed="1" w:qFormat="1"/>
-    <w:lsdException w:name="heading 6" w:semiHidden="1" w:uiPriority="9" w:unhideWhenUsed="1" w:qFormat="1"/>
-    <w:lsdException w:name="heading 7" w:semiHidden="1" w:uiPriority="9" w:unhideWhenUsed="1" w:qFormat="1"/>
-    <w:lsdException w:name="heading 8" w:semiHidden="1" w:uiPriority="9" w:unhideWhenUsed="1" w:qFormat="1"/>
-    <w:lsdException w:name="heading 9" w:semiHidden="1" w:uiPriority="9" w:unhideWhenUsed="1" w:qFormat="1"/>
-    <w:lsdException w:name="index 1" w:semiHidden="1" w:unhideWhenUsed="1"/>
-    <w:lsdException w:name="index 2" w:semiHidden="1" w:unhideWhenUsed="1"/>
-    <w:lsdException w:name="index 3" w:semiHidden="1" w:unhideWhenUsed="1"/>
-    <w:lsdException w:name="index 4" w:semiHidden="1" w:unhideWhenUsed="1"/>
-    <w:lsdException w:name="index 5" w:semiHidden="1" w:unhideWhenUsed="1"/>
-    <w:lsdException w:name="index 6" w:semiHidden="1" w:unhideWhenUsed="1"/>
-    <w:lsdException w:name="index 7" w:semiHidden="1" w:unhideWhenUsed="1"/>
-    <w:lsdException w:name="index 8" w:semiHidden="1" w:unhideWhenUsed="1"/>
-    <w:lsdException w:name="index 9" w:semiHidden="1" w:unhideWhenUsed="1"/>
-    <w:lsdException w:name="toc 1" w:semiHidden="1" w:uiPriority="39" w:unhideWhenUsed="1"/>
-    <w:lsdException w:name="toc 2" w:semiHidden="1" w:uiPriority="39" w:unhideWhenUsed="1"/>
-    <w:lsdException w:name="toc 3" w:semiHidden="1" w:uiPriority="39" w:unhideWhenUsed="1"/>
-    <w:lsdException w:name="toc 4" w:semiHidden="1" w:uiPriority="39" w:unhideWhenUsed="1"/>
-    <w:lsdException w:name="toc 5" w:semiHidden="1" w:uiPriority="39" w:unhideWhenUsed="1"/>
-    <w:lsdException w:name="toc 6" w:semiHidden="1" w:uiPriority="39" w:unhideWhenUsed="1"/>
-    <w:lsdException w:name="toc 7" w:semiHidden="1" w:uiPriority="39" w:unhideWhenUsed="1"/>
-    <w:lsdException w:name="toc 8" w:semiHidden="1" w:uiPriority="39" w:unhideWhenUsed="1"/>
-    <w:lsdException w:name="toc 9" w:semiHidden="1" w:uiPriority="39" w:unhideWhenUsed="1"/>
-    <w:lsdException w:name="Normal Indent" w:semiHidden="1" w:unhideWhenUsed="1"/>
-    <w:lsdException w:name="footnote text" w:semiHidden="1" w:unhideWhenUsed="1"/>
-    <w:lsdException w:name="annotation text" w:semiHidden="1" w:unhideWhenUsed="1"/>
-    <w:lsdException w:name="header" w:semiHidden="1" w:unhideWhenUsed="1"/>
-    <w:lsdException w:name="footer" w:semiHidden="1" w:unhideWhenUsed="1"/>
-    <w:lsdException w:name="index heading" w:semiHidden="1" w:unhideWhenUsed="1"/>
-    <w:lsdException w:name="caption" w:semiHidden="1" w:uiPriority="35" w:unhideWhenUsed="1" w:qFormat="1"/>
-    <w:lsdException w:name="table of figures" w:semiHidden="1" w:unhideWhenUsed="1"/>
-    <w:lsdException w:name="envelope address" w:semiHidden="1" w:unhideWhenUsed="1"/>
-    <w:lsdException w:name="envelope return" w:semiHidden="1" w:unhideWhenUsed="1"/>
-    <w:lsdException w:name="footnote reference" w:semiHidden="1" w:unhideWhenUsed="1"/>
-    <w:lsdException w:name="annotation reference" w:semiHidden="1" w:unhideWhenUsed="1"/>
-    <w:lsdException w:name="line number" w:semiHidden="1" w:unhideWhenUsed="1"/>
-    <w:lsdException w:name="page number" w:semiHidden="1" w:unhideWhenUsed="1"/>
-    <w:lsdException w:name="endnote reference" w:semiHidden="1" w:unhideWhenUsed="1"/>
-    <w:lsdException w:name="endnote text" w:semiHidden="1" w:unhideWhenUsed="1"/>
-    <w:lsdException w:name="table of authorities" w:semiHidden="1" w:unhideWhenUsed="1"/>
-    <w:lsdException w:name="macro" w:semiHidden="1" w:unhideWhenUsed="1"/>
-    <w:lsdException w:name="toa heading" w:semiHidden="1" w:unhideWhenUsed="1"/>
-    <w:lsdException w:name="List" w:semiHidden="1" w:unhideWhenUsed="1"/>
-    <w:lsdException w:name="List Bullet" w:semiHidden="1" w:unhideWhenUsed="1"/>
-    <w:lsdException w:name="List Number" w:semiHidden="1" w:unhideWhenUsed="1"/>
-    <w:lsdException w:name="List 2" w:semiHidden="1" w:unhideWhenUsed="1"/>
-    <w:lsdException w:name="List 3" w:semiHidden="1" w:unhideWhenUsed="1"/>
-    <w:lsdException w:name="List 4" w:semiHidden="1" w:unhideWhenUsed="1"/>
-    <w:lsdException w:name="List 5" w:semiHidden="1" w:unhideWhenUsed="1"/>
-    <w:lsdException w:name="List Bullet 2" w:semiHidden="1" w:unhideWhenUsed="1"/>
-    <w:lsdException w:name="List Bullet 3" w:semiHidden="1" w:unhideWhenUsed="1"/>
-    <w:lsdException w:name="List Bullet 4" w:semiHidden="1" w:unhideWhenUsed="1"/>
-    <w:lsdException w:name="List Bullet 5" w:semiHidden="1" w:unhideWhenUsed="1"/>
-    <w:lsdException w:name="List Number 2" w:semiHidden="1" w:unhideWhenUsed="1"/>
-    <w:lsdException w:name="List Number 3" w:semiHidden="1" w:unhideWhenUsed="1"/>
-    <w:lsdException w:name="List Number 4" w:semiHidden="1" w:unhideWhenUsed="1"/>
-    <w:lsdException w:name="List Number 5" w:semiHidden="1" w:unhideWhenUsed="1"/>
-    <w:lsdException w:name="Title" w:uiPriority="10" w:qFormat="1"/>
-    <w:lsdException w:name="Closing" w:semiHidden="1" w:unhideWhenUsed="1"/>
-    <w:lsdException w:name="Signature" w:semiHidden="1" w:unhideWhenUsed="1"/>
-    <w:lsdException w:name="Default Paragraph Font" w:semiHidden="1" w:uiPriority="1" w:unhideWhenUsed="1"/>
-    <w:lsdException w:name="Body Text" w:semiHidden="1" w:unhideWhenUsed="1"/>
-    <w:lsdException w:name="Body Text Indent" w:semiHidden="1" w:unhideWhenUsed="1"/>
-    <w:lsdException w:name="List Continue" w:semiHidden="1" w:unhideWhenUsed="1"/>
-    <w:lsdException w:name="List Continue 2" w:semiHidden="1" w:unhideWhenUsed="1"/>
-    <w:lsdException w:name="List Continue 3" w:semiHidden="1" w:unhideWhenUsed="1"/>
-    <w:lsdException w:name="List Continue 4" w:semiHidden="1" w:unhideWhenUsed="1"/>
-    <w:lsdException w:name="List Continue 5" w:semiHidden="1" w:unhideWhenUsed="1"/>
-    <w:lsdException w:name="Message Header" w:semiHidden="1" w:unhideWhenUsed="1"/>
-    <w:lsdException w:name="Subtitle" w:uiPriority="11" w:qFormat="1"/>
-    <w:lsdException w:name="Salutation" w:semiHidden="1" w:unhideWhenUsed="1"/>
-    <w:lsdException w:name="Date" w:semiHidden="1" w:unhideWhenUsed="1"/>
-    <w:lsdException w:name="Body Text First Indent" w:semiHidden="1" w:unhideWhenUsed="1"/>
-    <w:lsdException w:name="Body Text First Indent 2" w:semiHidden="1" w:unhideWhenUsed="1"/>
-    <w:lsdException w:name="Note Heading" w:semiHidden="1" w:unhideWhenUsed="1"/>
-    <w:lsdException w:name="Body Text 2" w:semiHidden="1" w:unhideWhenUsed="1"/>
-    <w:lsdException w:name="Body Text 3" w:semiHidden="1" w:unhideWhenUsed="1"/>
-    <w:lsdException w:name="Body Text Indent 2" w:semiHidden="1" w:unhideWhenUsed="1"/>
-    <w:lsdException w:name="Body Text Indent 3" w:semiHidden="1" w:unhideWhenUsed="1"/>
-    <w:lsdException w:name="Block Text" w:semiHidden="1" w:unhideWhenUsed="1"/>
-    <w:lsdException w:name="Hyperlink" w:semiHidden="1" w:unhideWhenUsed="1"/>
-    <w:lsdException w:name="FollowedHyperlink" w:semiHidden="1" w:unhideWhenUsed="1"/>
-    <w:lsdException w:name="Strong" w:uiPriority="22" w:qFormat="1"/>
-    <w:lsdException w:name="Emphasis" w:uiPriority="20" w:qFormat="1"/>
-    <w:lsdException w:name="Document Map" w:semiHidden="1" w:unhideWhenUsed="1"/>
-    <w:lsdException w:name="Plain Text" w:semiHidden="1" w:unhideWhenUsed="1"/>
-    <w:lsdException w:name="E-mail Signature" w:semiHidden="1" w:unhideWhenUsed="1"/>
-    <w:lsdException w:name="HTML Top of Form" w:semiHidden="1" w:unhideWhenUsed="1"/>
-    <w:lsdException w:name="HTML Bottom of Form" w:semiHidden="1" w:unhideWhenUsed="1"/>
-    <w:lsdException w:name="Normal (Web)" w:semiHidden="1" w:unhideWhenUsed="1"/>
-    <w:lsdException w:name="HTML Acronym" w:semiHidden="1" w:unhideWhenUsed="1"/>
-    <w:lsdException w:name="HTML Address" w:semiHidden="1" w:unhideWhenUsed="1"/>
-    <w:lsdException w:name="HTML Cite" w:semiHidden="1" w:unhideWhenUsed="1"/>
-    <w:lsdException w:name="HTML Code" w:semiHidden="1" w:unhideWhenUsed="1"/>
-    <w:lsdException w:name="HTML Definition" w:semiHidden="1" w:unhideWhenUsed="1"/>
-    <w:lsdException w:name="HTML Keyboard" w:semiHidden="1" w:unhideWhenUsed="1"/>
-    <w:lsdException w:name="HTML Preformatted" w:semiHidden="1" w:unhideWhenUsed="1"/>
-    <w:lsdException w:name="HTML Sample" w:semiHidden="1" w:unhideWhenUsed="1"/>
-    <w:lsdException w:name="HTML Typewriter" w:semiHidden="1" w:unhideWhenUsed="1"/>
-    <w:lsdException w:name="HTML Variable" w:semiHidden="1" w:unhideWhenUsed="1"/>
-    <w:lsdException w:name="Normal Table" w:semiHidden="1" w:unhideWhenUsed="1"/>
-    <w:lsdException w:name="annotation subject" w:semiHidden="1" w:unhideWhenUsed="1"/>
-    <w:lsdException w:name="No List" w:semiHidden="1" w:unhideWhenUsed="1"/>
-    <w:lsdException w:name="Outline List 1" w:semiHidden="1" w:unhideWhenUsed="1"/>
-    <w:lsdException w:name="Outline List 2" w:semiHidden="1" w:unhideWhenUsed="1"/>
-    <w:lsdException w:name="Outline List 3" w:semiHidden="1" w:unhideWhenUsed="1"/>
-    <w:lsdException w:name="Table Simple 1" w:semiHidden="1" w:unhideWhenUsed="1"/>
-    <w:lsdException w:name="Table Simple 2" w:semiHidden="1" w:unhideWhenUsed="1"/>
-    <w:lsdException w:name="Table Simple 3" w:semiHidden="1" w:unhideWhenUsed="1"/>
-    <w:lsdException w:name="Table Classic 1" w:semiHidden="1" w:unhideWhenUsed="1"/>
-    <w:lsdException w:name="Table Classic 2" w:semiHidden="1" w:unhideWhenUsed="1"/>
-    <w:lsdException w:name="Table Classic 3" w:semiHidden="1" w:unhideWhenUsed="1"/>
-    <w:lsdException w:name="Table Classic 4" w:semiHidden="1" w:unhideWhenUsed="1"/>
-    <w:lsdException w:name="Table Colorful 1" w:semiHidden="1" w:unhideWhenUsed="1"/>
-    <w:lsdException w:name="Table Colorful 2" w:semiHidden="1" w:unhideWhenUsed="1"/>
-    <w:lsdException w:name="Table Colorful 3" w:semiHidden="1" w:unhideWhenUsed="1"/>
-    <w:lsdException w:name="Table Columns 1" w:semiHidden="1" w:unhideWhenUsed="1"/>
-    <w:lsdException w:name="Table Columns 2" w:semiHidden="1" w:unhideWhenUsed="1"/>
-    <w:lsdException w:name="Table Columns 3" w:semiHidden="1" w:unhideWhenUsed="1"/>
-    <w:lsdException w:name="Table Columns 4" w:semiHidden="1" w:unhideWhenUsed="1"/>
-    <w:lsdException w:name="Table Columns 5" w:semiHidden="1" w:unhideWhenUsed="1"/>
-    <w:lsdException w:name="Table Grid 1" w:semiHidden="1" w:unhideWhenUsed="1"/>
-    <w:lsdException w:name="Table Grid 2" w:semiHidden="1" w:unhideWhenUsed="1"/>
-    <w:lsdException w:name="Table Grid 3" w:semiHidden="1" w:unhideWhenUsed="1"/>
-    <w:lsdException w:name="Table Grid 4" w:semiHidden="1" w:unhideWhenUsed="1"/>
-    <w:lsdException w:name="Table Grid 5" w:semiHidden="1" w:unhideWhenUsed="1"/>
-    <w:lsdException w:name="Table Grid 6" w:semiHidden="1" w:unhideWhenUsed="1"/>
-    <w:lsdException w:name="Table Grid 7" w:semiHidden="1" w:unhideWhenUsed="1"/>
-    <w:lsdException w:name="Table Grid 8" w:semiHidden="1" w:unhideWhenUsed="1"/>
-    <w:lsdException w:name="Table List 1" w:semiHidden="1" w:unhideWhenUsed="1"/>
-    <w:lsdException w:name="Table List 2" w:semiHidden="1" w:unhideWhenUsed="1"/>
-    <w:lsdException w:name="Table List 3" w:semiHidden="1" w:unhideWhenUsed="1"/>
-    <w:lsdException w:name="Table List 4" w:semiHidden="1" w:unhideWhenUsed="1"/>
-    <w:lsdException w:name="Table List 5" w:semiHidden="1" w:unhideWhenUsed="1"/>
-    <w:lsdException w:name="Table List 6" w:semiHidden="1" w:unhideWhenUsed="1"/>
-    <w:lsdException w:name="Table List 7" w:semiHidden="1" w:unhideWhenUsed="1"/>
-    <w:lsdException w:name="Table List 8" w:semiHidden="1" w:unhideWhenUsed="1"/>
-    <w:lsdException w:name="Table 3D effects 1" w:semiHidden="1" w:unhideWhenUsed="1"/>
-    <w:lsdException w:name="Table 3D effects 2" w:semiHidden="1" w:unhideWhenUsed="1"/>
-    <w:lsdException w:name="Table 3D effects 3" w:semiHidden="1" w:unhideWhenUsed="1"/>
-    <w:lsdException w:name="Table Contemporary" w:semiHidden="1" w:unhideWhenUsed="1"/>
-    <w:lsdException w:name="Table Elegant" w:semiHidden="1" w:unhideWhenUsed="1"/>
-    <w:lsdException w:name="Table Professional" w:semiHidden="1" w:unhideWhenUsed="1"/>
-    <w:lsdException w:name="Table Subtle 1" w:semiHidden="1" w:unhideWhenUsed="1"/>
-    <w:lsdException w:name="Table Subtle 2" w:semiHidden="1" w:unhideWhenUsed="1"/>
-    <w:lsdException w:name="Table Web 1" w:semiHidden="1" w:unhideWhenUsed="1"/>
-    <w:lsdException w:name="Table Web 2" w:semiHidden="1" w:unhideWhenUsed="1"/>
-    <w:lsdException w:name="Table Web 3" w:semiHidden="1" w:unhideWhenUsed="1"/>
-    <w:lsdException w:name="Balloon Text" w:semiHidden="1" w:unhideWhenUsed="1"/>
-    <w:lsdException w:name="Table Grid" w:uiPriority="59"/>
-    <w:lsdException w:name="Table Theme" w:semiHidden="1" w:unhideWhenUsed="1"/>
-    <w:lsdException w:name="Note Level 1" w:semiHidden="1" w:unhideWhenUsed="1"/>
-    <w:lsdException w:name="Note Level 2" w:semiHidden="1" w:unhideWhenUsed="1"/>
-    <w:lsdException w:name="Note Level 3" w:semiHidden="1" w:unhideWhenUsed="1"/>
-    <w:lsdException w:name="Note Level 4" w:semiHidden="1" w:unhideWhenUsed="1"/>
-    <w:lsdException w:name="Note Level 5" w:semiHidden="1" w:unhideWhenUsed="1"/>
-    <w:lsdException w:name="Note Level 6" w:semiHidden="1" w:unhideWhenUsed="1"/>
-    <w:lsdException w:name="Note Level 7" w:semiHidden="1" w:unhideWhenUsed="1"/>
-    <w:lsdException w:name="Note Level 8" w:semiHidden="1" w:unhideWhenUsed="1"/>
-    <w:lsdException w:name="Note Level 9" w:semiHidden="1" w:unhideWhenUsed="1"/>
-    <w:lsdException w:name="Placeholder Text" w:semiHidden="1"/>
-    <w:lsdException w:name="No Spacing" w:uiPriority="1" w:qFormat="1"/>
-    <w:lsdException w:name="Light Shading" w:uiPriority="60"/>
-    <w:lsdException w:name="Light List" w:uiPriority="61"/>
-    <w:lsdException w:name="Light Grid" w:uiPriority="62"/>
-    <w:lsdException w:name="Medium Shading 1" w:uiPriority="63"/>
-    <w:lsdException w:name="Medium Shading 2" w:uiPriority="64"/>
-    <w:lsdException w:name="Medium List 1" w:uiPriority="65"/>
-    <w:lsdException w:name="Medium List 2" w:uiPriority="66"/>
-    <w:lsdException w:name="Medium Grid 1" w:uiPriority="67"/>
-    <w:lsdException w:name="Medium Grid 2" w:uiPriority="68"/>
-    <w:lsdException w:name="Medium Grid 3" w:uiPriority="69"/>
-    <w:lsdException w:name="Dark List" w:uiPriority="70"/>
-    <w:lsdException w:name="Colorful Shading" w:uiPriority="71"/>
-    <w:lsdException w:name="Colorful List" w:uiPriority="72"/>
-    <w:lsdException w:name="Colorful Grid" w:uiPriority="73"/>
-    <w:lsdException w:name="Light Shading Accent 1" w:uiPriority="60"/>
-    <w:lsdException w:name="Light List Accent 1" w:uiPriority="61"/>
-    <w:lsdException w:name="Light Grid Accent 1" w:uiPriority="62"/>
-    <w:lsdException w:name="Medium Shading 1 Accent 1" w:uiPriority="63"/>
-    <w:lsdException w:name="Medium Shading 2 Accent 1" w:uiPriority="64"/>
-    <w:lsdException w:name="Medium List 1 Accent 1" w:uiPriority="65"/>
-    <w:lsdException w:name="Revision" w:semiHidden="1"/>
-    <w:lsdException w:name="List Paragraph" w:uiPriority="34" w:qFormat="1"/>
-    <w:lsdException w:name="Quote" w:uiPriority="29" w:qFormat="1"/>
-    <w:lsdException w:name="Intense Quote" w:uiPriority="30" w:qFormat="1"/>
-    <w:lsdException w:name="Medium List 2 Accent 1" w:uiPriority="66"/>
-    <w:lsdException w:name="Medium Grid 1 Accent 1" w:uiPriority="67"/>
-    <w:lsdException w:name="Medium Grid 2 Accent 1" w:uiPriority="68"/>
-    <w:lsdException w:name="Medium Grid 3 Accent 1" w:uiPriority="69"/>
-    <w:lsdException w:name="Dark List Accent 1" w:uiPriority="70"/>
-    <w:lsdException w:name="Colorful Shading Accent 1" w:uiPriority="71"/>
-    <w:lsdException w:name="Colorful List Accent 1" w:uiPriority="72"/>
-    <w:lsdException w:name="Colorful Grid Accent 1" w:uiPriority="73"/>
-    <w:lsdException w:name="Light Shading Accent 2" w:uiPriority="60"/>
-    <w:lsdException w:name="Light List Accent 2" w:uiPriority="61"/>
-    <w:lsdException w:name="Light Grid Accent 2" w:uiPriority="62"/>
-    <w:lsdException w:name="Medium Shading 1 Accent 2" w:uiPriority="63"/>
-    <w:lsdException w:name="Medium Shading 2 Accent 2" w:uiPriority="64"/>
-    <w:lsdException w:name="Medium List 1 Accent 2" w:uiPriority="65"/>
-    <w:lsdException w:name="Medium List 2 Accent 2" w:uiPriority="66"/>
-    <w:lsdException w:name="Medium Grid 1 Accent 2" w:uiPriority="67"/>
-    <w:lsdException w:name="Medium Grid 2 Accent 2" w:uiPriority="68"/>
-    <w:lsdException w:name="Medium Grid 3 Accent 2" w:uiPriority="69"/>
-    <w:lsdException w:name="Dark List Accent 2" w:uiPriority="70"/>
-    <w:lsdException w:name="Colorful Shading Accent 2" w:uiPriority="71"/>
-    <w:lsdException w:name="Colorful List Accent 2" w:uiPriority="72"/>
-    <w:lsdException w:name="Colorful Grid Accent 2" w:uiPriority="73"/>
-    <w:lsdException w:name="Light Shading Accent 3" w:uiPriority="60"/>
-    <w:lsdException w:name="Light List Accent 3" w:uiPriority="61"/>
-    <w:lsdException w:name="Light Grid Accent 3" w:uiPriority="62"/>
-    <w:lsdException w:name="Medium Shading 1 Accent 3" w:uiPriority="63"/>
-    <w:lsdException w:name="Medium Shading 2 Accent 3" w:uiPriority="64"/>
-    <w:lsdException w:name="Medium List 1 Accent 3" w:uiPriority="65"/>
-    <w:lsdException w:name="Medium List 2 Accent 3" w:uiPriority="66"/>
-    <w:lsdException w:name="Medium Grid 1 Accent 3" w:uiPriority="67"/>
-    <w:lsdException w:name="Medium Grid 2 Accent 3" w:uiPriority="68"/>
-    <w:lsdException w:name="Medium Grid 3 Accent 3" w:uiPriority="69"/>
-    <w:lsdException w:name="Dark List Accent 3" w:uiPriority="70"/>
-    <w:lsdException w:name="Colorful Shading Accent 3" w:uiPriority="71"/>
-    <w:lsdException w:name="Colorful List Accent 3" w:uiPriority="72"/>
-    <w:lsdException w:name="Colorful Grid Accent 3" w:uiPriority="73"/>
-    <w:lsdException w:name="Light Shading Accent 4" w:uiPriority="60"/>
-    <w:lsdException w:name="Light List Accent 4" w:uiPriority="61"/>
-    <w:lsdException w:name="Light Grid Accent 4" w:uiPriority="62"/>
-    <w:lsdException w:name="Medium Shading 1 Accent 4" w:uiPriority="63"/>
-    <w:lsdException w:name="Medium Shading 2 Accent 4" w:uiPriority="64"/>
-    <w:lsdException w:name="Medium List 1 Accent 4" w:uiPriority="65"/>
-    <w:lsdException w:name="Medium List 2 Accent 4" w:uiPriority="66"/>
-    <w:lsdException w:name="Medium Grid 1 Accent 4" w:uiPriority="67"/>
-    <w:lsdException w:name="Medium Grid 2 Accent 4" w:uiPriority="68"/>
-    <w:lsdException w:name="Medium Grid 3 Accent 4" w:uiPriority="69"/>
-    <w:lsdException w:name="Dark List Accent 4" w:uiPriority="70"/>
-    <w:lsdException w:name="Colorful Shading Accent 4" w:uiPriority="71"/>
-    <w:lsdException w:name="Colorful List Accent 4" w:uiPriority="72"/>
-    <w:lsdException w:name="Colorful Grid Accent 4" w:uiPriority="73"/>
-    <w:lsdException w:name="Light Shading Accent 5" w:uiPriority="60"/>
-    <w:lsdException w:name="Light List Accent 5" w:uiPriority="61"/>
-    <w:lsdException w:name="Light Grid Accent 5" w:uiPriority="62"/>
-    <w:lsdException w:name="Medium Shading 1 Accent 5" w:uiPriority="63"/>
-    <w:lsdException w:name="Medium Shading 2 Accent 5" w:uiPriority="64"/>
-    <w:lsdException w:name="Medium List 1 Accent 5" w:uiPriority="65"/>
-    <w:lsdException w:name="Medium List 2 Accent 5" w:uiPriority="66"/>
-    <w:lsdException w:name="Medium Grid 1 Accent 5" w:uiPriority="67"/>
-    <w:lsdException w:name="Medium Grid 2 Accent 5" w:uiPriority="68"/>
-    <w:lsdException w:name="Medium Grid 3 Accent 5" w:uiPriority="69"/>
-    <w:lsdException w:name="Dark List Accent 5" w:uiPriority="70"/>
-    <w:lsdException w:name="Colorful Shading Accent 5" w:uiPriority="71"/>
-    <w:lsdException w:name="Colorful List Accent 5" w:uiPriority="72"/>
-    <w:lsdException w:name="Colorful Grid Accent 5" w:uiPriority="73"/>
-    <w:lsdException w:name="Light Shading Accent 6" w:uiPriority="60"/>
-    <w:lsdException w:name="Light List Accent 6" w:uiPriority="61"/>
-    <w:lsdException w:name="Light Grid Accent 6" w:uiPriority="62"/>
-    <w:lsdException w:name="Medium Shading 1 Accent 6" w:uiPriority="63"/>
-    <w:lsdException w:name="Medium Shading 2 Accent 6" w:uiPriority="64"/>
-    <w:lsdException w:name="Medium List 1 Accent 6" w:uiPriority="65"/>
-    <w:lsdException w:name="Medium List 2 Accent 6" w:uiPriority="66"/>
-    <w:lsdException w:name="Medium Grid 1 Accent 6" w:uiPriority="67"/>
-    <w:lsdException w:name="Medium Grid 2 Accent 6" w:uiPriority="68"/>
-    <w:lsdException w:name="Medium Grid 3 Accent 6" w:uiPriority="69"/>
-    <w:lsdException w:name="Dark List Accent 6" w:uiPriority="70"/>
-    <w:lsdException w:name="Colorful Shading Accent 6" w:uiPriority="71"/>
-    <w:lsdException w:name="Colorful List Accent 6" w:uiPriority="72"/>
-    <w:lsdException w:name="Colorful Grid Accent 6" w:uiPriority="73"/>
-    <w:lsdException w:name="Subtle Emphasis" w:uiPriority="19" w:qFormat="1"/>
-    <w:lsdException w:name="Intense Emphasis" w:uiPriority="21" w:qFormat="1"/>
-    <w:lsdException w:name="Subtle Reference" w:uiPriority="31" w:qFormat="1"/>
-    <w:lsdException w:name="Intense Reference" w:uiPriority="32" w:qFormat="1"/>
-    <w:lsdException w:name="Book Title" w:uiPriority="33" w:qFormat="1"/>
-    <w:lsdException w:name="Bibliography" w:semiHidden="1" w:uiPriority="37" w:unhideWhenUsed="1"/>
-    <w:lsdException w:name="TOC Heading" w:semiHidden="1" w:uiPriority="39" w:unhideWhenUsed="1" w:qFormat="1"/>
-    <w:lsdException w:name="Plain Table 1" w:uiPriority="41"/>
-    <w:lsdException w:name="Plain Table 2" w:uiPriority="42"/>
-    <w:lsdException w:name="Plain Table 3" w:uiPriority="43"/>
-    <w:lsdException w:name="Plain Table 4" w:uiPriority="44"/>
-    <w:lsdException w:name="Plain Table 5" w:uiPriority="45"/>
-    <w:lsdException w:name="Grid Table Light" w:uiPriority="40"/>
-    <w:lsdException w:name="Grid Table 1 Light" w:uiPriority="46"/>
-    <w:lsdException w:name="Grid Table 2" w:uiPriority="47"/>
-    <w:lsdException w:name="Grid Table 3" w:uiPriority="48"/>
-    <w:lsdException w:name="Grid Table 4" w:uiPriority="49"/>
-    <w:lsdException w:name="Grid Table 5 Dark" w:uiPriority="50"/>
-    <w:lsdException w:name="Grid Table 6 Colorful" w:uiPriority="51"/>
-    <w:lsdException w:name="Grid Table 7 Colorful" w:uiPriority="52"/>
-    <w:lsdException w:name="Grid Table 1 Light Accent 1" w:uiPriority="46"/>
-    <w:lsdException w:name="Grid Table 2 Accent 1" w:uiPriority="47"/>
-    <w:lsdException w:name="Grid Table 3 Accent 1" w:uiPriority="48"/>
-    <w:lsdException w:name="Grid Table 4 Accent 1" w:uiPriority="49"/>
-    <w:lsdException w:name="Grid Table 5 Dark Accent 1" w:uiPriority="50"/>
-    <w:lsdException w:name="Grid Table 6 Colorful Accent 1" w:uiPriority="51"/>
-    <w:lsdException w:name="Grid Table 7 Colorful Accent 1" w:uiPriority="52"/>
-    <w:lsdException w:name="Grid Table 1 Light Accent 2" w:uiPriority="46"/>
-    <w:lsdException w:name="Grid Table 2 Accent 2" w:uiPriority="47"/>
-    <w:lsdException w:name="Grid Table 3 Accent 2" w:uiPriority="48"/>
-    <w:lsdException w:name="Grid Table 4 Accent 2" w:uiPriority="49"/>
-    <w:lsdException w:name="Grid Table 5 Dark Accent 2" w:uiPriority="50"/>
-    <w:lsdException w:name="Grid Table 6 Colorful Accent 2" w:uiPriority="51"/>
-    <w:lsdException w:name="Grid Table 7 Colorful Accent 2" w:uiPriority="52"/>
-    <w:lsdException w:name="Grid Table 1 Light Accent 3" w:uiPriority="46"/>
-    <w:lsdException w:name="Grid Table 2 Accent 3" w:uiPriority="47"/>
-    <w:lsdException w:name="Grid Table 3 Accent 3" w:uiPriority="48"/>
-    <w:lsdException w:name="Grid Table 4 Accent 3" w:uiPriority="49"/>
-    <w:lsdException w:name="Grid Table 5 Dark Accent 3" w:uiPriority="50"/>
-    <w:lsdException w:name="Grid Table 6 Colorful Accent 3" w:uiPriority="51"/>
-    <w:lsdException w:name="Grid Table 7 Colorful Accent 3" w:uiPriority="52"/>
-    <w:lsdException w:name="Grid Table 1 Light Accent 4" w:uiPriority="46"/>
-    <w:lsdException w:name="Grid Table 2 Accent 4" w:uiPriority="47"/>
-    <w:lsdException w:name="Grid Table 3 Accent 4" w:uiPriority="48"/>
-    <w:lsdException w:name="Grid Table 4 Accent 4" w:uiPriority="49"/>
-    <w:lsdException w:name="Grid Table 5 Dark Accent 4" w:uiPriority="50"/>
-    <w:lsdException w:name="Grid Table 6 Colorful Accent 4" w:uiPriority="51"/>
-    <w:lsdException w:name="Grid Table 7 Colorful Accent 4" w:uiPriority="52"/>
-    <w:lsdException w:name="Grid Table 1 Light Accent 5" w:uiPriority="46"/>
-    <w:lsdException w:name="Grid Table 2 Accent 5" w:uiPriority="47"/>
-    <w:lsdException w:name="Grid Table 3 Accent 5" w:uiPriority="48"/>
-    <w:lsdException w:name="Grid Table 4 Accent 5" w:uiPriority="49"/>
-    <w:lsdException w:name="Grid Table 5 Dark Accent 5" w:uiPriority="50"/>
-    <w:lsdException w:name="Grid Table 6 Colorful Accent 5" w:uiPriority="51"/>
-    <w:lsdException w:name="Grid Table 7 Colorful Accent 5" w:uiPriority="52"/>
-    <w:lsdException w:name="Grid Table 1 Light Accent 6" w:uiPriority="46"/>
-    <w:lsdException w:name="Grid Table 2 Accent 6" w:uiPriority="47"/>
-    <w:lsdException w:name="Grid Table 3 Accent 6" w:uiPriority="48"/>
-    <w:lsdException w:name="Grid Table 4 Accent 6" w:uiPriority="49"/>
-    <w:lsdException w:name="Grid Table 5 Dark Accent 6" w:uiPriority="50"/>
-    <w:lsdException w:name="Grid Table 6 Colorful Accent 6" w:uiPriority="51"/>
-    <w:lsdException w:name="Grid Table 7 Colorful Accent 6" w:uiPriority="52"/>
-    <w:lsdException w:name="List Table 1 Light" w:uiPriority="46"/>
-    <w:lsdException w:name="List Table 2" w:uiPriority="47"/>
-    <w:lsdException w:name="List Table 3" w:uiPriority="48"/>
-    <w:lsdException w:name="List Table 4" w:uiPriority="49"/>
-    <w:lsdException w:name="List Table 5 Dark" w:uiPriority="50"/>
-    <w:lsdException w:name="List Table 6 Colorful" w:uiPriority="51"/>
-    <w:lsdException w:name="List Table 7 Colorful" w:uiPriority="52"/>
-    <w:lsdException w:name="List Table 1 Light Accent 1" w:uiPriority="46"/>
-    <w:lsdException w:name="List Table 2 Accent 1" w:uiPriority="47"/>
-    <w:lsdException w:name="List Table 3 Accent 1" w:uiPriority="48"/>
-    <w:lsdException w:name="List Table 4 Accent 1" w:uiPriority="49"/>
-    <w:lsdException w:name="List Table 5 Dark Accent 1" w:uiPriority="50"/>
-    <w:lsdException w:name="List Table 6 Colorful Accent 1" w:uiPriority="51"/>
-    <w:lsdException w:name="List Table 7 Colorful Accent 1" w:uiPriority="52"/>
-    <w:lsdException w:name="List Table 1 Light Accent 2" w:uiPriority="46"/>
-    <w:lsdException w:name="List Table 2 Accent 2" w:uiPriority="47"/>
-    <w:lsdException w:name="List Table 3 Accent 2" w:uiPriority="48"/>
-    <w:lsdException w:name="List Table 4 Accent 2" w:uiPriority="49"/>
-    <w:lsdException w:name="List Table 5 Dark Accent 2" w:uiPriority="50"/>
-    <w:lsdException w:name="List Table 6 Colorful Accent 2" w:uiPriority="51"/>
-    <w:lsdException w:name="List Table 7 Colorful Accent 2" w:uiPriority="52"/>
-    <w:lsdException w:name="List Table 1 Light Accent 3" w:uiPriority="46"/>
-    <w:lsdException w:name="List Table 2 Accent 3" w:uiPriority="47"/>
-    <w:lsdException w:name="List Table 3 Accent 3" w:uiPriority="48"/>
-    <w:lsdException w:name="List Table 4 Accent 3" w:uiPriority="49"/>
-    <w:lsdException w:name="List Table 5 Dark Accent 3" w:uiPriority="50"/>
-    <w:lsdException w:name="List Table 6 Colorful Accent 3" w:uiPriority="51"/>
-    <w:lsdException w:name="List Table 7 Colorful Accent 3" w:uiPriority="52"/>
-    <w:lsdException w:name="List Table 1 Light Accent 4" w:uiPriority="46"/>
-    <w:lsdException w:name="List Table 2 Accent 4" w:uiPriority="47"/>
-    <w:lsdException w:name="List Table 3 Accent 4" w:uiPriority="48"/>
-    <w:lsdException w:name="List Table 4 Accent 4" w:uiPriority="49"/>
-    <w:lsdException w:name="List Table 5 Dark Accent 4" w:uiPriority="50"/>
-    <w:lsdException w:name="List Table 6 Colorful Accent 4" w:uiPriority="51"/>
-    <w:lsdException w:name="List Table 7 Colorful Accent 4" w:uiPriority="52"/>
-    <w:lsdException w:name="List Table 1 Light Accent 5" w:uiPriority="46"/>
-    <w:lsdException w:name="List Table 2 Accent 5" w:uiPriority="47"/>
-    <w:lsdException w:name="List Table 3 Accent 5" w:uiPriority="48"/>
-    <w:lsdException w:name="List Table 4 Accent 5" w:uiPriority="49"/>
-    <w:lsdException w:name="List Table 5 Dark Accent 5" w:uiPriority="50"/>
-    <w:lsdException w:name="List Table 6 Colorful Accent 5" w:uiPriority="51"/>
-    <w:lsdException w:name="List Table 7 Colorful Accent 5" w:uiPriority="52"/>
-    <w:lsdException w:name="List Table 1 Light Accent 6" w:uiPriority="46"/>
-    <w:lsdException w:name="List Table 2 Accent 6" w:uiPriority="47"/>
-    <w:lsdException w:name="List Table 3 Accent 6" w:uiPriority="48"/>
-    <w:lsdException w:name="List Table 4 Accent 6" w:uiPriority="49"/>
-    <w:lsdException w:name="List Table 5 Dark Accent 6" w:uiPriority="50"/>
-    <w:lsdException w:name="List Table 6 Colorful Accent 6" w:uiPriority="51"/>
-    <w:lsdException w:name="List Table 7 Colorful Accent 6" w:uiPriority="52"/>
-    <w:lsdException w:name="Mention" w:semiHidden="1" w:unhideWhenUsed="1"/>
-    <w:lsdException w:name="Smart Hyperlink" w:semiHidden="1" w:unhideWhenUsed="1"/>
+  <w:latentStyles w:defLockedState="0" w:defUIPriority="99" w:defSemiHidden="1" w:defUnhideWhenUsed="1" w:defQFormat="0" w:count="267">
+    <w:lsdException w:name="Normal" w:semiHidden="0" w:uiPriority="0" w:unhideWhenUsed="0" w:qFormat="1"/>
+    <w:lsdException w:name="heading 1" w:semiHidden="0" w:uiPriority="9" w:unhideWhenUsed="0" w:qFormat="1"/>
+    <w:lsdException w:name="heading 2" w:uiPriority="9" w:qFormat="1"/>
+    <w:lsdException w:name="heading 3" w:uiPriority="9" w:qFormat="1"/>
+    <w:lsdException w:name="heading 4" w:uiPriority="9" w:qFormat="1"/>
+    <w:lsdException w:name="heading 5" w:uiPriority="9" w:qFormat="1"/>
+    <w:lsdException w:name="heading 6" w:uiPriority="9" w:qFormat="1"/>
+    <w:lsdException w:name="heading 7" w:uiPriority="9" w:qFormat="1"/>
+    <w:lsdException w:name="heading 8" w:uiPriority="9" w:qFormat="1"/>
+    <w:lsdException w:name="heading 9" w:uiPriority="9" w:qFormat="1"/>
+    <w:lsdException w:name="toc 1" w:uiPriority="39"/>
+    <w:lsdException w:name="toc 2" w:uiPriority="39"/>
+    <w:lsdException w:name="toc 3" w:uiPriority="39"/>
+    <w:lsdException w:name="toc 4" w:uiPriority="39"/>
+    <w:lsdException w:name="toc 5" w:uiPriority="39"/>
+    <w:lsdException w:name="toc 6" w:uiPriority="39"/>
+    <w:lsdException w:name="toc 7" w:uiPriority="39"/>
+    <w:lsdException w:name="toc 8" w:uiPriority="39"/>
+    <w:lsdException w:name="toc 9" w:uiPriority="39"/>
+    <w:lsdException w:name="caption" w:uiPriority="35" w:qFormat="1"/>
+    <w:lsdException w:name="Title" w:semiHidden="0" w:uiPriority="10" w:unhideWhenUsed="0" w:qFormat="1"/>
+    <w:lsdException w:name="Default Paragraph Font" w:uiPriority="1"/>
+    <w:lsdException w:name="Subtitle" w:semiHidden="0" w:uiPriority="11" w:unhideWhenUsed="0" w:qFormat="1"/>
+    <w:lsdException w:name="Strong" w:semiHidden="0" w:uiPriority="22" w:unhideWhenUsed="0" w:qFormat="1"/>
+    <w:lsdException w:name="Emphasis" w:semiHidden="0" w:uiPriority="20" w:unhideWhenUsed="0" w:qFormat="1"/>
+    <w:lsdException w:name="Table Grid" w:semiHidden="0" w:uiPriority="59" w:unhideWhenUsed="0"/>
+    <w:lsdException w:name="Placeholder Text" w:unhideWhenUsed="0"/>
+    <w:lsdException w:name="No Spacing" w:semiHidden="0" w:uiPriority="1" w:unhideWhenUsed="0" w:qFormat="1"/>
+    <w:lsdException w:name="Light Shading" w:semiHidden="0" w:uiPriority="60" w:unhideWhenUsed="0"/>
+    <w:lsdException w:name="Light List" w:semiHidden="0" w:uiPriority="61" w:unhideWhenUsed="0"/>
+    <w:lsdException w:name="Light Grid" w:semiHidden="0" w:uiPriority="62" w:unhideWhenUsed="0"/>
+    <w:lsdException w:name="Medium Shading 1" w:semiHidden="0" w:uiPriority="63" w:unhideWhenUsed="0"/>
+    <w:lsdException w:name="Medium Shading 2" w:semiHidden="0" w:uiPriority="64" w:unhideWhenUsed="0"/>
+    <w:lsdException w:name="Medium List 1" w:semiHidden="0" w:uiPriority="65" w:unhideWhenUsed="0"/>
+    <w:lsdException w:name="Medium List 2" w:semiHidden="0" w:uiPriority="66" w:unhideWhenUsed="0"/>
+    <w:lsdException w:name="Medium Grid 1" w:semiHidden="0" w:uiPriority="67" w:unhideWhenUsed="0"/>
+    <w:lsdException w:name="Medium Grid 2" w:semiHidden="0" w:uiPriority="68" w:unhideWhenUsed="0"/>
+    <w:lsdException w:name="Medium Grid 3" w:semiHidden="0" w:uiPriority="69" w:unhideWhenUsed="0"/>
+    <w:lsdException w:name="Dark List" w:semiHidden="0" w:uiPriority="70" w:unhideWhenUsed="0"/>
+    <w:lsdException w:name="Colorful Shading" w:semiHidden="0" w:uiPriority="71" w:unhideWhenUsed="0"/>
+    <w:lsdException w:name="Colorful List" w:semiHidden="0" w:uiPriority="72" w:unhideWhenUsed="0"/>
+    <w:lsdException w:name="Colorful Grid" w:semiHidden="0" w:uiPriority="73" w:unhideWhenUsed="0"/>
+    <w:lsdException w:name="Light Shading Accent 1" w:semiHidden="0" w:uiPriority="60" w:unhideWhenUsed="0"/>
+    <w:lsdException w:name="Light List Accent 1" w:semiHidden="0" w:uiPriority="61" w:unhideWhenUsed="0"/>
+    <w:lsdException w:name="Light Grid Accent 1" w:semiHidden="0" w:uiPriority="62" w:unhideWhenUsed="0"/>
+    <w:lsdException w:name="Medium Shading 1 Accent 1" w:semiHidden="0" w:uiPriority="63" w:unhideWhenUsed="0"/>
+    <w:lsdException w:name="Medium Shading 2 Accent 1" w:semiHidden="0" w:uiPriority="64" w:unhideWhenUsed="0"/>
+    <w:lsdException w:name="Medium List 1 Accent 1" w:semiHidden="0" w:uiPriority="65" w:unhideWhenUsed="0"/>
+    <w:lsdException w:name="Revision" w:unhideWhenUsed="0"/>
+    <w:lsdException w:name="List Paragraph" w:semiHidden="0" w:uiPriority="34" w:unhideWhenUsed="0" w:qFormat="1"/>
+    <w:lsdException w:name="Quote" w:semiHidden="0" w:uiPriority="29" w:unhideWhenUsed="0" w:qFormat="1"/>
+    <w:lsdException w:name="Intense Quote" w:semiHidden="0" w:uiPriority="30" w:unhideWhenUsed="0" w:qFormat="1"/>
+    <w:lsdException w:name="Medium List 2 Accent 1" w:semiHidden="0" w:uiPriority="66" w:unhideWhenUsed="0"/>
+    <w:lsdException w:name="Medium Grid 1 Accent 1" w:semiHidden="0" w:uiPriority="67" w:unhideWhenUsed="0"/>
+    <w:lsdException w:name="Medium Grid 2 Accent 1" w:semiHidden="0" w:uiPriority="68" w:unhideWhenUsed="0"/>
+    <w:lsdException w:name="Medium Grid 3 Accent 1" w:semiHidden="0" w:uiPriority="69" w:unhideWhenUsed="0"/>
+    <w:lsdException w:name="Dark List Accent 1" w:semiHidden="0" w:uiPriority="70" w:unhideWhenUsed="0"/>
+    <w:lsdException w:name="Colorful Shading Accent 1" w:semiHidden="0" w:uiPriority="71" w:unhideWhenUsed="0"/>
+    <w:lsdException w:name="Colorful List Accent 1" w:semiHidden="0" w:uiPriority="72" w:unhideWhenUsed="0"/>
+    <w:lsdException w:name="Colorful Grid Accent 1" w:semiHidden="0" w:uiPriority="73" w:unhideWhenUsed="0"/>
+    <w:lsdException w:name="Light Shading Accent 2" w:semiHidden="0" w:uiPriority="60" w:unhideWhenUsed="0"/>
+    <w:lsdException w:name="Light List Accent 2" w:semiHidden="0" w:uiPriority="61" w:unhideWhenUsed="0"/>
+    <w:lsdException w:name="Light Grid Accent 2" w:semiHidden="0" w:uiPriority="62" w:unhideWhenUsed="0"/>
+    <w:lsdException w:name="Medium Shading 1 Accent 2" w:semiHidden="0" w:uiPriority="63" w:unhideWhenUsed="0"/>
+    <w:lsdException w:name="Medium Shading 2 Accent 2" w:semiHidden="0" w:uiPriority="64" w:unhideWhenUsed="0"/>
+    <w:lsdException w:name="Medium List 1 Accent 2" w:semiHidden="0" w:uiPriority="65" w:unhideWhenUsed="0"/>
+    <w:lsdException w:name="Medium List 2 Accent 2" w:semiHidden="0" w:uiPriority="66" w:unhideWhenUsed="0"/>
+    <w:lsdException w:name="Medium Grid 1 Accent 2" w:semiHidden="0" w:uiPriority="67" w:unhideWhenUsed="0"/>
+    <w:lsdException w:name="Medium Grid 2 Accent 2" w:semiHidden="0" w:uiPriority="68" w:unhideWhenUsed="0"/>
+    <w:lsdException w:name="Medium Grid 3 Accent 2" w:semiHidden="0" w:uiPriority="69" w:unhideWhenUsed="0"/>
+    <w:lsdException w:name="Dark List Accent 2" w:semiHidden="0" w:uiPriority="70" w:unhideWhenUsed="0"/>
+    <w:lsdException w:name="Colorful Shading Accent 2" w:semiHidden="0" w:uiPriority="71" w:unhideWhenUsed="0"/>
+    <w:lsdException w:name="Colorful List Accent 2" w:semiHidden="0" w:uiPriority="72" w:unhideWhenUsed="0"/>
+    <w:lsdException w:name="Colorful Grid Accent 2" w:semiHidden="0" w:uiPriority="73" w:unhideWhenUsed="0"/>
+    <w:lsdException w:name="Light Shading Accent 3" w:semiHidden="0" w:uiPriority="60" w:unhideWhenUsed="0"/>
+    <w:lsdException w:name="Light List Accent 3" w:semiHidden="0" w:uiPriority="61" w:unhideWhenUsed="0"/>
+    <w:lsdException w:name="Light Grid Accent 3" w:semiHidden="0" w:uiPriority="62" w:unhideWhenUsed="0"/>
+    <w:lsdException w:name="Medium Shading 1 Accent 3" w:semiHidden="0" w:uiPriority="63" w:unhideWhenUsed="0"/>
+    <w:lsdException w:name="Medium Shading 2 Accent 3" w:semiHidden="0" w:uiPriority="64" w:unhideWhenUsed="0"/>
+    <w:lsdException w:name="Medium List 1 Accent 3" w:semiHidden="0" w:uiPriority="65" w:unhideWhenUsed="0"/>
+    <w:lsdException w:name="Medium List 2 Accent 3" w:semiHidden="0" w:uiPriority="66" w:unhideWhenUsed="0"/>
+    <w:lsdException w:name="Medium Grid 1 Accent 3" w:semiHidden="0" w:uiPriority="67" w:unhideWhenUsed="0"/>
+    <w:lsdException w:name="Medium Grid 2 Accent 3" w:semiHidden="0" w:uiPriority="68" w:unhideWhenUsed="0"/>
+    <w:lsdException w:name="Medium Grid 3 Accent 3" w:semiHidden="0" w:uiPriority="69" w:unhideWhenUsed="0"/>
+    <w:lsdException w:name="Dark List Accent 3" w:semiHidden="0" w:uiPriority="70" w:unhideWhenUsed="0"/>
+    <w:lsdException w:name="Colorful Shading Accent 3" w:semiHidden="0" w:uiPriority="71" w:unhideWhenUsed="0"/>
+    <w:lsdException w:name="Colorful List Accent 3" w:semiHidden="0" w:uiPriority="72" w:unhideWhenUsed="0"/>
+    <w:lsdException w:name="Colorful Grid Accent 3" w:semiHidden="0" w:uiPriority="73" w:unhideWhenUsed="0"/>
+    <w:lsdException w:name="Light Shading Accent 4" w:semiHidden="0" w:uiPriority="60" w:unhideWhenUsed="0"/>
+    <w:lsdException w:name="Light List Accent 4" w:semiHidden="0" w:uiPriority="61" w:unhideWhenUsed="0"/>
+    <w:lsdException w:name="Light Grid Accent 4" w:semiHidden="0" w:uiPriority="62" w:unhideWhenUsed="0"/>
+    <w:lsdException w:name="Medium Shading 1 Accent 4" w:semiHidden="0" w:uiPriority="63" w:unhideWhenUsed="0"/>
+    <w:lsdException w:name="Medium Shading 2 Accent 4" w:semiHidden="0" w:uiPriority="64" w:unhideWhenUsed="0"/>
+    <w:lsdException w:name="Medium List 1 Accent 4" w:semiHidden="0" w:uiPriority="65" w:unhideWhenUsed="0"/>
+    <w:lsdException w:name="Medium List 2 Accent 4" w:semiHidden="0" w:uiPriority="66" w:unhideWhenUsed="0"/>
+    <w:lsdException w:name="Medium Grid 1 Accent 4" w:semiHidden="0" w:uiPriority="67" w:unhideWhenUsed="0"/>
+    <w:lsdException w:name="Medium Grid 2 Accent 4" w:semiHidden="0" w:uiPriority="68" w:unhideWhenUsed="0"/>
+    <w:lsdException w:name="Medium Grid 3 Accent 4" w:semiHidden="0" w:uiPriority="69" w:unhideWhenUsed="0"/>
+    <w:lsdException w:name="Dark List Accent 4" w:semiHidden="0" w:uiPriority="70" w:unhideWhenUsed="0"/>
+    <w:lsdException w:name="Colorful Shading Accent 4" w:semiHidden="0" w:uiPriority="71" w:unhideWhenUsed="0"/>
+    <w:lsdException w:name="Colorful List Accent 4" w:semiHidden="0" w:uiPriority="72" w:unhideWhenUsed="0"/>
+    <w:lsdException w:name="Colorful Grid Accent 4" w:semiHidden="0" w:uiPriority="73" w:unhideWhenUsed="0"/>
+    <w:lsdException w:name="Light Shading Accent 5" w:semiHidden="0" w:uiPriority="60" w:unhideWhenUsed="0"/>
+    <w:lsdException w:name="Light List Accent 5" w:semiHidden="0" w:uiPriority="61" w:unhideWhenUsed="0"/>
+    <w:lsdException w:name="Light Grid Accent 5" w:semiHidden="0" w:uiPriority="62" w:unhideWhenUsed="0"/>
+    <w:lsdException w:name="Medium Shading 1 Accent 5" w:semiHidden="0" w:uiPriority="63" w:unhideWhenUsed="0"/>
+    <w:lsdException w:name="Medium Shading 2 Accent 5" w:semiHidden="0" w:uiPriority="64" w:unhideWhenUsed="0"/>
+    <w:lsdException w:name="Medium List 1 Accent 5" w:semiHidden="0" w:uiPriority="65" w:unhideWhenUsed="0"/>
+    <w:lsdException w:name="Medium List 2 Accent 5" w:semiHidden="0" w:uiPriority="66" w:unhideWhenUsed="0"/>
+    <w:lsdException w:name="Medium Grid 1 Accent 5" w:semiHidden="0" w:uiPriority="67" w:unhideWhenUsed="0"/>
+    <w:lsdException w:name="Medium Grid 2 Accent 5" w:semiHidden="0" w:uiPriority="68" w:unhideWhenUsed="0"/>
+    <w:lsdException w:name="Medium Grid 3 Accent 5" w:semiHidden="0" w:uiPriority="69" w:unhideWhenUsed="0"/>
+    <w:lsdException w:name="Dark List Accent 5" w:semiHidden="0" w:uiPriority="70" w:unhideWhenUsed="0"/>
+    <w:lsdException w:name="Colorful Shading Accent 5" w:semiHidden="0" w:uiPriority="71" w:unhideWhenUsed="0"/>
+    <w:lsdException w:name="Colorful List Accent 5" w:semiHidden="0" w:uiPriority="72" w:unhideWhenUsed="0"/>
+    <w:lsdException w:name="Colorful Grid Accent 5" w:semiHidden="0" w:uiPriority="73" w:unhideWhenUsed="0"/>
+    <w:lsdException w:name="Light Shading Accent 6" w:semiHidden="0" w:uiPriority="60" w:unhideWhenUsed="0"/>
+    <w:lsdException w:name="Light List Accent 6" w:semiHidden="0" w:uiPriority="61" w:unhideWhenUsed="0"/>
+    <w:lsdException w:name="Light Grid Accent 6" w:semiHidden="0" w:uiPriority="62" w:unhideWhenUsed="0"/>
+    <w:lsdException w:name="Medium Shading 1 Accent 6" w:semiHidden="0" w:uiPriority="63" w:unhideWhenUsed="0"/>
+    <w:lsdException w:name="Medium Shading 2 Accent 6" w:semiHidden="0" w:uiPriority="64" w:unhideWhenUsed="0"/>
+    <w:lsdException w:name="Medium List 1 Accent 6" w:semiHidden="0" w:uiPriority="65" w:unhideWhenUsed="0"/>
+    <w:lsdException w:name="Medium List 2 Accent 6" w:semiHidden="0" w:uiPriority="66" w:unhideWhenUsed="0"/>
+    <w:lsdException w:name="Medium Grid 1 Accent 6" w:semiHidden="0" w:uiPriority="67" w:unhideWhenUsed="0"/>
+    <w:lsdException w:name="Medium Grid 2 Accent 6" w:semiHidden="0" w:uiPriority="68" w:unhideWhenUsed="0"/>
+    <w:lsdException w:name="Medium Grid 3 Accent 6" w:semiHidden="0" w:uiPriority="69" w:unhideWhenUsed="0"/>
+    <w:lsdException w:name="Dark List Accent 6" w:semiHidden="0" w:uiPriority="70" w:unhideWhenUsed="0"/>
+    <w:lsdException w:name="Colorful Shading Accent 6" w:semiHidden="0" w:uiPriority="71" w:unhideWhenUsed="0"/>
+    <w:lsdException w:name="Colorful List Accent 6" w:semiHidden="0" w:uiPriority="72" w:unhideWhenUsed="0"/>
+    <w:lsdException w:name="Colorful Grid Accent 6" w:semiHidden="0" w:uiPriority="73" w:unhideWhenUsed="0"/>
+    <w:lsdException w:name="Subtle Emphasis" w:semiHidden="0" w:uiPriority="19" w:unhideWhenUsed="0" w:qFormat="1"/>
+    <w:lsdException w:name="Intense Emphasis" w:semiHidden="0" w:uiPriority="21" w:unhideWhenUsed="0" w:qFormat="1"/>
+    <w:lsdException w:name="Subtle Reference" w:semiHidden="0" w:uiPriority="31" w:unhideWhenUsed="0" w:qFormat="1"/>
+    <w:lsdException w:name="Intense Reference" w:semiHidden="0" w:uiPriority="32" w:unhideWhenUsed="0" w:qFormat="1"/>
+    <w:lsdException w:name="Book Title" w:semiHidden="0" w:uiPriority="33" w:unhideWhenUsed="0" w:qFormat="1"/>
+    <w:lsdException w:name="Bibliography" w:uiPriority="37"/>
+    <w:lsdException w:name="TOC Heading" w:uiPriority="39" w:qFormat="1"/>
   </w:latentStyles>
   <w:style w:type="paragraph" w:default="1" w:styleId="Normal">
     <w:name w:val="Normal"/>
@@ -5105,6 +4611,7 @@
     <w:uiPriority w:val="99"/>
     <w:semiHidden/>
     <w:unhideWhenUsed/>
+    <w:qFormat/>
     <w:tblPr>
       <w:tblInd w:w="0" w:type="dxa"/>
       <w:tblCellMar>

</xml_diff>